<commit_message>
Architecture Diagram added to V0.1
</commit_message>
<xml_diff>
--- a/V0.1.docx
+++ b/V0.1.docx
@@ -1,6 +1,6 @@
 
 <file path=word/document.xml><?xml version="1.0" encoding="utf-8"?>
-<w:document xmlns:wpc="http://schemas.microsoft.com/office/word/2010/wordprocessingCanvas" xmlns:mc="http://schemas.openxmlformats.org/markup-compatibility/2006" xmlns:o="urn:schemas-microsoft-com:office:office" xmlns:r="http://schemas.openxmlformats.org/officeDocument/2006/relationships" xmlns:m="http://schemas.openxmlformats.org/officeDocument/2006/math" xmlns:v="urn:schemas-microsoft-com:vml" xmlns:wp14="http://schemas.microsoft.com/office/word/2010/wordprocessingDrawing" xmlns:wp="http://schemas.openxmlformats.org/drawingml/2006/wordprocessingDrawing" xmlns:w10="urn:schemas-microsoft-com:office:word" xmlns:w="http://schemas.openxmlformats.org/wordprocessingml/2006/main" xmlns:w14="http://schemas.microsoft.com/office/word/2010/wordml" xmlns:w15="http://schemas.microsoft.com/office/word/2012/wordml" xmlns:wpg="http://schemas.microsoft.com/office/word/2010/wordprocessingGroup" xmlns:wpi="http://schemas.microsoft.com/office/word/2010/wordprocessingInk" xmlns:wne="http://schemas.microsoft.com/office/word/2006/wordml" xmlns:wps="http://schemas.microsoft.com/office/word/2010/wordprocessingShape" mc:Ignorable="w14 w15 wp14">
+<w:document xmlns:wpc="http://schemas.microsoft.com/office/word/2010/wordprocessingCanvas" xmlns:mc="http://schemas.openxmlformats.org/markup-compatibility/2006" xmlns:o="urn:schemas-microsoft-com:office:office" xmlns:r="http://schemas.openxmlformats.org/officeDocument/2006/relationships" xmlns:m="http://schemas.openxmlformats.org/officeDocument/2006/math" xmlns:v="urn:schemas-microsoft-com:vml" xmlns:wp14="http://schemas.microsoft.com/office/word/2010/wordprocessingDrawing" xmlns:wp="http://schemas.openxmlformats.org/drawingml/2006/wordprocessingDrawing" xmlns:w10="urn:schemas-microsoft-com:office:word" xmlns:w="http://schemas.openxmlformats.org/wordprocessingml/2006/main" xmlns:w14="http://schemas.microsoft.com/office/word/2010/wordml" xmlns:wpg="http://schemas.microsoft.com/office/word/2010/wordprocessingGroup" xmlns:wpi="http://schemas.microsoft.com/office/word/2010/wordprocessingInk" xmlns:wne="http://schemas.microsoft.com/office/word/2006/wordml" xmlns:wps="http://schemas.microsoft.com/office/word/2010/wordprocessingShape" mc:Ignorable="w14 wp14">
   <w:body>
     <w:p>
       <w:pPr>
@@ -30,8 +30,6 @@
         </w:rPr>
         <w:t>:</w:t>
       </w:r>
-      <w:bookmarkStart w:id="0" w:name="_GoBack"/>
-      <w:bookmarkEnd w:id="0"/>
     </w:p>
     <w:p>
       <w:r>
@@ -159,7 +157,7 @@
       <w:r>
         <w:rPr>
           <w:noProof/>
-          <w:lang w:eastAsia="en-SG"/>
+          <w:lang w:eastAsia="zh-CN"/>
         </w:rPr>
         <mc:AlternateContent>
           <mc:Choice Requires="wps">
@@ -234,7 +232,7 @@
           </mc:Choice>
           <mc:Fallback>
             <w:pict>
-              <v:rect w14:anchorId="53C608CB" id="Rectangle 1" o:spid="_x0000_s1026" style="position:absolute;margin-left:-56.4pt;margin-top:57pt;width:97.8pt;height:35.4pt;z-index:251659264;visibility:visible;mso-wrap-style:square;mso-wrap-distance-left:9pt;mso-wrap-distance-top:0;mso-wrap-distance-right:9pt;mso-wrap-distance-bottom:0;mso-position-horizontal:absolute;mso-position-horizontal-relative:text;mso-position-vertical:absolute;mso-position-vertical-relative:text;v-text-anchor:middle" o:gfxdata="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" fillcolor="#5b9bd5 [3204]" strokecolor="#1f4d78 [1604]" strokeweight="1pt">
+              <v:rect id="Rectangle 1" o:spid="_x0000_s1026" style="position:absolute;margin-left:-56.4pt;margin-top:57pt;width:97.8pt;height:35.4pt;z-index:251659264;visibility:visible;mso-wrap-style:square;mso-wrap-distance-left:9pt;mso-wrap-distance-top:0;mso-wrap-distance-right:9pt;mso-wrap-distance-bottom:0;mso-position-horizontal:absolute;mso-position-horizontal-relative:text;mso-position-vertical:absolute;mso-position-vertical-relative:text;v-text-anchor:middle" o:gfxdata="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" fillcolor="#5b9bd5 [3204]" strokecolor="#1f4d78 [1604]" strokeweight="1pt">
                 <v:textbox>
                   <w:txbxContent>
                     <w:p>
@@ -262,7 +260,7 @@
       <w:r>
         <w:rPr>
           <w:noProof/>
-          <w:lang w:eastAsia="en-SG"/>
+          <w:lang w:eastAsia="zh-CN"/>
         </w:rPr>
         <mc:AlternateContent>
           <mc:Choice Requires="wps">
@@ -335,7 +333,7 @@
           </mc:Choice>
           <mc:Fallback>
             <w:pict>
-              <v:rect w14:anchorId="3FD1A6AF" id="Rectangle 2" o:spid="_x0000_s1027" style="position:absolute;margin-left:388.8pt;margin-top:10.5pt;width:97.8pt;height:35.4pt;z-index:251661312;visibility:visible;mso-wrap-style:square;mso-wrap-distance-left:9pt;mso-wrap-distance-top:0;mso-wrap-distance-right:9pt;mso-wrap-distance-bottom:0;mso-position-horizontal:absolute;mso-position-horizontal-relative:text;mso-position-vertical:absolute;mso-position-vertical-relative:text;v-text-anchor:middle" o:gfxdata="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" fillcolor="#5b9bd5 [3204]" strokecolor="#1f4d78 [1604]" strokeweight="1pt">
+              <v:rect id="Rectangle 2" o:spid="_x0000_s1027" style="position:absolute;margin-left:388.8pt;margin-top:10.5pt;width:97.8pt;height:35.4pt;z-index:251661312;visibility:visible;mso-wrap-style:square;mso-wrap-distance-left:9pt;mso-wrap-distance-top:0;mso-wrap-distance-right:9pt;mso-wrap-distance-bottom:0;mso-position-horizontal:absolute;mso-position-horizontal-relative:text;mso-position-vertical:absolute;mso-position-vertical-relative:text;v-text-anchor:middle" o:gfxdata="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" fillcolor="#5b9bd5 [3204]" strokecolor="#1f4d78 [1604]" strokeweight="1pt">
                 <v:textbox>
                   <w:txbxContent>
                     <w:p>
@@ -356,7 +354,7 @@
       <w:r>
         <w:rPr>
           <w:noProof/>
-          <w:lang w:eastAsia="en-SG"/>
+          <w:lang w:eastAsia="zh-CN"/>
         </w:rPr>
         <mc:AlternateContent>
           <mc:Choice Requires="wps">
@@ -429,7 +427,7 @@
           </mc:Choice>
           <mc:Fallback>
             <w:pict>
-              <v:rect w14:anchorId="5831870A" id="Rectangle 4" o:spid="_x0000_s1028" style="position:absolute;margin-left:237pt;margin-top:10.8pt;width:97.8pt;height:35.4pt;z-index:251665408;visibility:visible;mso-wrap-style:square;mso-wrap-distance-left:9pt;mso-wrap-distance-top:0;mso-wrap-distance-right:9pt;mso-wrap-distance-bottom:0;mso-position-horizontal:absolute;mso-position-horizontal-relative:text;mso-position-vertical:absolute;mso-position-vertical-relative:text;v-text-anchor:middle" o:gfxdata="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" fillcolor="#5b9bd5 [3204]" strokecolor="#1f4d78 [1604]" strokeweight="1pt">
+              <v:rect id="Rectangle 4" o:spid="_x0000_s1028" style="position:absolute;margin-left:237pt;margin-top:10.8pt;width:97.8pt;height:35.4pt;z-index:251665408;visibility:visible;mso-wrap-style:square;mso-wrap-distance-left:9pt;mso-wrap-distance-top:0;mso-wrap-distance-right:9pt;mso-wrap-distance-bottom:0;mso-position-horizontal:absolute;mso-position-horizontal-relative:text;mso-position-vertical:absolute;mso-position-vertical-relative:text;v-text-anchor:middle" o:gfxdata="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" fillcolor="#5b9bd5 [3204]" strokecolor="#1f4d78 [1604]" strokeweight="1pt">
                 <v:textbox>
                   <w:txbxContent>
                     <w:p>
@@ -453,7 +451,7 @@
         <w:rPr>
           <w:noProof/>
           <w:color w:val="FF0000"/>
-          <w:lang w:eastAsia="en-SG"/>
+          <w:lang w:eastAsia="zh-CN"/>
         </w:rPr>
         <mc:AlternateContent>
           <mc:Choice Requires="wps">
@@ -517,7 +515,7 @@
               </wp:anchor>
             </w:drawing>
           </mc:Choice>
-          <mc:Fallback>
+          <mc:Fallback xmlns:w15="http://schemas.microsoft.com/office/word/2012/wordml">
             <w:pict>
               <v:shapetype w14:anchorId="40A2A839" id="_x0000_t32" coordsize="21600,21600" o:spt="32" o:oned="t" path="m,l21600,21600e" filled="f">
                 <v:path arrowok="t" fillok="f" o:connecttype="none"/>
@@ -533,7 +531,7 @@
       <w:r>
         <w:rPr>
           <w:noProof/>
-          <w:lang w:eastAsia="en-SG"/>
+          <w:lang w:eastAsia="zh-CN"/>
         </w:rPr>
         <mc:AlternateContent>
           <mc:Choice Requires="wps">
@@ -597,7 +595,7 @@
               </wp:anchor>
             </w:drawing>
           </mc:Choice>
-          <mc:Fallback>
+          <mc:Fallback xmlns:w15="http://schemas.microsoft.com/office/word/2012/wordml">
             <w:pict>
               <v:shape w14:anchorId="1FD22477" id="Straight Arrow Connector 7" o:spid="_x0000_s1026" type="#_x0000_t32" style="position:absolute;margin-left:336pt;margin-top:2.9pt;width:52.2pt;height:3.6pt;flip:y;z-index:251670528;visibility:visible;mso-wrap-style:square;mso-width-percent:0;mso-height-percent:0;mso-wrap-distance-left:9pt;mso-wrap-distance-top:0;mso-wrap-distance-right:9pt;mso-wrap-distance-bottom:0;mso-position-horizontal:absolute;mso-position-horizontal-relative:text;mso-position-vertical:absolute;mso-position-vertical-relative:text;mso-width-percent:0;mso-height-percent:0;mso-width-relative:margin;mso-height-relative:margin" o:gfxdata="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" strokecolor="black [3213]" strokeweight=".5pt">
                 <v:stroke endarrow="block" joinstyle="miter"/>
@@ -611,7 +609,7 @@
       <w:r>
         <w:rPr>
           <w:noProof/>
-          <w:lang w:eastAsia="en-SG"/>
+          <w:lang w:eastAsia="zh-CN"/>
         </w:rPr>
         <mc:AlternateContent>
           <mc:Choice Requires="wps">
@@ -669,7 +667,7 @@
               </wp:anchor>
             </w:drawing>
           </mc:Choice>
-          <mc:Fallback>
+          <mc:Fallback xmlns:w15="http://schemas.microsoft.com/office/word/2012/wordml">
             <w:pict>
               <v:shape w14:anchorId="242830FE" id="Straight Arrow Connector 11" o:spid="_x0000_s1026" type="#_x0000_t32" style="position:absolute;margin-left:262.2pt;margin-top:3.85pt;width:165pt;height:87.6pt;flip:y;z-index:251672576;visibility:visible;mso-wrap-style:square;mso-wrap-distance-left:9pt;mso-wrap-distance-top:0;mso-wrap-distance-right:9pt;mso-wrap-distance-bottom:0;mso-position-horizontal:absolute;mso-position-horizontal-relative:text;mso-position-vertical:absolute;mso-position-vertical-relative:text" o:gfxdata="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" strokecolor="#ffc000 [3207]" strokeweight=".5pt">
                 <v:stroke endarrow="block" joinstyle="miter"/>
@@ -681,7 +679,7 @@
       <w:r>
         <w:rPr>
           <w:noProof/>
-          <w:lang w:eastAsia="en-SG"/>
+          <w:lang w:eastAsia="zh-CN"/>
         </w:rPr>
         <mc:AlternateContent>
           <mc:Choice Requires="wps">
@@ -738,7 +736,7 @@
               </wp:anchor>
             </w:drawing>
           </mc:Choice>
-          <mc:Fallback>
+          <mc:Fallback xmlns:w15="http://schemas.microsoft.com/office/word/2012/wordml">
             <w:pict>
               <v:line w14:anchorId="06B74CD8" id="Straight Connector 9" o:spid="_x0000_s1026" style="position:absolute;z-index:251671552;visibility:visible;mso-wrap-style:square;mso-wrap-distance-left:9pt;mso-wrap-distance-top:0;mso-wrap-distance-right:9pt;mso-wrap-distance-bottom:0;mso-position-horizontal:left;mso-position-horizontal-relative:margin;mso-position-vertical:absolute;mso-position-vertical-relative:text" from="0,14.05pt" to="262.8pt,92.05pt" o:gfxdata="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" strokecolor="#ffc000 [3207]" strokeweight=".5pt">
                 <v:stroke joinstyle="miter"/>
@@ -751,7 +749,7 @@
       <w:r>
         <w:rPr>
           <w:noProof/>
-          <w:lang w:eastAsia="en-SG"/>
+          <w:lang w:eastAsia="zh-CN"/>
         </w:rPr>
         <mc:AlternateContent>
           <mc:Choice Requires="wps">
@@ -815,7 +813,7 @@
               </wp:anchor>
             </w:drawing>
           </mc:Choice>
-          <mc:Fallback>
+          <mc:Fallback xmlns:w15="http://schemas.microsoft.com/office/word/2012/wordml">
             <w:pict>
               <v:shape w14:anchorId="6A08D404" id="Straight Arrow Connector 5" o:spid="_x0000_s1026" type="#_x0000_t32" style="position:absolute;margin-left:40.2pt;margin-top:.85pt;width:55.2pt;height:17.4pt;z-index:251666432;visibility:visible;mso-wrap-style:square;mso-width-percent:0;mso-height-percent:0;mso-wrap-distance-left:9pt;mso-wrap-distance-top:0;mso-wrap-distance-right:9pt;mso-wrap-distance-bottom:0;mso-position-horizontal:absolute;mso-position-horizontal-relative:text;mso-position-vertical:absolute;mso-position-vertical-relative:text;mso-width-percent:0;mso-height-percent:0;mso-width-relative:margin;mso-height-relative:margin" o:gfxdata="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" strokecolor="#00b050" strokeweight=".5pt">
                 <v:stroke endarrow="block" joinstyle="miter"/>
@@ -827,7 +825,7 @@
       <w:r>
         <w:rPr>
           <w:noProof/>
-          <w:lang w:eastAsia="en-SG"/>
+          <w:lang w:eastAsia="zh-CN"/>
         </w:rPr>
         <mc:AlternateContent>
           <mc:Choice Requires="wps">
@@ -900,7 +898,7 @@
           </mc:Choice>
           <mc:Fallback>
             <w:pict>
-              <v:rect w14:anchorId="57F7075E" id="Rectangle 3" o:spid="_x0000_s1029" style="position:absolute;margin-left:97.8pt;margin-top:.9pt;width:97.8pt;height:35.4pt;z-index:251663360;visibility:visible;mso-wrap-style:square;mso-wrap-distance-left:9pt;mso-wrap-distance-top:0;mso-wrap-distance-right:9pt;mso-wrap-distance-bottom:0;mso-position-horizontal:absolute;mso-position-horizontal-relative:text;mso-position-vertical:absolute;mso-position-vertical-relative:text;v-text-anchor:middle" o:gfxdata="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" fillcolor="#5b9bd5 [3204]" strokecolor="#1f4d78 [1604]" strokeweight="1pt">
+              <v:rect id="Rectangle 3" o:spid="_x0000_s1029" style="position:absolute;margin-left:97.8pt;margin-top:.9pt;width:97.8pt;height:35.4pt;z-index:251663360;visibility:visible;mso-wrap-style:square;mso-wrap-distance-left:9pt;mso-wrap-distance-top:0;mso-wrap-distance-right:9pt;mso-wrap-distance-bottom:0;mso-position-horizontal:absolute;mso-position-horizontal-relative:text;mso-position-vertical:absolute;mso-position-vertical-relative:text;v-text-anchor:middle" o:gfxdata="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" fillcolor="#5b9bd5 [3204]" strokecolor="#1f4d78 [1604]" strokeweight="1pt">
                 <v:textbox>
                   <w:txbxContent>
                     <w:p>
@@ -982,13 +980,8 @@
           <w:color w:val="3F7F5F"/>
         </w:rPr>
       </w:pPr>
-      <w:r>
-        <w:rPr>
-          <w:rFonts w:ascii="Consolas" w:hAnsi="Consolas" w:cs="Consolas"/>
-          <w:color w:val="3F7F5F"/>
-        </w:rPr>
-        <w:t>ARCHITECTURE DIAGRAM</w:t>
-      </w:r>
+      <w:bookmarkStart w:id="0" w:name="_GoBack"/>
+      <w:bookmarkEnd w:id="0"/>
     </w:p>
     <w:p>
       <w:pPr>
@@ -997,6 +990,13 @@
           <w:color w:val="3F7F5F"/>
         </w:rPr>
       </w:pPr>
+      <w:r>
+        <w:rPr>
+          <w:rFonts w:ascii="Consolas" w:hAnsi="Consolas" w:cs="Consolas"/>
+          <w:color w:val="3F7F5F"/>
+        </w:rPr>
+        <w:br w:type="page"/>
+      </w:r>
     </w:p>
     <w:p>
       <w:pPr>
@@ -1005,6 +1005,1372 @@
           <w:color w:val="3F7F5F"/>
         </w:rPr>
       </w:pPr>
+      <w:r>
+        <w:rPr>
+          <w:rFonts w:ascii="Consolas" w:hAnsi="Consolas" w:cs="Consolas"/>
+          <w:color w:val="3F7F5F"/>
+        </w:rPr>
+        <w:lastRenderedPageBreak/>
+        <w:t>ARCHITECTURE DIAGRAM</w:t>
+      </w:r>
+    </w:p>
+    <w:p/>
+    <w:p>
+      <w:r>
+        <w:rPr>
+          <w:noProof/>
+          <w:lang w:eastAsia="zh-CN"/>
+        </w:rPr>
+        <mc:AlternateContent>
+          <mc:Choice Requires="wps">
+            <w:drawing>
+              <wp:anchor distT="0" distB="0" distL="114300" distR="114300" simplePos="0" relativeHeight="251676672" behindDoc="0" locked="0" layoutInCell="1" allowOverlap="1" wp14:anchorId="6CCD4226" wp14:editId="196F8F03">
+                <wp:simplePos x="0" y="0"/>
+                <wp:positionH relativeFrom="column">
+                  <wp:posOffset>3505200</wp:posOffset>
+                </wp:positionH>
+                <wp:positionV relativeFrom="paragraph">
+                  <wp:posOffset>56515</wp:posOffset>
+                </wp:positionV>
+                <wp:extent cx="495300" cy="285750"/>
+                <wp:effectExtent l="0" t="0" r="19050" b="19050"/>
+                <wp:wrapNone/>
+                <wp:docPr id="21" name="Text Box 2"/>
+                <wp:cNvGraphicFramePr>
+                  <a:graphicFrameLocks xmlns:a="http://schemas.openxmlformats.org/drawingml/2006/main"/>
+                </wp:cNvGraphicFramePr>
+                <a:graphic xmlns:a="http://schemas.openxmlformats.org/drawingml/2006/main">
+                  <a:graphicData uri="http://schemas.microsoft.com/office/word/2010/wordprocessingShape">
+                    <wps:wsp>
+                      <wps:cNvSpPr txBox="1">
+                        <a:spLocks noChangeArrowheads="1"/>
+                      </wps:cNvSpPr>
+                      <wps:spPr bwMode="auto">
+                        <a:xfrm>
+                          <a:off x="0" y="0"/>
+                          <a:ext cx="495300" cy="285750"/>
+                        </a:xfrm>
+                        <a:prstGeom prst="rect">
+                          <a:avLst/>
+                        </a:prstGeom>
+                        <a:solidFill>
+                          <a:srgbClr val="FFFFFF"/>
+                        </a:solidFill>
+                        <a:ln w="9525">
+                          <a:solidFill>
+                            <a:srgbClr val="000000"/>
+                          </a:solidFill>
+                          <a:miter lim="800000"/>
+                          <a:headEnd/>
+                          <a:tailEnd/>
+                        </a:ln>
+                      </wps:spPr>
+                      <wps:txbx>
+                        <w:txbxContent>
+                          <w:p>
+                            <w:pPr>
+                              <w:rPr>
+                                <w:b/>
+                              </w:rPr>
+                            </w:pPr>
+                            <w:r>
+                              <w:rPr>
+                                <w:b/>
+                              </w:rPr>
+                              <w:t>Logic</w:t>
+                            </w:r>
+                          </w:p>
+                        </w:txbxContent>
+                      </wps:txbx>
+                      <wps:bodyPr rot="0" vert="horz" wrap="square" lIns="91440" tIns="45720" rIns="91440" bIns="45720" anchor="t" anchorCtr="0">
+                        <a:noAutofit/>
+                      </wps:bodyPr>
+                    </wps:wsp>
+                  </a:graphicData>
+                </a:graphic>
+                <wp14:sizeRelH relativeFrom="margin">
+                  <wp14:pctWidth>0</wp14:pctWidth>
+                </wp14:sizeRelH>
+                <wp14:sizeRelV relativeFrom="margin">
+                  <wp14:pctHeight>0</wp14:pctHeight>
+                </wp14:sizeRelV>
+              </wp:anchor>
+            </w:drawing>
+          </mc:Choice>
+          <mc:Fallback>
+            <w:pict>
+              <v:shapetype id="_x0000_t202" coordsize="21600,21600" o:spt="202" path="m,l,21600r21600,l21600,xe">
+                <v:stroke joinstyle="miter"/>
+                <v:path gradientshapeok="t" o:connecttype="rect"/>
+              </v:shapetype>
+              <v:shape id="Text Box 2" o:spid="_x0000_s1030" type="#_x0000_t202" style="position:absolute;margin-left:276pt;margin-top:4.45pt;width:39pt;height:22.5pt;z-index:251676672;visibility:visible;mso-wrap-style:square;mso-width-percent:0;mso-height-percent:0;mso-wrap-distance-left:9pt;mso-wrap-distance-top:0;mso-wrap-distance-right:9pt;mso-wrap-distance-bottom:0;mso-position-horizontal:absolute;mso-position-horizontal-relative:text;mso-position-vertical:absolute;mso-position-vertical-relative:text;mso-width-percent:0;mso-height-percent:0;mso-width-relative:margin;mso-height-relative:margin;v-text-anchor:top" o:gfxdata="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">
+                <v:textbox>
+                  <w:txbxContent>
+                    <w:p>
+                      <w:pPr>
+                        <w:rPr>
+                          <w:b/>
+                        </w:rPr>
+                      </w:pPr>
+                      <w:r>
+                        <w:rPr>
+                          <w:b/>
+                        </w:rPr>
+                        <w:t>Logic</w:t>
+                      </w:r>
+                    </w:p>
+                  </w:txbxContent>
+                </v:textbox>
+              </v:shape>
+            </w:pict>
+          </mc:Fallback>
+        </mc:AlternateContent>
+      </w:r>
+      <w:r>
+        <w:rPr>
+          <w:noProof/>
+          <w:lang w:eastAsia="zh-CN"/>
+        </w:rPr>
+        <mc:AlternateContent>
+          <mc:Choice Requires="wps">
+            <w:drawing>
+              <wp:anchor distT="0" distB="0" distL="114300" distR="114300" simplePos="0" relativeHeight="251678720" behindDoc="0" locked="0" layoutInCell="1" allowOverlap="1" wp14:anchorId="20634D0D" wp14:editId="1C8FB348">
+                <wp:simplePos x="0" y="0"/>
+                <wp:positionH relativeFrom="column">
+                  <wp:posOffset>608330</wp:posOffset>
+                </wp:positionH>
+                <wp:positionV relativeFrom="paragraph">
+                  <wp:posOffset>57150</wp:posOffset>
+                </wp:positionV>
+                <wp:extent cx="876300" cy="285750"/>
+                <wp:effectExtent l="0" t="0" r="19050" b="19050"/>
+                <wp:wrapNone/>
+                <wp:docPr id="19" name="Text Box 2"/>
+                <wp:cNvGraphicFramePr>
+                  <a:graphicFrameLocks xmlns:a="http://schemas.openxmlformats.org/drawingml/2006/main"/>
+                </wp:cNvGraphicFramePr>
+                <a:graphic xmlns:a="http://schemas.openxmlformats.org/drawingml/2006/main">
+                  <a:graphicData uri="http://schemas.microsoft.com/office/word/2010/wordprocessingShape">
+                    <wps:wsp>
+                      <wps:cNvSpPr txBox="1">
+                        <a:spLocks noChangeArrowheads="1"/>
+                      </wps:cNvSpPr>
+                      <wps:spPr bwMode="auto">
+                        <a:xfrm>
+                          <a:off x="0" y="0"/>
+                          <a:ext cx="876300" cy="285750"/>
+                        </a:xfrm>
+                        <a:prstGeom prst="rect">
+                          <a:avLst/>
+                        </a:prstGeom>
+                        <a:solidFill>
+                          <a:srgbClr val="FFFFFF"/>
+                        </a:solidFill>
+                        <a:ln w="9525">
+                          <a:solidFill>
+                            <a:srgbClr val="000000"/>
+                          </a:solidFill>
+                          <a:miter lim="800000"/>
+                          <a:headEnd/>
+                          <a:tailEnd/>
+                        </a:ln>
+                      </wps:spPr>
+                      <wps:txbx>
+                        <w:txbxContent>
+                          <w:p>
+                            <w:pPr>
+                              <w:rPr>
+                                <w:b/>
+                              </w:rPr>
+                            </w:pPr>
+                            <w:r>
+                              <w:rPr>
+                                <w:b/>
+                              </w:rPr>
+                              <w:t>To-Do-This</w:t>
+                            </w:r>
+                          </w:p>
+                        </w:txbxContent>
+                      </wps:txbx>
+                      <wps:bodyPr rot="0" vert="horz" wrap="square" lIns="91440" tIns="45720" rIns="91440" bIns="45720" anchor="t" anchorCtr="0">
+                        <a:noAutofit/>
+                      </wps:bodyPr>
+                    </wps:wsp>
+                  </a:graphicData>
+                </a:graphic>
+                <wp14:sizeRelH relativeFrom="margin">
+                  <wp14:pctWidth>0</wp14:pctWidth>
+                </wp14:sizeRelH>
+                <wp14:sizeRelV relativeFrom="margin">
+                  <wp14:pctHeight>0</wp14:pctHeight>
+                </wp14:sizeRelV>
+              </wp:anchor>
+            </w:drawing>
+          </mc:Choice>
+          <mc:Fallback>
+            <w:pict>
+              <v:shape id="_x0000_s1031" type="#_x0000_t202" style="position:absolute;margin-left:47.9pt;margin-top:4.5pt;width:69pt;height:22.5pt;z-index:251678720;visibility:visible;mso-wrap-style:square;mso-width-percent:0;mso-height-percent:0;mso-wrap-distance-left:9pt;mso-wrap-distance-top:0;mso-wrap-distance-right:9pt;mso-wrap-distance-bottom:0;mso-position-horizontal:absolute;mso-position-horizontal-relative:text;mso-position-vertical:absolute;mso-position-vertical-relative:text;mso-width-percent:0;mso-height-percent:0;mso-width-relative:margin;mso-height-relative:margin;v-text-anchor:top" o:gfxdata="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">
+                <v:textbox>
+                  <w:txbxContent>
+                    <w:p>
+                      <w:pPr>
+                        <w:rPr>
+                          <w:b/>
+                        </w:rPr>
+                      </w:pPr>
+                      <w:r>
+                        <w:rPr>
+                          <w:b/>
+                        </w:rPr>
+                        <w:t>To-Do-This</w:t>
+                      </w:r>
+                    </w:p>
+                  </w:txbxContent>
+                </v:textbox>
+              </v:shape>
+            </w:pict>
+          </mc:Fallback>
+        </mc:AlternateContent>
+      </w:r>
+    </w:p>
+    <w:p>
+      <w:r>
+        <w:rPr>
+          <w:noProof/>
+        </w:rPr>
+        <mc:AlternateContent>
+          <mc:Choice Requires="wps">
+            <w:drawing>
+              <wp:anchor distT="0" distB="0" distL="114300" distR="114300" simplePos="0" relativeHeight="251701248" behindDoc="0" locked="0" layoutInCell="1" allowOverlap="1" wp14:anchorId="54AE6191" wp14:editId="40E1E512">
+                <wp:simplePos x="0" y="0"/>
+                <wp:positionH relativeFrom="column">
+                  <wp:posOffset>504825</wp:posOffset>
+                </wp:positionH>
+                <wp:positionV relativeFrom="paragraph">
+                  <wp:posOffset>66675</wp:posOffset>
+                </wp:positionV>
+                <wp:extent cx="1590675" cy="1028700"/>
+                <wp:effectExtent l="0" t="0" r="28575" b="19050"/>
+                <wp:wrapNone/>
+                <wp:docPr id="289" name="Rounded Rectangle 289"/>
+                <wp:cNvGraphicFramePr/>
+                <a:graphic xmlns:a="http://schemas.openxmlformats.org/drawingml/2006/main">
+                  <a:graphicData uri="http://schemas.microsoft.com/office/word/2010/wordprocessingShape">
+                    <wps:wsp>
+                      <wps:cNvSpPr/>
+                      <wps:spPr>
+                        <a:xfrm>
+                          <a:off x="0" y="0"/>
+                          <a:ext cx="1590675" cy="1028700"/>
+                        </a:xfrm>
+                        <a:prstGeom prst="roundRect">
+                          <a:avLst/>
+                        </a:prstGeom>
+                        <a:noFill/>
+                      </wps:spPr>
+                      <wps:style>
+                        <a:lnRef idx="2">
+                          <a:schemeClr val="accent1">
+                            <a:shade val="50000"/>
+                          </a:schemeClr>
+                        </a:lnRef>
+                        <a:fillRef idx="1">
+                          <a:schemeClr val="accent1"/>
+                        </a:fillRef>
+                        <a:effectRef idx="0">
+                          <a:schemeClr val="accent1"/>
+                        </a:effectRef>
+                        <a:fontRef idx="minor">
+                          <a:schemeClr val="lt1"/>
+                        </a:fontRef>
+                      </wps:style>
+                      <wps:txbx>
+                        <w:txbxContent>
+                          <w:p/>
+                        </w:txbxContent>
+                      </wps:txbx>
+                      <wps:bodyPr rot="0" spcFirstLastPara="0" vertOverflow="overflow" horzOverflow="overflow" vert="horz" wrap="square" lIns="91440" tIns="45720" rIns="91440" bIns="45720" numCol="1" spcCol="0" rtlCol="0" fromWordArt="0" anchor="ctr" anchorCtr="0" forceAA="0" compatLnSpc="1">
+                        <a:prstTxWarp prst="textNoShape">
+                          <a:avLst/>
+                        </a:prstTxWarp>
+                        <a:noAutofit/>
+                      </wps:bodyPr>
+                    </wps:wsp>
+                  </a:graphicData>
+                </a:graphic>
+                <wp14:sizeRelH relativeFrom="margin">
+                  <wp14:pctWidth>0</wp14:pctWidth>
+                </wp14:sizeRelH>
+                <wp14:sizeRelV relativeFrom="margin">
+                  <wp14:pctHeight>0</wp14:pctHeight>
+                </wp14:sizeRelV>
+              </wp:anchor>
+            </w:drawing>
+          </mc:Choice>
+          <mc:Fallback>
+            <w:pict>
+              <v:roundrect id="Rounded Rectangle 289" o:spid="_x0000_s1032" style="position:absolute;margin-left:39.75pt;margin-top:5.25pt;width:125.25pt;height:81pt;z-index:251701248;visibility:visible;mso-wrap-style:square;mso-width-percent:0;mso-height-percent:0;mso-wrap-distance-left:9pt;mso-wrap-distance-top:0;mso-wrap-distance-right:9pt;mso-wrap-distance-bottom:0;mso-position-horizontal:absolute;mso-position-horizontal-relative:text;mso-position-vertical:absolute;mso-position-vertical-relative:text;mso-width-percent:0;mso-height-percent:0;mso-width-relative:margin;mso-height-relative:margin;v-text-anchor:middle" arcsize="10923f" o:gfxdata="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" filled="f" strokecolor="#1f4d78 [1604]" strokeweight="1pt">
+                <v:stroke joinstyle="miter"/>
+                <v:textbox>
+                  <w:txbxContent>
+                    <w:p/>
+                  </w:txbxContent>
+                </v:textbox>
+              </v:roundrect>
+            </w:pict>
+          </mc:Fallback>
+        </mc:AlternateContent>
+      </w:r>
+      <w:r>
+        <w:rPr>
+          <w:noProof/>
+          <w:lang w:eastAsia="zh-CN"/>
+        </w:rPr>
+        <mc:AlternateContent>
+          <mc:Choice Requires="wps">
+            <w:drawing>
+              <wp:anchor distT="0" distB="0" distL="114300" distR="114300" simplePos="0" relativeHeight="251675648" behindDoc="0" locked="0" layoutInCell="1" allowOverlap="1" wp14:anchorId="351DC4DF" wp14:editId="521676FA">
+                <wp:simplePos x="0" y="0"/>
+                <wp:positionH relativeFrom="column">
+                  <wp:posOffset>3838575</wp:posOffset>
+                </wp:positionH>
+                <wp:positionV relativeFrom="paragraph">
+                  <wp:posOffset>189865</wp:posOffset>
+                </wp:positionV>
+                <wp:extent cx="762000" cy="285750"/>
+                <wp:effectExtent l="0" t="0" r="19050" b="19050"/>
+                <wp:wrapNone/>
+                <wp:docPr id="22" name="Text Box 2"/>
+                <wp:cNvGraphicFramePr>
+                  <a:graphicFrameLocks xmlns:a="http://schemas.openxmlformats.org/drawingml/2006/main"/>
+                </wp:cNvGraphicFramePr>
+                <a:graphic xmlns:a="http://schemas.openxmlformats.org/drawingml/2006/main">
+                  <a:graphicData uri="http://schemas.microsoft.com/office/word/2010/wordprocessingShape">
+                    <wps:wsp>
+                      <wps:cNvSpPr txBox="1">
+                        <a:spLocks noChangeArrowheads="1"/>
+                      </wps:cNvSpPr>
+                      <wps:spPr bwMode="auto">
+                        <a:xfrm>
+                          <a:off x="0" y="0"/>
+                          <a:ext cx="762000" cy="285750"/>
+                        </a:xfrm>
+                        <a:prstGeom prst="rect">
+                          <a:avLst/>
+                        </a:prstGeom>
+                        <a:solidFill>
+                          <a:srgbClr val="FFFFFF"/>
+                        </a:solidFill>
+                        <a:ln w="9525">
+                          <a:solidFill>
+                            <a:srgbClr val="000000"/>
+                          </a:solidFill>
+                          <a:miter lim="800000"/>
+                          <a:headEnd/>
+                          <a:tailEnd/>
+                        </a:ln>
+                      </wps:spPr>
+                      <wps:txbx>
+                        <w:txbxContent>
+                          <w:p>
+                            <w:proofErr w:type="spellStart"/>
+                            <w:r>
+                              <w:t>TDTLogicc</w:t>
+                            </w:r>
+                            <w:proofErr w:type="spellEnd"/>
+                          </w:p>
+                        </w:txbxContent>
+                      </wps:txbx>
+                      <wps:bodyPr rot="0" vert="horz" wrap="square" lIns="91440" tIns="45720" rIns="91440" bIns="45720" anchor="t" anchorCtr="0">
+                        <a:noAutofit/>
+                      </wps:bodyPr>
+                    </wps:wsp>
+                  </a:graphicData>
+                </a:graphic>
+                <wp14:sizeRelH relativeFrom="margin">
+                  <wp14:pctWidth>0</wp14:pctWidth>
+                </wp14:sizeRelH>
+                <wp14:sizeRelV relativeFrom="margin">
+                  <wp14:pctHeight>0</wp14:pctHeight>
+                </wp14:sizeRelV>
+              </wp:anchor>
+            </w:drawing>
+          </mc:Choice>
+          <mc:Fallback>
+            <w:pict>
+              <v:shape id="_x0000_s1033" type="#_x0000_t202" style="position:absolute;margin-left:302.25pt;margin-top:14.95pt;width:60pt;height:22.5pt;z-index:251675648;visibility:visible;mso-wrap-style:square;mso-width-percent:0;mso-height-percent:0;mso-wrap-distance-left:9pt;mso-wrap-distance-top:0;mso-wrap-distance-right:9pt;mso-wrap-distance-bottom:0;mso-position-horizontal:absolute;mso-position-horizontal-relative:text;mso-position-vertical:absolute;mso-position-vertical-relative:text;mso-width-percent:0;mso-height-percent:0;mso-width-relative:margin;mso-height-relative:margin;v-text-anchor:top" o:gfxdata="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">
+                <v:textbox>
+                  <w:txbxContent>
+                    <w:p>
+                      <w:proofErr w:type="spellStart"/>
+                      <w:r>
+                        <w:t>TDTLogicc</w:t>
+                      </w:r>
+                      <w:proofErr w:type="spellEnd"/>
+                    </w:p>
+                  </w:txbxContent>
+                </v:textbox>
+              </v:shape>
+            </w:pict>
+          </mc:Fallback>
+        </mc:AlternateContent>
+      </w:r>
+      <w:r>
+        <w:rPr>
+          <w:noProof/>
+        </w:rPr>
+        <mc:AlternateContent>
+          <mc:Choice Requires="wps">
+            <w:drawing>
+              <wp:anchor distT="0" distB="0" distL="114300" distR="114300" simplePos="0" relativeHeight="251677696" behindDoc="0" locked="0" layoutInCell="1" allowOverlap="1" wp14:anchorId="42DF381A" wp14:editId="08780AC6">
+                <wp:simplePos x="0" y="0"/>
+                <wp:positionH relativeFrom="column">
+                  <wp:posOffset>3419475</wp:posOffset>
+                </wp:positionH>
+                <wp:positionV relativeFrom="paragraph">
+                  <wp:posOffset>66675</wp:posOffset>
+                </wp:positionV>
+                <wp:extent cx="1590675" cy="1028700"/>
+                <wp:effectExtent l="0" t="0" r="28575" b="19050"/>
+                <wp:wrapNone/>
+                <wp:docPr id="20" name="Rounded Rectangle 20"/>
+                <wp:cNvGraphicFramePr/>
+                <a:graphic xmlns:a="http://schemas.openxmlformats.org/drawingml/2006/main">
+                  <a:graphicData uri="http://schemas.microsoft.com/office/word/2010/wordprocessingShape">
+                    <wps:wsp>
+                      <wps:cNvSpPr/>
+                      <wps:spPr>
+                        <a:xfrm>
+                          <a:off x="0" y="0"/>
+                          <a:ext cx="1590675" cy="1028700"/>
+                        </a:xfrm>
+                        <a:prstGeom prst="roundRect">
+                          <a:avLst/>
+                        </a:prstGeom>
+                        <a:noFill/>
+                      </wps:spPr>
+                      <wps:style>
+                        <a:lnRef idx="2">
+                          <a:schemeClr val="accent1">
+                            <a:shade val="50000"/>
+                          </a:schemeClr>
+                        </a:lnRef>
+                        <a:fillRef idx="1">
+                          <a:schemeClr val="accent1"/>
+                        </a:fillRef>
+                        <a:effectRef idx="0">
+                          <a:schemeClr val="accent1"/>
+                        </a:effectRef>
+                        <a:fontRef idx="minor">
+                          <a:schemeClr val="lt1"/>
+                        </a:fontRef>
+                      </wps:style>
+                      <wps:txbx>
+                        <w:txbxContent>
+                          <w:p/>
+                        </w:txbxContent>
+                      </wps:txbx>
+                      <wps:bodyPr rot="0" spcFirstLastPara="0" vertOverflow="overflow" horzOverflow="overflow" vert="horz" wrap="square" lIns="91440" tIns="45720" rIns="91440" bIns="45720" numCol="1" spcCol="0" rtlCol="0" fromWordArt="0" anchor="ctr" anchorCtr="0" forceAA="0" compatLnSpc="1">
+                        <a:prstTxWarp prst="textNoShape">
+                          <a:avLst/>
+                        </a:prstTxWarp>
+                        <a:noAutofit/>
+                      </wps:bodyPr>
+                    </wps:wsp>
+                  </a:graphicData>
+                </a:graphic>
+                <wp14:sizeRelH relativeFrom="margin">
+                  <wp14:pctWidth>0</wp14:pctWidth>
+                </wp14:sizeRelH>
+                <wp14:sizeRelV relativeFrom="margin">
+                  <wp14:pctHeight>0</wp14:pctHeight>
+                </wp14:sizeRelV>
+              </wp:anchor>
+            </w:drawing>
+          </mc:Choice>
+          <mc:Fallback>
+            <w:pict>
+              <v:roundrect id="Rounded Rectangle 20" o:spid="_x0000_s1034" style="position:absolute;margin-left:269.25pt;margin-top:5.25pt;width:125.25pt;height:81pt;z-index:251677696;visibility:visible;mso-wrap-style:square;mso-width-percent:0;mso-height-percent:0;mso-wrap-distance-left:9pt;mso-wrap-distance-top:0;mso-wrap-distance-right:9pt;mso-wrap-distance-bottom:0;mso-position-horizontal:absolute;mso-position-horizontal-relative:text;mso-position-vertical:absolute;mso-position-vertical-relative:text;mso-width-percent:0;mso-height-percent:0;mso-width-relative:margin;mso-height-relative:margin;v-text-anchor:middle" arcsize="10923f" o:gfxdata="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" filled="f" strokecolor="#1f4d78 [1604]" strokeweight="1pt">
+                <v:stroke joinstyle="miter"/>
+                <v:textbox>
+                  <w:txbxContent>
+                    <w:p/>
+                  </w:txbxContent>
+                </v:textbox>
+              </v:roundrect>
+            </w:pict>
+          </mc:Fallback>
+        </mc:AlternateContent>
+      </w:r>
+    </w:p>
+    <w:p>
+      <w:r>
+        <w:rPr>
+          <w:noProof/>
+          <w:lang w:eastAsia="zh-CN"/>
+        </w:rPr>
+        <mc:AlternateContent>
+          <mc:Choice Requires="wps">
+            <w:drawing>
+              <wp:anchor distT="0" distB="0" distL="114300" distR="114300" simplePos="0" relativeHeight="251708416" behindDoc="0" locked="0" layoutInCell="1" allowOverlap="1">
+                <wp:simplePos x="0" y="0"/>
+                <wp:positionH relativeFrom="column">
+                  <wp:posOffset>1619249</wp:posOffset>
+                </wp:positionH>
+                <wp:positionV relativeFrom="paragraph">
+                  <wp:posOffset>133985</wp:posOffset>
+                </wp:positionV>
+                <wp:extent cx="2219325" cy="57150"/>
+                <wp:effectExtent l="0" t="76200" r="9525" b="57150"/>
+                <wp:wrapNone/>
+                <wp:docPr id="297" name="Straight Arrow Connector 297"/>
+                <wp:cNvGraphicFramePr/>
+                <a:graphic xmlns:a="http://schemas.openxmlformats.org/drawingml/2006/main">
+                  <a:graphicData uri="http://schemas.microsoft.com/office/word/2010/wordprocessingShape">
+                    <wps:wsp>
+                      <wps:cNvCnPr/>
+                      <wps:spPr>
+                        <a:xfrm flipV="1">
+                          <a:off x="0" y="0"/>
+                          <a:ext cx="2219325" cy="57150"/>
+                        </a:xfrm>
+                        <a:prstGeom prst="straightConnector1">
+                          <a:avLst/>
+                        </a:prstGeom>
+                        <a:ln>
+                          <a:tailEnd type="arrow"/>
+                        </a:ln>
+                      </wps:spPr>
+                      <wps:style>
+                        <a:lnRef idx="1">
+                          <a:schemeClr val="dk1"/>
+                        </a:lnRef>
+                        <a:fillRef idx="0">
+                          <a:schemeClr val="dk1"/>
+                        </a:fillRef>
+                        <a:effectRef idx="0">
+                          <a:schemeClr val="dk1"/>
+                        </a:effectRef>
+                        <a:fontRef idx="minor">
+                          <a:schemeClr val="tx1"/>
+                        </a:fontRef>
+                      </wps:style>
+                      <wps:bodyPr/>
+                    </wps:wsp>
+                  </a:graphicData>
+                </a:graphic>
+              </wp:anchor>
+            </w:drawing>
+          </mc:Choice>
+          <mc:Fallback>
+            <w:pict>
+              <v:shapetype id="_x0000_t32" coordsize="21600,21600" o:spt="32" o:oned="t" path="m,l21600,21600e" filled="f">
+                <v:path arrowok="t" fillok="f" o:connecttype="none"/>
+                <o:lock v:ext="edit" shapetype="t"/>
+              </v:shapetype>
+              <v:shape id="Straight Arrow Connector 297" o:spid="_x0000_s1026" type="#_x0000_t32" style="position:absolute;margin-left:127.5pt;margin-top:10.55pt;width:174.75pt;height:4.5pt;flip:y;z-index:251708416;visibility:visible;mso-wrap-style:square;mso-wrap-distance-left:9pt;mso-wrap-distance-top:0;mso-wrap-distance-right:9pt;mso-wrap-distance-bottom:0;mso-position-horizontal:absolute;mso-position-horizontal-relative:text;mso-position-vertical:absolute;mso-position-vertical-relative:text" o:gfxdata="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" strokecolor="black [3200]" strokeweight=".5pt">
+                <v:stroke endarrow="open" joinstyle="miter"/>
+              </v:shape>
+            </w:pict>
+          </mc:Fallback>
+        </mc:AlternateContent>
+      </w:r>
+      <w:r>
+        <w:rPr>
+          <w:noProof/>
+          <w:lang w:eastAsia="zh-CN"/>
+        </w:rPr>
+        <mc:AlternateContent>
+          <mc:Choice Requires="wps">
+            <w:drawing>
+              <wp:anchor distT="0" distB="0" distL="114300" distR="114300" simplePos="0" relativeHeight="251704320" behindDoc="0" locked="0" layoutInCell="1" allowOverlap="1" wp14:anchorId="62630AB5" wp14:editId="0C9EB7D8">
+                <wp:simplePos x="0" y="0"/>
+                <wp:positionH relativeFrom="column">
+                  <wp:posOffset>1619250</wp:posOffset>
+                </wp:positionH>
+                <wp:positionV relativeFrom="paragraph">
+                  <wp:posOffset>276860</wp:posOffset>
+                </wp:positionV>
+                <wp:extent cx="2247900" cy="1409700"/>
+                <wp:effectExtent l="0" t="0" r="76200" b="57150"/>
+                <wp:wrapNone/>
+                <wp:docPr id="293" name="Straight Arrow Connector 293"/>
+                <wp:cNvGraphicFramePr/>
+                <a:graphic xmlns:a="http://schemas.openxmlformats.org/drawingml/2006/main">
+                  <a:graphicData uri="http://schemas.microsoft.com/office/word/2010/wordprocessingShape">
+                    <wps:wsp>
+                      <wps:cNvCnPr/>
+                      <wps:spPr>
+                        <a:xfrm>
+                          <a:off x="0" y="0"/>
+                          <a:ext cx="2247900" cy="1409700"/>
+                        </a:xfrm>
+                        <a:prstGeom prst="straightConnector1">
+                          <a:avLst/>
+                        </a:prstGeom>
+                        <a:ln>
+                          <a:tailEnd type="arrow"/>
+                        </a:ln>
+                      </wps:spPr>
+                      <wps:style>
+                        <a:lnRef idx="1">
+                          <a:schemeClr val="dk1"/>
+                        </a:lnRef>
+                        <a:fillRef idx="0">
+                          <a:schemeClr val="dk1"/>
+                        </a:fillRef>
+                        <a:effectRef idx="0">
+                          <a:schemeClr val="dk1"/>
+                        </a:effectRef>
+                        <a:fontRef idx="minor">
+                          <a:schemeClr val="tx1"/>
+                        </a:fontRef>
+                      </wps:style>
+                      <wps:bodyPr/>
+                    </wps:wsp>
+                  </a:graphicData>
+                </a:graphic>
+              </wp:anchor>
+            </w:drawing>
+          </mc:Choice>
+          <mc:Fallback>
+            <w:pict>
+              <v:shape id="Straight Arrow Connector 293" o:spid="_x0000_s1026" type="#_x0000_t32" style="position:absolute;margin-left:127.5pt;margin-top:21.8pt;width:177pt;height:111pt;z-index:251704320;visibility:visible;mso-wrap-style:square;mso-wrap-distance-left:9pt;mso-wrap-distance-top:0;mso-wrap-distance-right:9pt;mso-wrap-distance-bottom:0;mso-position-horizontal:absolute;mso-position-horizontal-relative:text;mso-position-vertical:absolute;mso-position-vertical-relative:text" o:gfxdata="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" strokecolor="black [3200]" strokeweight=".5pt">
+                <v:stroke endarrow="open" joinstyle="miter"/>
+              </v:shape>
+            </w:pict>
+          </mc:Fallback>
+        </mc:AlternateContent>
+      </w:r>
+      <w:r>
+        <w:rPr>
+          <w:noProof/>
+          <w:lang w:eastAsia="zh-CN"/>
+        </w:rPr>
+        <mc:AlternateContent>
+          <mc:Choice Requires="wps">
+            <w:drawing>
+              <wp:anchor distT="0" distB="0" distL="114300" distR="114300" simplePos="0" relativeHeight="251703296" behindDoc="0" locked="0" layoutInCell="1" allowOverlap="1" wp14:anchorId="3FFF9723" wp14:editId="4B55DFFF">
+                <wp:simplePos x="0" y="0"/>
+                <wp:positionH relativeFrom="column">
+                  <wp:posOffset>4219575</wp:posOffset>
+                </wp:positionH>
+                <wp:positionV relativeFrom="paragraph">
+                  <wp:posOffset>191135</wp:posOffset>
+                </wp:positionV>
+                <wp:extent cx="0" cy="219075"/>
+                <wp:effectExtent l="95250" t="0" r="57150" b="66675"/>
+                <wp:wrapNone/>
+                <wp:docPr id="292" name="Straight Arrow Connector 292"/>
+                <wp:cNvGraphicFramePr/>
+                <a:graphic xmlns:a="http://schemas.openxmlformats.org/drawingml/2006/main">
+                  <a:graphicData uri="http://schemas.microsoft.com/office/word/2010/wordprocessingShape">
+                    <wps:wsp>
+                      <wps:cNvCnPr/>
+                      <wps:spPr>
+                        <a:xfrm>
+                          <a:off x="0" y="0"/>
+                          <a:ext cx="0" cy="219075"/>
+                        </a:xfrm>
+                        <a:prstGeom prst="straightConnector1">
+                          <a:avLst/>
+                        </a:prstGeom>
+                        <a:ln>
+                          <a:tailEnd type="arrow"/>
+                        </a:ln>
+                      </wps:spPr>
+                      <wps:style>
+                        <a:lnRef idx="1">
+                          <a:schemeClr val="dk1"/>
+                        </a:lnRef>
+                        <a:fillRef idx="0">
+                          <a:schemeClr val="dk1"/>
+                        </a:fillRef>
+                        <a:effectRef idx="0">
+                          <a:schemeClr val="dk1"/>
+                        </a:effectRef>
+                        <a:fontRef idx="minor">
+                          <a:schemeClr val="tx1"/>
+                        </a:fontRef>
+                      </wps:style>
+                      <wps:bodyPr/>
+                    </wps:wsp>
+                  </a:graphicData>
+                </a:graphic>
+                <wp14:sizeRelH relativeFrom="margin">
+                  <wp14:pctWidth>0</wp14:pctWidth>
+                </wp14:sizeRelH>
+              </wp:anchor>
+            </w:drawing>
+          </mc:Choice>
+          <mc:Fallback>
+            <w:pict>
+              <v:shape id="Straight Arrow Connector 292" o:spid="_x0000_s1026" type="#_x0000_t32" style="position:absolute;margin-left:332.25pt;margin-top:15.05pt;width:0;height:17.25pt;z-index:251703296;visibility:visible;mso-wrap-style:square;mso-width-percent:0;mso-wrap-distance-left:9pt;mso-wrap-distance-top:0;mso-wrap-distance-right:9pt;mso-wrap-distance-bottom:0;mso-position-horizontal:absolute;mso-position-horizontal-relative:text;mso-position-vertical:absolute;mso-position-vertical-relative:text;mso-width-percent:0;mso-width-relative:margin" o:gfxdata="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" strokecolor="black [3200]" strokeweight=".5pt">
+                <v:stroke endarrow="open" joinstyle="miter"/>
+              </v:shape>
+            </w:pict>
+          </mc:Fallback>
+        </mc:AlternateContent>
+      </w:r>
+      <w:r>
+        <w:rPr>
+          <w:noProof/>
+          <w:lang w:eastAsia="zh-CN"/>
+        </w:rPr>
+        <mc:AlternateContent>
+          <mc:Choice Requires="wps">
+            <w:drawing>
+              <wp:anchor distT="0" distB="0" distL="114300" distR="114300" simplePos="0" relativeHeight="251679744" behindDoc="0" locked="0" layoutInCell="1" allowOverlap="1" wp14:anchorId="5EE19C21" wp14:editId="102F96DA">
+                <wp:simplePos x="0" y="0"/>
+                <wp:positionH relativeFrom="column">
+                  <wp:posOffset>932180</wp:posOffset>
+                </wp:positionH>
+                <wp:positionV relativeFrom="paragraph">
+                  <wp:posOffset>76835</wp:posOffset>
+                </wp:positionV>
+                <wp:extent cx="685800" cy="285750"/>
+                <wp:effectExtent l="0" t="0" r="19050" b="19050"/>
+                <wp:wrapNone/>
+                <wp:docPr id="307" name="Text Box 2"/>
+                <wp:cNvGraphicFramePr>
+                  <a:graphicFrameLocks xmlns:a="http://schemas.openxmlformats.org/drawingml/2006/main"/>
+                </wp:cNvGraphicFramePr>
+                <a:graphic xmlns:a="http://schemas.openxmlformats.org/drawingml/2006/main">
+                  <a:graphicData uri="http://schemas.microsoft.com/office/word/2010/wordprocessingShape">
+                    <wps:wsp>
+                      <wps:cNvSpPr txBox="1">
+                        <a:spLocks noChangeArrowheads="1"/>
+                      </wps:cNvSpPr>
+                      <wps:spPr bwMode="auto">
+                        <a:xfrm>
+                          <a:off x="0" y="0"/>
+                          <a:ext cx="685800" cy="285750"/>
+                        </a:xfrm>
+                        <a:prstGeom prst="rect">
+                          <a:avLst/>
+                        </a:prstGeom>
+                        <a:solidFill>
+                          <a:srgbClr val="FFFFFF"/>
+                        </a:solidFill>
+                        <a:ln w="9525">
+                          <a:solidFill>
+                            <a:srgbClr val="000000"/>
+                          </a:solidFill>
+                          <a:miter lim="800000"/>
+                          <a:headEnd/>
+                          <a:tailEnd/>
+                        </a:ln>
+                      </wps:spPr>
+                      <wps:txbx>
+                        <w:txbxContent>
+                          <w:p>
+                            <w:r>
+                              <w:t>TDTGUI</w:t>
+                            </w:r>
+                          </w:p>
+                        </w:txbxContent>
+                      </wps:txbx>
+                      <wps:bodyPr rot="0" vert="horz" wrap="square" lIns="91440" tIns="45720" rIns="91440" bIns="45720" anchor="t" anchorCtr="0">
+                        <a:noAutofit/>
+                      </wps:bodyPr>
+                    </wps:wsp>
+                  </a:graphicData>
+                </a:graphic>
+                <wp14:sizeRelH relativeFrom="margin">
+                  <wp14:pctWidth>0</wp14:pctWidth>
+                </wp14:sizeRelH>
+                <wp14:sizeRelV relativeFrom="margin">
+                  <wp14:pctHeight>0</wp14:pctHeight>
+                </wp14:sizeRelV>
+              </wp:anchor>
+            </w:drawing>
+          </mc:Choice>
+          <mc:Fallback>
+            <w:pict>
+              <v:shape id="_x0000_s1035" type="#_x0000_t202" style="position:absolute;margin-left:73.4pt;margin-top:6.05pt;width:54pt;height:22.5pt;z-index:251679744;visibility:visible;mso-wrap-style:square;mso-width-percent:0;mso-height-percent:0;mso-wrap-distance-left:9pt;mso-wrap-distance-top:0;mso-wrap-distance-right:9pt;mso-wrap-distance-bottom:0;mso-position-horizontal:absolute;mso-position-horizontal-relative:text;mso-position-vertical:absolute;mso-position-vertical-relative:text;mso-width-percent:0;mso-height-percent:0;mso-width-relative:margin;mso-height-relative:margin;v-text-anchor:top" o:gfxdata="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">
+                <v:textbox>
+                  <w:txbxContent>
+                    <w:p>
+                      <w:r>
+                        <w:t>TDTGUI</w:t>
+                      </w:r>
+                    </w:p>
+                  </w:txbxContent>
+                </v:textbox>
+              </v:shape>
+            </w:pict>
+          </mc:Fallback>
+        </mc:AlternateContent>
+      </w:r>
+    </w:p>
+    <w:p>
+      <w:r>
+        <w:rPr>
+          <w:noProof/>
+          <w:lang w:eastAsia="zh-CN"/>
+        </w:rPr>
+        <mc:AlternateContent>
+          <mc:Choice Requires="wps">
+            <w:drawing>
+              <wp:anchor distT="0" distB="0" distL="114300" distR="114300" simplePos="0" relativeHeight="251707392" behindDoc="0" locked="0" layoutInCell="1" allowOverlap="1">
+                <wp:simplePos x="0" y="0"/>
+                <wp:positionH relativeFrom="column">
+                  <wp:posOffset>1323975</wp:posOffset>
+                </wp:positionH>
+                <wp:positionV relativeFrom="paragraph">
+                  <wp:posOffset>76835</wp:posOffset>
+                </wp:positionV>
+                <wp:extent cx="0" cy="1200150"/>
+                <wp:effectExtent l="95250" t="0" r="57150" b="57150"/>
+                <wp:wrapNone/>
+                <wp:docPr id="296" name="Straight Arrow Connector 296"/>
+                <wp:cNvGraphicFramePr/>
+                <a:graphic xmlns:a="http://schemas.openxmlformats.org/drawingml/2006/main">
+                  <a:graphicData uri="http://schemas.microsoft.com/office/word/2010/wordprocessingShape">
+                    <wps:wsp>
+                      <wps:cNvCnPr/>
+                      <wps:spPr>
+                        <a:xfrm>
+                          <a:off x="0" y="0"/>
+                          <a:ext cx="0" cy="1200150"/>
+                        </a:xfrm>
+                        <a:prstGeom prst="straightConnector1">
+                          <a:avLst/>
+                        </a:prstGeom>
+                        <a:ln>
+                          <a:solidFill>
+                            <a:schemeClr val="tx1"/>
+                          </a:solidFill>
+                          <a:tailEnd type="arrow"/>
+                        </a:ln>
+                      </wps:spPr>
+                      <wps:style>
+                        <a:lnRef idx="1">
+                          <a:schemeClr val="dk1"/>
+                        </a:lnRef>
+                        <a:fillRef idx="0">
+                          <a:schemeClr val="dk1"/>
+                        </a:fillRef>
+                        <a:effectRef idx="0">
+                          <a:schemeClr val="dk1"/>
+                        </a:effectRef>
+                        <a:fontRef idx="minor">
+                          <a:schemeClr val="tx1"/>
+                        </a:fontRef>
+                      </wps:style>
+                      <wps:bodyPr/>
+                    </wps:wsp>
+                  </a:graphicData>
+                </a:graphic>
+              </wp:anchor>
+            </w:drawing>
+          </mc:Choice>
+          <mc:Fallback>
+            <w:pict>
+              <v:shape id="Straight Arrow Connector 296" o:spid="_x0000_s1026" type="#_x0000_t32" style="position:absolute;margin-left:104.25pt;margin-top:6.05pt;width:0;height:94.5pt;z-index:251707392;visibility:visible;mso-wrap-style:square;mso-wrap-distance-left:9pt;mso-wrap-distance-top:0;mso-wrap-distance-right:9pt;mso-wrap-distance-bottom:0;mso-position-horizontal:absolute;mso-position-horizontal-relative:text;mso-position-vertical:absolute;mso-position-vertical-relative:text" o:gfxdata="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" strokecolor="black [3213]" strokeweight=".5pt">
+                <v:stroke endarrow="open" joinstyle="miter"/>
+              </v:shape>
+            </w:pict>
+          </mc:Fallback>
+        </mc:AlternateContent>
+      </w:r>
+      <w:r>
+        <w:rPr>
+          <w:noProof/>
+          <w:lang w:eastAsia="zh-CN"/>
+        </w:rPr>
+        <mc:AlternateContent>
+          <mc:Choice Requires="wps">
+            <w:drawing>
+              <wp:anchor distT="0" distB="0" distL="114300" distR="114300" simplePos="0" relativeHeight="251674624" behindDoc="0" locked="0" layoutInCell="1" allowOverlap="1" wp14:anchorId="7CD4988F" wp14:editId="02EDAD20">
+                <wp:simplePos x="0" y="0"/>
+                <wp:positionH relativeFrom="column">
+                  <wp:posOffset>4000500</wp:posOffset>
+                </wp:positionH>
+                <wp:positionV relativeFrom="paragraph">
+                  <wp:posOffset>123825</wp:posOffset>
+                </wp:positionV>
+                <wp:extent cx="514350" cy="285750"/>
+                <wp:effectExtent l="0" t="0" r="19050" b="19050"/>
+                <wp:wrapNone/>
+                <wp:docPr id="13" name="Text Box 2"/>
+                <wp:cNvGraphicFramePr>
+                  <a:graphicFrameLocks xmlns:a="http://schemas.openxmlformats.org/drawingml/2006/main"/>
+                </wp:cNvGraphicFramePr>
+                <a:graphic xmlns:a="http://schemas.openxmlformats.org/drawingml/2006/main">
+                  <a:graphicData uri="http://schemas.microsoft.com/office/word/2010/wordprocessingShape">
+                    <wps:wsp>
+                      <wps:cNvSpPr txBox="1">
+                        <a:spLocks noChangeArrowheads="1"/>
+                      </wps:cNvSpPr>
+                      <wps:spPr bwMode="auto">
+                        <a:xfrm>
+                          <a:off x="0" y="0"/>
+                          <a:ext cx="514350" cy="285750"/>
+                        </a:xfrm>
+                        <a:prstGeom prst="rect">
+                          <a:avLst/>
+                        </a:prstGeom>
+                        <a:solidFill>
+                          <a:srgbClr val="FFFFFF"/>
+                        </a:solidFill>
+                        <a:ln w="9525">
+                          <a:solidFill>
+                            <a:srgbClr val="000000"/>
+                          </a:solidFill>
+                          <a:miter lim="800000"/>
+                          <a:headEnd/>
+                          <a:tailEnd/>
+                        </a:ln>
+                      </wps:spPr>
+                      <wps:txbx>
+                        <w:txbxContent>
+                          <w:p>
+                            <w:pPr>
+                              <w:jc w:val="center"/>
+                            </w:pPr>
+                            <w:r>
+                              <w:t>Task</w:t>
+                            </w:r>
+                          </w:p>
+                        </w:txbxContent>
+                      </wps:txbx>
+                      <wps:bodyPr rot="0" vert="horz" wrap="square" lIns="91440" tIns="45720" rIns="91440" bIns="45720" anchor="t" anchorCtr="0">
+                        <a:noAutofit/>
+                      </wps:bodyPr>
+                    </wps:wsp>
+                  </a:graphicData>
+                </a:graphic>
+                <wp14:sizeRelH relativeFrom="margin">
+                  <wp14:pctWidth>0</wp14:pctWidth>
+                </wp14:sizeRelH>
+                <wp14:sizeRelV relativeFrom="margin">
+                  <wp14:pctHeight>0</wp14:pctHeight>
+                </wp14:sizeRelV>
+              </wp:anchor>
+            </w:drawing>
+          </mc:Choice>
+          <mc:Fallback>
+            <w:pict>
+              <v:shape id="_x0000_s1036" type="#_x0000_t202" style="position:absolute;margin-left:315pt;margin-top:9.75pt;width:40.5pt;height:22.5pt;z-index:251674624;visibility:visible;mso-wrap-style:square;mso-width-percent:0;mso-height-percent:0;mso-wrap-distance-left:9pt;mso-wrap-distance-top:0;mso-wrap-distance-right:9pt;mso-wrap-distance-bottom:0;mso-position-horizontal:absolute;mso-position-horizontal-relative:text;mso-position-vertical:absolute;mso-position-vertical-relative:text;mso-width-percent:0;mso-height-percent:0;mso-width-relative:margin;mso-height-relative:margin;v-text-anchor:top" o:gfxdata="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">
+                <v:textbox>
+                  <w:txbxContent>
+                    <w:p>
+                      <w:pPr>
+                        <w:jc w:val="center"/>
+                      </w:pPr>
+                      <w:r>
+                        <w:t>Task</w:t>
+                      </w:r>
+                    </w:p>
+                  </w:txbxContent>
+                </v:textbox>
+              </v:shape>
+            </w:pict>
+          </mc:Fallback>
+        </mc:AlternateContent>
+      </w:r>
+    </w:p>
+    <w:p/>
+    <w:p>
+      <w:r>
+        <w:rPr>
+          <w:noProof/>
+          <w:lang w:eastAsia="zh-CN"/>
+        </w:rPr>
+        <mc:AlternateContent>
+          <mc:Choice Requires="wps">
+            <w:drawing>
+              <wp:anchor distT="0" distB="0" distL="114300" distR="114300" simplePos="0" relativeHeight="251684864" behindDoc="0" locked="0" layoutInCell="1" allowOverlap="1" wp14:anchorId="4F968694" wp14:editId="5CB5C44A">
+                <wp:simplePos x="0" y="0"/>
+                <wp:positionH relativeFrom="column">
+                  <wp:posOffset>114300</wp:posOffset>
+                </wp:positionH>
+                <wp:positionV relativeFrom="paragraph">
+                  <wp:posOffset>229235</wp:posOffset>
+                </wp:positionV>
+                <wp:extent cx="561975" cy="285750"/>
+                <wp:effectExtent l="0" t="0" r="28575" b="19050"/>
+                <wp:wrapNone/>
+                <wp:docPr id="24" name="Text Box 2"/>
+                <wp:cNvGraphicFramePr>
+                  <a:graphicFrameLocks xmlns:a="http://schemas.openxmlformats.org/drawingml/2006/main"/>
+                </wp:cNvGraphicFramePr>
+                <a:graphic xmlns:a="http://schemas.openxmlformats.org/drawingml/2006/main">
+                  <a:graphicData uri="http://schemas.microsoft.com/office/word/2010/wordprocessingShape">
+                    <wps:wsp>
+                      <wps:cNvSpPr txBox="1">
+                        <a:spLocks noChangeArrowheads="1"/>
+                      </wps:cNvSpPr>
+                      <wps:spPr bwMode="auto">
+                        <a:xfrm>
+                          <a:off x="0" y="0"/>
+                          <a:ext cx="561975" cy="285750"/>
+                        </a:xfrm>
+                        <a:prstGeom prst="rect">
+                          <a:avLst/>
+                        </a:prstGeom>
+                        <a:solidFill>
+                          <a:srgbClr val="FFFFFF"/>
+                        </a:solidFill>
+                        <a:ln w="9525">
+                          <a:solidFill>
+                            <a:srgbClr val="000000"/>
+                          </a:solidFill>
+                          <a:miter lim="800000"/>
+                          <a:headEnd/>
+                          <a:tailEnd/>
+                        </a:ln>
+                      </wps:spPr>
+                      <wps:txbx>
+                        <w:txbxContent>
+                          <w:p>
+                            <w:pPr>
+                              <w:rPr>
+                                <w:b/>
+                              </w:rPr>
+                            </w:pPr>
+                            <w:r>
+                              <w:rPr>
+                                <w:b/>
+                              </w:rPr>
+                              <w:t>Parser</w:t>
+                            </w:r>
+                          </w:p>
+                        </w:txbxContent>
+                      </wps:txbx>
+                      <wps:bodyPr rot="0" vert="horz" wrap="square" lIns="91440" tIns="45720" rIns="91440" bIns="45720" anchor="t" anchorCtr="0">
+                        <a:noAutofit/>
+                      </wps:bodyPr>
+                    </wps:wsp>
+                  </a:graphicData>
+                </a:graphic>
+                <wp14:sizeRelH relativeFrom="margin">
+                  <wp14:pctWidth>0</wp14:pctWidth>
+                </wp14:sizeRelH>
+                <wp14:sizeRelV relativeFrom="margin">
+                  <wp14:pctHeight>0</wp14:pctHeight>
+                </wp14:sizeRelV>
+              </wp:anchor>
+            </w:drawing>
+          </mc:Choice>
+          <mc:Fallback>
+            <w:pict>
+              <v:shape id="_x0000_s1037" type="#_x0000_t202" style="position:absolute;margin-left:9pt;margin-top:18.05pt;width:44.25pt;height:22.5pt;z-index:251684864;visibility:visible;mso-wrap-style:square;mso-width-percent:0;mso-height-percent:0;mso-wrap-distance-left:9pt;mso-wrap-distance-top:0;mso-wrap-distance-right:9pt;mso-wrap-distance-bottom:0;mso-position-horizontal:absolute;mso-position-horizontal-relative:text;mso-position-vertical:absolute;mso-position-vertical-relative:text;mso-width-percent:0;mso-height-percent:0;mso-width-relative:margin;mso-height-relative:margin;v-text-anchor:top" o:gfxdata="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">
+                <v:textbox>
+                  <w:txbxContent>
+                    <w:p>
+                      <w:pPr>
+                        <w:rPr>
+                          <w:b/>
+                        </w:rPr>
+                      </w:pPr>
+                      <w:r>
+                        <w:rPr>
+                          <w:b/>
+                        </w:rPr>
+                        <w:t>Parser</w:t>
+                      </w:r>
+                    </w:p>
+                  </w:txbxContent>
+                </v:textbox>
+              </v:shape>
+            </w:pict>
+          </mc:Fallback>
+        </mc:AlternateContent>
+      </w:r>
+      <w:r>
+        <w:rPr>
+          <w:noProof/>
+          <w:lang w:eastAsia="zh-CN"/>
+        </w:rPr>
+        <mc:AlternateContent>
+          <mc:Choice Requires="wps">
+            <w:drawing>
+              <wp:anchor distT="0" distB="0" distL="114300" distR="114300" simplePos="0" relativeHeight="251697152" behindDoc="0" locked="0" layoutInCell="1" allowOverlap="1" wp14:anchorId="7F445DBA" wp14:editId="7CCC95AA">
+                <wp:simplePos x="0" y="0"/>
+                <wp:positionH relativeFrom="column">
+                  <wp:posOffset>3562350</wp:posOffset>
+                </wp:positionH>
+                <wp:positionV relativeFrom="paragraph">
+                  <wp:posOffset>257810</wp:posOffset>
+                </wp:positionV>
+                <wp:extent cx="685800" cy="285750"/>
+                <wp:effectExtent l="0" t="0" r="19050" b="19050"/>
+                <wp:wrapNone/>
+                <wp:docPr id="31" name="Text Box 2"/>
+                <wp:cNvGraphicFramePr>
+                  <a:graphicFrameLocks xmlns:a="http://schemas.openxmlformats.org/drawingml/2006/main"/>
+                </wp:cNvGraphicFramePr>
+                <a:graphic xmlns:a="http://schemas.openxmlformats.org/drawingml/2006/main">
+                  <a:graphicData uri="http://schemas.microsoft.com/office/word/2010/wordprocessingShape">
+                    <wps:wsp>
+                      <wps:cNvSpPr txBox="1">
+                        <a:spLocks noChangeArrowheads="1"/>
+                      </wps:cNvSpPr>
+                      <wps:spPr bwMode="auto">
+                        <a:xfrm>
+                          <a:off x="0" y="0"/>
+                          <a:ext cx="685800" cy="285750"/>
+                        </a:xfrm>
+                        <a:prstGeom prst="rect">
+                          <a:avLst/>
+                        </a:prstGeom>
+                        <a:solidFill>
+                          <a:srgbClr val="FFFFFF"/>
+                        </a:solidFill>
+                        <a:ln w="9525">
+                          <a:solidFill>
+                            <a:srgbClr val="000000"/>
+                          </a:solidFill>
+                          <a:miter lim="800000"/>
+                          <a:headEnd/>
+                          <a:tailEnd/>
+                        </a:ln>
+                      </wps:spPr>
+                      <wps:txbx>
+                        <w:txbxContent>
+                          <w:p>
+                            <w:pPr>
+                              <w:jc w:val="center"/>
+                              <w:rPr>
+                                <w:b/>
+                              </w:rPr>
+                            </w:pPr>
+                            <w:r>
+                              <w:rPr>
+                                <w:b/>
+                              </w:rPr>
+                              <w:t>Storage</w:t>
+                            </w:r>
+                          </w:p>
+                        </w:txbxContent>
+                      </wps:txbx>
+                      <wps:bodyPr rot="0" vert="horz" wrap="square" lIns="91440" tIns="45720" rIns="91440" bIns="45720" anchor="t" anchorCtr="0">
+                        <a:noAutofit/>
+                      </wps:bodyPr>
+                    </wps:wsp>
+                  </a:graphicData>
+                </a:graphic>
+                <wp14:sizeRelH relativeFrom="margin">
+                  <wp14:pctWidth>0</wp14:pctWidth>
+                </wp14:sizeRelH>
+                <wp14:sizeRelV relativeFrom="margin">
+                  <wp14:pctHeight>0</wp14:pctHeight>
+                </wp14:sizeRelV>
+              </wp:anchor>
+            </w:drawing>
+          </mc:Choice>
+          <mc:Fallback>
+            <w:pict>
+              <v:shape id="_x0000_s1038" type="#_x0000_t202" style="position:absolute;margin-left:280.5pt;margin-top:20.3pt;width:54pt;height:22.5pt;z-index:251697152;visibility:visible;mso-wrap-style:square;mso-width-percent:0;mso-height-percent:0;mso-wrap-distance-left:9pt;mso-wrap-distance-top:0;mso-wrap-distance-right:9pt;mso-wrap-distance-bottom:0;mso-position-horizontal:absolute;mso-position-horizontal-relative:text;mso-position-vertical:absolute;mso-position-vertical-relative:text;mso-width-percent:0;mso-height-percent:0;mso-width-relative:margin;mso-height-relative:margin;v-text-anchor:top" o:gfxdata="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">
+                <v:textbox>
+                  <w:txbxContent>
+                    <w:p>
+                      <w:pPr>
+                        <w:jc w:val="center"/>
+                        <w:rPr>
+                          <w:b/>
+                        </w:rPr>
+                      </w:pPr>
+                      <w:r>
+                        <w:rPr>
+                          <w:b/>
+                        </w:rPr>
+                        <w:t>Storage</w:t>
+                      </w:r>
+                    </w:p>
+                  </w:txbxContent>
+                </v:textbox>
+              </v:shape>
+            </w:pict>
+          </mc:Fallback>
+        </mc:AlternateContent>
+      </w:r>
+    </w:p>
+    <w:p>
+      <w:r>
+        <w:rPr>
+          <w:noProof/>
+        </w:rPr>
+        <mc:AlternateContent>
+          <mc:Choice Requires="wps">
+            <w:drawing>
+              <wp:anchor distT="0" distB="0" distL="114300" distR="114300" simplePos="0" relativeHeight="251699200" behindDoc="0" locked="0" layoutInCell="1" allowOverlap="1" wp14:anchorId="20629768" wp14:editId="01573CC3">
+                <wp:simplePos x="0" y="0"/>
+                <wp:positionH relativeFrom="column">
+                  <wp:posOffset>3476625</wp:posOffset>
+                </wp:positionH>
+                <wp:positionV relativeFrom="paragraph">
+                  <wp:posOffset>267335</wp:posOffset>
+                </wp:positionV>
+                <wp:extent cx="1590675" cy="1028700"/>
+                <wp:effectExtent l="0" t="0" r="28575" b="19050"/>
+                <wp:wrapNone/>
+                <wp:docPr id="288" name="Rounded Rectangle 288"/>
+                <wp:cNvGraphicFramePr/>
+                <a:graphic xmlns:a="http://schemas.openxmlformats.org/drawingml/2006/main">
+                  <a:graphicData uri="http://schemas.microsoft.com/office/word/2010/wordprocessingShape">
+                    <wps:wsp>
+                      <wps:cNvSpPr/>
+                      <wps:spPr>
+                        <a:xfrm>
+                          <a:off x="0" y="0"/>
+                          <a:ext cx="1590675" cy="1028700"/>
+                        </a:xfrm>
+                        <a:prstGeom prst="roundRect">
+                          <a:avLst/>
+                        </a:prstGeom>
+                        <a:noFill/>
+                      </wps:spPr>
+                      <wps:style>
+                        <a:lnRef idx="2">
+                          <a:schemeClr val="accent1">
+                            <a:shade val="50000"/>
+                          </a:schemeClr>
+                        </a:lnRef>
+                        <a:fillRef idx="1">
+                          <a:schemeClr val="accent1"/>
+                        </a:fillRef>
+                        <a:effectRef idx="0">
+                          <a:schemeClr val="accent1"/>
+                        </a:effectRef>
+                        <a:fontRef idx="minor">
+                          <a:schemeClr val="lt1"/>
+                        </a:fontRef>
+                      </wps:style>
+                      <wps:txbx>
+                        <w:txbxContent>
+                          <w:p/>
+                        </w:txbxContent>
+                      </wps:txbx>
+                      <wps:bodyPr rot="0" spcFirstLastPara="0" vertOverflow="overflow" horzOverflow="overflow" vert="horz" wrap="square" lIns="91440" tIns="45720" rIns="91440" bIns="45720" numCol="1" spcCol="0" rtlCol="0" fromWordArt="0" anchor="ctr" anchorCtr="0" forceAA="0" compatLnSpc="1">
+                        <a:prstTxWarp prst="textNoShape">
+                          <a:avLst/>
+                        </a:prstTxWarp>
+                        <a:noAutofit/>
+                      </wps:bodyPr>
+                    </wps:wsp>
+                  </a:graphicData>
+                </a:graphic>
+                <wp14:sizeRelH relativeFrom="margin">
+                  <wp14:pctWidth>0</wp14:pctWidth>
+                </wp14:sizeRelH>
+                <wp14:sizeRelV relativeFrom="margin">
+                  <wp14:pctHeight>0</wp14:pctHeight>
+                </wp14:sizeRelV>
+              </wp:anchor>
+            </w:drawing>
+          </mc:Choice>
+          <mc:Fallback>
+            <w:pict>
+              <v:roundrect id="Rounded Rectangle 288" o:spid="_x0000_s1039" style="position:absolute;margin-left:273.75pt;margin-top:21.05pt;width:125.25pt;height:81pt;z-index:251699200;visibility:visible;mso-wrap-style:square;mso-width-percent:0;mso-height-percent:0;mso-wrap-distance-left:9pt;mso-wrap-distance-top:0;mso-wrap-distance-right:9pt;mso-wrap-distance-bottom:0;mso-position-horizontal:absolute;mso-position-horizontal-relative:text;mso-position-vertical:absolute;mso-position-vertical-relative:text;mso-width-percent:0;mso-height-percent:0;mso-width-relative:margin;mso-height-relative:margin;v-text-anchor:middle" arcsize="10923f" o:gfxdata="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" filled="f" strokecolor="#1f4d78 [1604]" strokeweight="1pt">
+                <v:stroke joinstyle="miter"/>
+                <v:textbox>
+                  <w:txbxContent>
+                    <w:p/>
+                  </w:txbxContent>
+                </v:textbox>
+              </v:roundrect>
+            </w:pict>
+          </mc:Fallback>
+        </mc:AlternateContent>
+      </w:r>
+      <w:r>
+        <w:rPr>
+          <w:noProof/>
+        </w:rPr>
+        <mc:AlternateContent>
+          <mc:Choice Requires="wps">
+            <w:drawing>
+              <wp:anchor distT="0" distB="0" distL="114300" distR="114300" simplePos="0" relativeHeight="251682816" behindDoc="0" locked="0" layoutInCell="1" allowOverlap="1" wp14:anchorId="0AC2BF5D" wp14:editId="6C3400F1">
+                <wp:simplePos x="0" y="0"/>
+                <wp:positionH relativeFrom="column">
+                  <wp:posOffset>-28575</wp:posOffset>
+                </wp:positionH>
+                <wp:positionV relativeFrom="paragraph">
+                  <wp:posOffset>238760</wp:posOffset>
+                </wp:positionV>
+                <wp:extent cx="2628900" cy="1495425"/>
+                <wp:effectExtent l="0" t="0" r="19050" b="28575"/>
+                <wp:wrapNone/>
+                <wp:docPr id="23" name="Rounded Rectangle 23"/>
+                <wp:cNvGraphicFramePr/>
+                <a:graphic xmlns:a="http://schemas.openxmlformats.org/drawingml/2006/main">
+                  <a:graphicData uri="http://schemas.microsoft.com/office/word/2010/wordprocessingShape">
+                    <wps:wsp>
+                      <wps:cNvSpPr/>
+                      <wps:spPr>
+                        <a:xfrm>
+                          <a:off x="0" y="0"/>
+                          <a:ext cx="2628900" cy="1495425"/>
+                        </a:xfrm>
+                        <a:prstGeom prst="roundRect">
+                          <a:avLst/>
+                        </a:prstGeom>
+                        <a:noFill/>
+                      </wps:spPr>
+                      <wps:style>
+                        <a:lnRef idx="2">
+                          <a:schemeClr val="accent1">
+                            <a:shade val="50000"/>
+                          </a:schemeClr>
+                        </a:lnRef>
+                        <a:fillRef idx="1">
+                          <a:schemeClr val="accent1"/>
+                        </a:fillRef>
+                        <a:effectRef idx="0">
+                          <a:schemeClr val="accent1"/>
+                        </a:effectRef>
+                        <a:fontRef idx="minor">
+                          <a:schemeClr val="lt1"/>
+                        </a:fontRef>
+                      </wps:style>
+                      <wps:txbx>
+                        <w:txbxContent>
+                          <w:p>
+                            <w:pPr>
+                              <w:jc w:val="center"/>
+                            </w:pPr>
+                          </w:p>
+                        </w:txbxContent>
+                      </wps:txbx>
+                      <wps:bodyPr rot="0" spcFirstLastPara="0" vertOverflow="overflow" horzOverflow="overflow" vert="horz" wrap="square" lIns="91440" tIns="45720" rIns="91440" bIns="45720" numCol="1" spcCol="0" rtlCol="0" fromWordArt="0" anchor="ctr" anchorCtr="0" forceAA="0" compatLnSpc="1">
+                        <a:prstTxWarp prst="textNoShape">
+                          <a:avLst/>
+                        </a:prstTxWarp>
+                        <a:noAutofit/>
+                      </wps:bodyPr>
+                    </wps:wsp>
+                  </a:graphicData>
+                </a:graphic>
+                <wp14:sizeRelH relativeFrom="margin">
+                  <wp14:pctWidth>0</wp14:pctWidth>
+                </wp14:sizeRelH>
+                <wp14:sizeRelV relativeFrom="margin">
+                  <wp14:pctHeight>0</wp14:pctHeight>
+                </wp14:sizeRelV>
+              </wp:anchor>
+            </w:drawing>
+          </mc:Choice>
+          <mc:Fallback>
+            <w:pict>
+              <v:roundrect id="Rounded Rectangle 23" o:spid="_x0000_s1040" style="position:absolute;margin-left:-2.25pt;margin-top:18.8pt;width:207pt;height:117.75pt;z-index:251682816;visibility:visible;mso-wrap-style:square;mso-width-percent:0;mso-height-percent:0;mso-wrap-distance-left:9pt;mso-wrap-distance-top:0;mso-wrap-distance-right:9pt;mso-wrap-distance-bottom:0;mso-position-horizontal:absolute;mso-position-horizontal-relative:text;mso-position-vertical:absolute;mso-position-vertical-relative:text;mso-width-percent:0;mso-height-percent:0;mso-width-relative:margin;mso-height-relative:margin;v-text-anchor:middle" arcsize="10923f" o:gfxdata="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" filled="f" strokecolor="#1f4d78 [1604]" strokeweight="1pt">
+                <v:stroke joinstyle="miter"/>
+                <v:textbox>
+                  <w:txbxContent>
+                    <w:p>
+                      <w:pPr>
+                        <w:jc w:val="center"/>
+                      </w:pPr>
+                    </w:p>
+                  </w:txbxContent>
+                </v:textbox>
+              </v:roundrect>
+            </w:pict>
+          </mc:Fallback>
+        </mc:AlternateContent>
+      </w:r>
     </w:p>
     <w:p>
       <w:pPr>
@@ -1013,6 +2379,532 @@
           <w:color w:val="3F7F5F"/>
         </w:rPr>
       </w:pPr>
+      <w:r>
+        <w:rPr>
+          <w:noProof/>
+          <w:lang w:eastAsia="zh-CN"/>
+        </w:rPr>
+        <mc:AlternateContent>
+          <mc:Choice Requires="wps">
+            <w:drawing>
+              <wp:anchor distT="0" distB="0" distL="114300" distR="114300" simplePos="0" relativeHeight="251686912" behindDoc="0" locked="0" layoutInCell="1" allowOverlap="1" wp14:anchorId="5D476DEA" wp14:editId="1850911D">
+                <wp:simplePos x="0" y="0"/>
+                <wp:positionH relativeFrom="column">
+                  <wp:posOffset>913765</wp:posOffset>
+                </wp:positionH>
+                <wp:positionV relativeFrom="paragraph">
+                  <wp:posOffset>133985</wp:posOffset>
+                </wp:positionV>
+                <wp:extent cx="809625" cy="285750"/>
+                <wp:effectExtent l="0" t="0" r="28575" b="19050"/>
+                <wp:wrapNone/>
+                <wp:docPr id="25" name="Text Box 2"/>
+                <wp:cNvGraphicFramePr>
+                  <a:graphicFrameLocks xmlns:a="http://schemas.openxmlformats.org/drawingml/2006/main"/>
+                </wp:cNvGraphicFramePr>
+                <a:graphic xmlns:a="http://schemas.openxmlformats.org/drawingml/2006/main">
+                  <a:graphicData uri="http://schemas.microsoft.com/office/word/2010/wordprocessingShape">
+                    <wps:wsp>
+                      <wps:cNvSpPr txBox="1">
+                        <a:spLocks noChangeArrowheads="1"/>
+                      </wps:cNvSpPr>
+                      <wps:spPr bwMode="auto">
+                        <a:xfrm>
+                          <a:off x="0" y="0"/>
+                          <a:ext cx="809625" cy="285750"/>
+                        </a:xfrm>
+                        <a:prstGeom prst="rect">
+                          <a:avLst/>
+                        </a:prstGeom>
+                        <a:solidFill>
+                          <a:srgbClr val="FFFFFF"/>
+                        </a:solidFill>
+                        <a:ln w="9525">
+                          <a:solidFill>
+                            <a:srgbClr val="000000"/>
+                          </a:solidFill>
+                          <a:miter lim="800000"/>
+                          <a:headEnd/>
+                          <a:tailEnd/>
+                        </a:ln>
+                      </wps:spPr>
+                      <wps:txbx>
+                        <w:txbxContent>
+                          <w:p>
+                            <w:proofErr w:type="spellStart"/>
+                            <w:r>
+                              <w:t>TDTParser</w:t>
+                            </w:r>
+                            <w:proofErr w:type="spellEnd"/>
+                          </w:p>
+                        </w:txbxContent>
+                      </wps:txbx>
+                      <wps:bodyPr rot="0" vert="horz" wrap="square" lIns="91440" tIns="45720" rIns="91440" bIns="45720" anchor="t" anchorCtr="0">
+                        <a:noAutofit/>
+                      </wps:bodyPr>
+                    </wps:wsp>
+                  </a:graphicData>
+                </a:graphic>
+                <wp14:sizeRelH relativeFrom="margin">
+                  <wp14:pctWidth>0</wp14:pctWidth>
+                </wp14:sizeRelH>
+                <wp14:sizeRelV relativeFrom="margin">
+                  <wp14:pctHeight>0</wp14:pctHeight>
+                </wp14:sizeRelV>
+              </wp:anchor>
+            </w:drawing>
+          </mc:Choice>
+          <mc:Fallback>
+            <w:pict>
+              <v:shape id="_x0000_s1041" type="#_x0000_t202" style="position:absolute;margin-left:71.95pt;margin-top:10.55pt;width:63.75pt;height:22.5pt;z-index:251686912;visibility:visible;mso-wrap-style:square;mso-width-percent:0;mso-height-percent:0;mso-wrap-distance-left:9pt;mso-wrap-distance-top:0;mso-wrap-distance-right:9pt;mso-wrap-distance-bottom:0;mso-position-horizontal:absolute;mso-position-horizontal-relative:text;mso-position-vertical:absolute;mso-position-vertical-relative:text;mso-width-percent:0;mso-height-percent:0;mso-width-relative:margin;mso-height-relative:margin;v-text-anchor:top" o:gfxdata="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">
+                <v:textbox>
+                  <w:txbxContent>
+                    <w:p>
+                      <w:proofErr w:type="spellStart"/>
+                      <w:r>
+                        <w:t>TDTParser</w:t>
+                      </w:r>
+                      <w:proofErr w:type="spellEnd"/>
+                    </w:p>
+                  </w:txbxContent>
+                </v:textbox>
+              </v:shape>
+            </w:pict>
+          </mc:Fallback>
+        </mc:AlternateContent>
+      </w:r>
+      <w:r>
+        <w:rPr>
+          <w:noProof/>
+          <w:lang w:eastAsia="zh-CN"/>
+        </w:rPr>
+        <mc:AlternateContent>
+          <mc:Choice Requires="wps">
+            <w:drawing>
+              <wp:anchor distT="0" distB="0" distL="114300" distR="114300" simplePos="0" relativeHeight="251695104" behindDoc="0" locked="0" layoutInCell="1" allowOverlap="1" wp14:anchorId="2EE10B11" wp14:editId="0A72482C">
+                <wp:simplePos x="0" y="0"/>
+                <wp:positionH relativeFrom="column">
+                  <wp:posOffset>3867150</wp:posOffset>
+                </wp:positionH>
+                <wp:positionV relativeFrom="paragraph">
+                  <wp:posOffset>257810</wp:posOffset>
+                </wp:positionV>
+                <wp:extent cx="857250" cy="285750"/>
+                <wp:effectExtent l="0" t="0" r="19050" b="19050"/>
+                <wp:wrapNone/>
+                <wp:docPr id="30" name="Text Box 2"/>
+                <wp:cNvGraphicFramePr>
+                  <a:graphicFrameLocks xmlns:a="http://schemas.openxmlformats.org/drawingml/2006/main"/>
+                </wp:cNvGraphicFramePr>
+                <a:graphic xmlns:a="http://schemas.openxmlformats.org/drawingml/2006/main">
+                  <a:graphicData uri="http://schemas.microsoft.com/office/word/2010/wordprocessingShape">
+                    <wps:wsp>
+                      <wps:cNvSpPr txBox="1">
+                        <a:spLocks noChangeArrowheads="1"/>
+                      </wps:cNvSpPr>
+                      <wps:spPr bwMode="auto">
+                        <a:xfrm>
+                          <a:off x="0" y="0"/>
+                          <a:ext cx="857250" cy="285750"/>
+                        </a:xfrm>
+                        <a:prstGeom prst="rect">
+                          <a:avLst/>
+                        </a:prstGeom>
+                        <a:solidFill>
+                          <a:srgbClr val="FFFFFF"/>
+                        </a:solidFill>
+                        <a:ln w="9525">
+                          <a:solidFill>
+                            <a:srgbClr val="000000"/>
+                          </a:solidFill>
+                          <a:miter lim="800000"/>
+                          <a:headEnd/>
+                          <a:tailEnd/>
+                        </a:ln>
+                      </wps:spPr>
+                      <wps:txbx>
+                        <w:txbxContent>
+                          <w:p>
+                            <w:proofErr w:type="spellStart"/>
+                            <w:r>
+                              <w:t>TDTStorage</w:t>
+                            </w:r>
+                            <w:proofErr w:type="spellEnd"/>
+                          </w:p>
+                        </w:txbxContent>
+                      </wps:txbx>
+                      <wps:bodyPr rot="0" vert="horz" wrap="square" lIns="91440" tIns="45720" rIns="91440" bIns="45720" anchor="t" anchorCtr="0">
+                        <a:noAutofit/>
+                      </wps:bodyPr>
+                    </wps:wsp>
+                  </a:graphicData>
+                </a:graphic>
+                <wp14:sizeRelH relativeFrom="margin">
+                  <wp14:pctWidth>0</wp14:pctWidth>
+                </wp14:sizeRelH>
+                <wp14:sizeRelV relativeFrom="margin">
+                  <wp14:pctHeight>0</wp14:pctHeight>
+                </wp14:sizeRelV>
+              </wp:anchor>
+            </w:drawing>
+          </mc:Choice>
+          <mc:Fallback>
+            <w:pict>
+              <v:shape id="_x0000_s1042" type="#_x0000_t202" style="position:absolute;margin-left:304.5pt;margin-top:20.3pt;width:67.5pt;height:22.5pt;z-index:251695104;visibility:visible;mso-wrap-style:square;mso-width-percent:0;mso-height-percent:0;mso-wrap-distance-left:9pt;mso-wrap-distance-top:0;mso-wrap-distance-right:9pt;mso-wrap-distance-bottom:0;mso-position-horizontal:absolute;mso-position-horizontal-relative:text;mso-position-vertical:absolute;mso-position-vertical-relative:text;mso-width-percent:0;mso-height-percent:0;mso-width-relative:margin;mso-height-relative:margin;v-text-anchor:top" o:gfxdata="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">
+                <v:textbox>
+                  <w:txbxContent>
+                    <w:p>
+                      <w:proofErr w:type="spellStart"/>
+                      <w:r>
+                        <w:t>TDTStorage</w:t>
+                      </w:r>
+                      <w:proofErr w:type="spellEnd"/>
+                    </w:p>
+                  </w:txbxContent>
+                </v:textbox>
+              </v:shape>
+            </w:pict>
+          </mc:Fallback>
+        </mc:AlternateContent>
+      </w:r>
+    </w:p>
+    <w:p>
+      <w:pPr>
+        <w:rPr>
+          <w:rFonts w:ascii="Consolas" w:hAnsi="Consolas" w:cs="Consolas"/>
+          <w:color w:val="3F7F5F"/>
+        </w:rPr>
+      </w:pPr>
+      <w:r>
+        <w:rPr>
+          <w:rFonts w:ascii="Consolas" w:hAnsi="Consolas" w:cs="Consolas"/>
+          <w:noProof/>
+          <w:color w:val="3F7F5F"/>
+          <w:lang w:eastAsia="zh-CN"/>
+        </w:rPr>
+        <mc:AlternateContent>
+          <mc:Choice Requires="wps">
+            <w:drawing>
+              <wp:anchor distT="0" distB="0" distL="114300" distR="114300" simplePos="0" relativeHeight="251706368" behindDoc="0" locked="0" layoutInCell="1" allowOverlap="1">
+                <wp:simplePos x="0" y="0"/>
+                <wp:positionH relativeFrom="column">
+                  <wp:posOffset>1581150</wp:posOffset>
+                </wp:positionH>
+                <wp:positionV relativeFrom="paragraph">
+                  <wp:posOffset>141605</wp:posOffset>
+                </wp:positionV>
+                <wp:extent cx="238125" cy="304800"/>
+                <wp:effectExtent l="0" t="0" r="66675" b="57150"/>
+                <wp:wrapNone/>
+                <wp:docPr id="295" name="Straight Arrow Connector 295"/>
+                <wp:cNvGraphicFramePr/>
+                <a:graphic xmlns:a="http://schemas.openxmlformats.org/drawingml/2006/main">
+                  <a:graphicData uri="http://schemas.microsoft.com/office/word/2010/wordprocessingShape">
+                    <wps:wsp>
+                      <wps:cNvCnPr/>
+                      <wps:spPr>
+                        <a:xfrm>
+                          <a:off x="0" y="0"/>
+                          <a:ext cx="238125" cy="304800"/>
+                        </a:xfrm>
+                        <a:prstGeom prst="straightConnector1">
+                          <a:avLst/>
+                        </a:prstGeom>
+                        <a:ln>
+                          <a:tailEnd type="arrow"/>
+                        </a:ln>
+                      </wps:spPr>
+                      <wps:style>
+                        <a:lnRef idx="1">
+                          <a:schemeClr val="dk1"/>
+                        </a:lnRef>
+                        <a:fillRef idx="0">
+                          <a:schemeClr val="dk1"/>
+                        </a:fillRef>
+                        <a:effectRef idx="0">
+                          <a:schemeClr val="dk1"/>
+                        </a:effectRef>
+                        <a:fontRef idx="minor">
+                          <a:schemeClr val="tx1"/>
+                        </a:fontRef>
+                      </wps:style>
+                      <wps:bodyPr/>
+                    </wps:wsp>
+                  </a:graphicData>
+                </a:graphic>
+              </wp:anchor>
+            </w:drawing>
+          </mc:Choice>
+          <mc:Fallback>
+            <w:pict>
+              <v:shape id="Straight Arrow Connector 295" o:spid="_x0000_s1026" type="#_x0000_t32" style="position:absolute;margin-left:124.5pt;margin-top:11.15pt;width:18.75pt;height:24pt;z-index:251706368;visibility:visible;mso-wrap-style:square;mso-wrap-distance-left:9pt;mso-wrap-distance-top:0;mso-wrap-distance-right:9pt;mso-wrap-distance-bottom:0;mso-position-horizontal:absolute;mso-position-horizontal-relative:text;mso-position-vertical:absolute;mso-position-vertical-relative:text" o:gfxdata="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" strokecolor="black [3200]" strokeweight=".5pt">
+                <v:stroke endarrow="open" joinstyle="miter"/>
+              </v:shape>
+            </w:pict>
+          </mc:Fallback>
+        </mc:AlternateContent>
+      </w:r>
+      <w:r>
+        <w:rPr>
+          <w:rFonts w:ascii="Consolas" w:hAnsi="Consolas" w:cs="Consolas"/>
+          <w:noProof/>
+          <w:color w:val="3F7F5F"/>
+          <w:lang w:eastAsia="zh-CN"/>
+        </w:rPr>
+        <mc:AlternateContent>
+          <mc:Choice Requires="wps">
+            <w:drawing>
+              <wp:anchor distT="0" distB="0" distL="114300" distR="114300" simplePos="0" relativeHeight="251705344" behindDoc="0" locked="0" layoutInCell="1" allowOverlap="1">
+                <wp:simplePos x="0" y="0"/>
+                <wp:positionH relativeFrom="column">
+                  <wp:posOffset>933450</wp:posOffset>
+                </wp:positionH>
+                <wp:positionV relativeFrom="paragraph">
+                  <wp:posOffset>141605</wp:posOffset>
+                </wp:positionV>
+                <wp:extent cx="152400" cy="304800"/>
+                <wp:effectExtent l="38100" t="0" r="19050" b="57150"/>
+                <wp:wrapNone/>
+                <wp:docPr id="294" name="Straight Arrow Connector 294"/>
+                <wp:cNvGraphicFramePr/>
+                <a:graphic xmlns:a="http://schemas.openxmlformats.org/drawingml/2006/main">
+                  <a:graphicData uri="http://schemas.microsoft.com/office/word/2010/wordprocessingShape">
+                    <wps:wsp>
+                      <wps:cNvCnPr/>
+                      <wps:spPr>
+                        <a:xfrm flipH="1">
+                          <a:off x="0" y="0"/>
+                          <a:ext cx="152400" cy="304800"/>
+                        </a:xfrm>
+                        <a:prstGeom prst="straightConnector1">
+                          <a:avLst/>
+                        </a:prstGeom>
+                        <a:ln>
+                          <a:tailEnd type="arrow"/>
+                        </a:ln>
+                      </wps:spPr>
+                      <wps:style>
+                        <a:lnRef idx="1">
+                          <a:schemeClr val="dk1"/>
+                        </a:lnRef>
+                        <a:fillRef idx="0">
+                          <a:schemeClr val="dk1"/>
+                        </a:fillRef>
+                        <a:effectRef idx="0">
+                          <a:schemeClr val="dk1"/>
+                        </a:effectRef>
+                        <a:fontRef idx="minor">
+                          <a:schemeClr val="tx1"/>
+                        </a:fontRef>
+                      </wps:style>
+                      <wps:bodyPr/>
+                    </wps:wsp>
+                  </a:graphicData>
+                </a:graphic>
+              </wp:anchor>
+            </w:drawing>
+          </mc:Choice>
+          <mc:Fallback>
+            <w:pict>
+              <v:shape id="Straight Arrow Connector 294" o:spid="_x0000_s1026" type="#_x0000_t32" style="position:absolute;margin-left:73.5pt;margin-top:11.15pt;width:12pt;height:24pt;flip:x;z-index:251705344;visibility:visible;mso-wrap-style:square;mso-wrap-distance-left:9pt;mso-wrap-distance-top:0;mso-wrap-distance-right:9pt;mso-wrap-distance-bottom:0;mso-position-horizontal:absolute;mso-position-horizontal-relative:text;mso-position-vertical:absolute;mso-position-vertical-relative:text" o:gfxdata="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" strokecolor="black [3200]" strokeweight=".5pt">
+                <v:stroke endarrow="open" joinstyle="miter"/>
+              </v:shape>
+            </w:pict>
+          </mc:Fallback>
+        </mc:AlternateContent>
+      </w:r>
+    </w:p>
+    <w:p>
+      <w:pPr>
+        <w:rPr>
+          <w:rFonts w:ascii="Consolas" w:hAnsi="Consolas" w:cs="Consolas"/>
+          <w:color w:val="3F7F5F"/>
+        </w:rPr>
+      </w:pPr>
+      <w:r>
+        <w:rPr>
+          <w:noProof/>
+          <w:lang w:eastAsia="zh-CN"/>
+        </w:rPr>
+        <mc:AlternateContent>
+          <mc:Choice Requires="wps">
+            <w:drawing>
+              <wp:anchor distT="0" distB="0" distL="114300" distR="114300" simplePos="0" relativeHeight="251691008" behindDoc="0" locked="0" layoutInCell="1" allowOverlap="1" wp14:anchorId="1F3DCD25" wp14:editId="20F3CAF3">
+                <wp:simplePos x="0" y="0"/>
+                <wp:positionH relativeFrom="column">
+                  <wp:posOffset>1618615</wp:posOffset>
+                </wp:positionH>
+                <wp:positionV relativeFrom="paragraph">
+                  <wp:posOffset>168275</wp:posOffset>
+                </wp:positionV>
+                <wp:extent cx="809625" cy="285750"/>
+                <wp:effectExtent l="0" t="0" r="28575" b="19050"/>
+                <wp:wrapNone/>
+                <wp:docPr id="28" name="Text Box 2"/>
+                <wp:cNvGraphicFramePr>
+                  <a:graphicFrameLocks xmlns:a="http://schemas.openxmlformats.org/drawingml/2006/main"/>
+                </wp:cNvGraphicFramePr>
+                <a:graphic xmlns:a="http://schemas.openxmlformats.org/drawingml/2006/main">
+                  <a:graphicData uri="http://schemas.microsoft.com/office/word/2010/wordprocessingShape">
+                    <wps:wsp>
+                      <wps:cNvSpPr txBox="1">
+                        <a:spLocks noChangeArrowheads="1"/>
+                      </wps:cNvSpPr>
+                      <wps:spPr bwMode="auto">
+                        <a:xfrm>
+                          <a:off x="0" y="0"/>
+                          <a:ext cx="809625" cy="285750"/>
+                        </a:xfrm>
+                        <a:prstGeom prst="rect">
+                          <a:avLst/>
+                        </a:prstGeom>
+                        <a:solidFill>
+                          <a:srgbClr val="FFFFFF"/>
+                        </a:solidFill>
+                        <a:ln w="9525">
+                          <a:solidFill>
+                            <a:srgbClr val="000000"/>
+                          </a:solidFill>
+                          <a:miter lim="800000"/>
+                          <a:headEnd/>
+                          <a:tailEnd/>
+                        </a:ln>
+                      </wps:spPr>
+                      <wps:txbx>
+                        <w:txbxContent>
+                          <w:p>
+                            <w:r>
+                              <w:t>Command</w:t>
+                            </w:r>
+                          </w:p>
+                        </w:txbxContent>
+                      </wps:txbx>
+                      <wps:bodyPr rot="0" vert="horz" wrap="square" lIns="91440" tIns="45720" rIns="91440" bIns="45720" anchor="t" anchorCtr="0">
+                        <a:noAutofit/>
+                      </wps:bodyPr>
+                    </wps:wsp>
+                  </a:graphicData>
+                </a:graphic>
+                <wp14:sizeRelH relativeFrom="margin">
+                  <wp14:pctWidth>0</wp14:pctWidth>
+                </wp14:sizeRelH>
+                <wp14:sizeRelV relativeFrom="margin">
+                  <wp14:pctHeight>0</wp14:pctHeight>
+                </wp14:sizeRelV>
+              </wp:anchor>
+            </w:drawing>
+          </mc:Choice>
+          <mc:Fallback>
+            <w:pict>
+              <v:shape id="_x0000_s1043" type="#_x0000_t202" style="position:absolute;margin-left:127.45pt;margin-top:13.25pt;width:63.75pt;height:22.5pt;z-index:251691008;visibility:visible;mso-wrap-style:square;mso-width-percent:0;mso-height-percent:0;mso-wrap-distance-left:9pt;mso-wrap-distance-top:0;mso-wrap-distance-right:9pt;mso-wrap-distance-bottom:0;mso-position-horizontal:absolute;mso-position-horizontal-relative:text;mso-position-vertical:absolute;mso-position-vertical-relative:text;mso-width-percent:0;mso-height-percent:0;mso-width-relative:margin;mso-height-relative:margin;v-text-anchor:top" o:gfxdata="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">
+                <v:textbox>
+                  <w:txbxContent>
+                    <w:p>
+                      <w:r>
+                        <w:t>Command</w:t>
+                      </w:r>
+                    </w:p>
+                  </w:txbxContent>
+                </v:textbox>
+              </v:shape>
+            </w:pict>
+          </mc:Fallback>
+        </mc:AlternateContent>
+      </w:r>
+      <w:r>
+        <w:rPr>
+          <w:noProof/>
+          <w:lang w:eastAsia="zh-CN"/>
+        </w:rPr>
+        <mc:AlternateContent>
+          <mc:Choice Requires="wps">
+            <w:drawing>
+              <wp:anchor distT="0" distB="0" distL="114300" distR="114300" simplePos="0" relativeHeight="251688960" behindDoc="0" locked="0" layoutInCell="1" allowOverlap="1" wp14:anchorId="43BDA332" wp14:editId="5D2A839D">
+                <wp:simplePos x="0" y="0"/>
+                <wp:positionH relativeFrom="column">
+                  <wp:posOffset>114300</wp:posOffset>
+                </wp:positionH>
+                <wp:positionV relativeFrom="paragraph">
+                  <wp:posOffset>168275</wp:posOffset>
+                </wp:positionV>
+                <wp:extent cx="1209675" cy="285750"/>
+                <wp:effectExtent l="0" t="0" r="28575" b="19050"/>
+                <wp:wrapNone/>
+                <wp:docPr id="27" name="Text Box 2"/>
+                <wp:cNvGraphicFramePr>
+                  <a:graphicFrameLocks xmlns:a="http://schemas.openxmlformats.org/drawingml/2006/main"/>
+                </wp:cNvGraphicFramePr>
+                <a:graphic xmlns:a="http://schemas.openxmlformats.org/drawingml/2006/main">
+                  <a:graphicData uri="http://schemas.microsoft.com/office/word/2010/wordprocessingShape">
+                    <wps:wsp>
+                      <wps:cNvSpPr txBox="1">
+                        <a:spLocks noChangeArrowheads="1"/>
+                      </wps:cNvSpPr>
+                      <wps:spPr bwMode="auto">
+                        <a:xfrm>
+                          <a:off x="0" y="0"/>
+                          <a:ext cx="1209675" cy="285750"/>
+                        </a:xfrm>
+                        <a:prstGeom prst="rect">
+                          <a:avLst/>
+                        </a:prstGeom>
+                        <a:solidFill>
+                          <a:srgbClr val="FFFFFF"/>
+                        </a:solidFill>
+                        <a:ln w="9525">
+                          <a:solidFill>
+                            <a:srgbClr val="000000"/>
+                          </a:solidFill>
+                          <a:miter lim="800000"/>
+                          <a:headEnd/>
+                          <a:tailEnd/>
+                        </a:ln>
+                      </wps:spPr>
+                      <wps:txbx>
+                        <w:txbxContent>
+                          <w:p>
+                            <w:proofErr w:type="spellStart"/>
+                            <w:r>
+                              <w:t>TDTDateAndTime</w:t>
+                            </w:r>
+                            <w:proofErr w:type="spellEnd"/>
+                          </w:p>
+                        </w:txbxContent>
+                      </wps:txbx>
+                      <wps:bodyPr rot="0" vert="horz" wrap="square" lIns="91440" tIns="45720" rIns="91440" bIns="45720" anchor="t" anchorCtr="0">
+                        <a:noAutofit/>
+                      </wps:bodyPr>
+                    </wps:wsp>
+                  </a:graphicData>
+                </a:graphic>
+                <wp14:sizeRelH relativeFrom="margin">
+                  <wp14:pctWidth>0</wp14:pctWidth>
+                </wp14:sizeRelH>
+                <wp14:sizeRelV relativeFrom="margin">
+                  <wp14:pctHeight>0</wp14:pctHeight>
+                </wp14:sizeRelV>
+              </wp:anchor>
+            </w:drawing>
+          </mc:Choice>
+          <mc:Fallback>
+            <w:pict>
+              <v:shape id="_x0000_s1044" type="#_x0000_t202" style="position:absolute;margin-left:9pt;margin-top:13.25pt;width:95.25pt;height:22.5pt;z-index:251688960;visibility:visible;mso-wrap-style:square;mso-width-percent:0;mso-height-percent:0;mso-wrap-distance-left:9pt;mso-wrap-distance-top:0;mso-wrap-distance-right:9pt;mso-wrap-distance-bottom:0;mso-position-horizontal:absolute;mso-position-horizontal-relative:text;mso-position-vertical:absolute;mso-position-vertical-relative:text;mso-width-percent:0;mso-height-percent:0;mso-width-relative:margin;mso-height-relative:margin;v-text-anchor:top" o:gfxdata="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">
+                <v:textbox>
+                  <w:txbxContent>
+                    <w:p>
+                      <w:proofErr w:type="spellStart"/>
+                      <w:r>
+                        <w:t>TDTDateAndTime</w:t>
+                      </w:r>
+                      <w:proofErr w:type="spellEnd"/>
+                    </w:p>
+                  </w:txbxContent>
+                </v:textbox>
+              </v:shape>
+            </w:pict>
+          </mc:Fallback>
+        </mc:AlternateContent>
+      </w:r>
     </w:p>
     <w:p>
       <w:pPr>
@@ -1425,6 +3317,7 @@
               <w:rPr>
                 <w:rFonts w:ascii="Courier New" w:hAnsi="Courier New" w:cs="Courier New"/>
               </w:rPr>
+              <w:lastRenderedPageBreak/>
               <w:t xml:space="preserve">private </w:t>
             </w:r>
             <w:proofErr w:type="spellStart"/>
@@ -2253,7 +4146,6 @@
               <w:rPr>
                 <w:rFonts w:ascii="Courier New" w:hAnsi="Courier New" w:cs="Courier New"/>
               </w:rPr>
-              <w:lastRenderedPageBreak/>
               <w:t>void</w:t>
             </w:r>
           </w:p>
@@ -2882,6 +4774,7 @@
           <w:rFonts w:ascii="Courier New" w:hAnsi="Courier New" w:cs="Courier New"/>
           <w:b/>
         </w:rPr>
+        <w:lastRenderedPageBreak/>
         <w:t>Class Task</w:t>
       </w:r>
     </w:p>
@@ -3442,7 +5335,6 @@
               <w:rPr>
                 <w:rFonts w:ascii="Courier New" w:hAnsi="Courier New" w:cs="Courier New"/>
               </w:rPr>
-              <w:lastRenderedPageBreak/>
               <w:t>Modifier</w:t>
             </w:r>
           </w:p>
@@ -4006,6 +5898,7 @@
               <w:rPr>
                 <w:rFonts w:ascii="Courier New" w:hAnsi="Courier New" w:cs="Courier New"/>
               </w:rPr>
+              <w:lastRenderedPageBreak/>
               <w:t xml:space="preserve">return </w:t>
             </w:r>
             <w:proofErr w:type="spellStart"/>
@@ -4034,6 +5927,7 @@
               <w:rPr>
                 <w:rFonts w:ascii="Courier New" w:hAnsi="Courier New" w:cs="Courier New"/>
               </w:rPr>
+              <w:lastRenderedPageBreak/>
               <w:t xml:space="preserve">void </w:t>
             </w:r>
           </w:p>
@@ -5104,7 +6998,6 @@
         <w:rPr>
           <w:rFonts w:ascii="Courier New" w:hAnsi="Courier New" w:cs="Courier New"/>
         </w:rPr>
-        <w:lastRenderedPageBreak/>
         <w:t xml:space="preserve">The </w:t>
       </w:r>
       <w:proofErr w:type="spellStart"/>
@@ -5623,6 +7516,7 @@
                 <w:rFonts w:ascii="Courier New" w:hAnsi="Courier New" w:cs="Courier New"/>
                 <w:color w:val="000000"/>
               </w:rPr>
+              <w:lastRenderedPageBreak/>
               <w:t>dateAndTime_details</w:t>
             </w:r>
             <w:proofErr w:type="spellEnd"/>
@@ -5678,6 +7572,7 @@
               <w:rPr>
                 <w:rFonts w:ascii="Courier New" w:hAnsi="Courier New" w:cs="Courier New"/>
               </w:rPr>
+              <w:lastRenderedPageBreak/>
               <w:t>public</w:t>
             </w:r>
           </w:p>
@@ -6355,7 +8250,6 @@
               <w:rPr>
                 <w:rFonts w:ascii="Courier New" w:hAnsi="Courier New" w:cs="Courier New"/>
               </w:rPr>
-              <w:lastRenderedPageBreak/>
               <w:t>v</w:t>
             </w:r>
             <w:r>
@@ -6832,6 +8726,7 @@
               <w:rPr>
                 <w:rFonts w:ascii="Courier New" w:hAnsi="Courier New" w:cs="Courier New"/>
               </w:rPr>
+              <w:lastRenderedPageBreak/>
               <w:t>startDate</w:t>
             </w:r>
             <w:proofErr w:type="spellEnd"/>
@@ -6914,6 +8809,7 @@
               <w:rPr>
                 <w:rFonts w:ascii="Courier New" w:hAnsi="Courier New" w:cs="Courier New"/>
               </w:rPr>
+              <w:lastRenderedPageBreak/>
               <w:t xml:space="preserve">static </w:t>
             </w:r>
             <w:proofErr w:type="spellStart"/>
@@ -7368,7 +9264,6 @@
         <w:rPr>
           <w:rFonts w:ascii="Courier New" w:hAnsi="Courier New" w:cs="Courier New"/>
         </w:rPr>
-        <w:lastRenderedPageBreak/>
         <w:t xml:space="preserve">The </w:t>
       </w:r>
       <w:proofErr w:type="spellStart"/>
@@ -7720,6 +9615,7 @@
         <w:rPr>
           <w:rFonts w:ascii="Courier New" w:hAnsi="Courier New" w:cs="Courier New"/>
         </w:rPr>
+        <w:lastRenderedPageBreak/>
         <w:t xml:space="preserve">The </w:t>
       </w:r>
       <w:proofErr w:type="spellStart"/>
@@ -8316,7 +10212,6 @@
               <w:rPr>
                 <w:rFonts w:ascii="Courier New" w:hAnsi="Courier New" w:cs="Courier New"/>
               </w:rPr>
-              <w:lastRenderedPageBreak/>
               <w:t>labelName</w:t>
             </w:r>
             <w:proofErr w:type="spellEnd"/>
@@ -8378,7 +10273,6 @@
               <w:rPr>
                 <w:rFonts w:ascii="Courier New" w:hAnsi="Courier New" w:cs="Courier New"/>
               </w:rPr>
-              <w:lastRenderedPageBreak/>
               <w:t>ArrayList</w:t>
             </w:r>
             <w:proofErr w:type="spellEnd"/>
@@ -8582,6 +10476,7 @@
               <w:rPr>
                 <w:rFonts w:ascii="Courier New" w:hAnsi="Courier New" w:cs="Courier New"/>
               </w:rPr>
+              <w:lastRenderedPageBreak/>
               <w:t>Method is able to undo last command.</w:t>
             </w:r>
           </w:p>
@@ -8615,6 +10510,7 @@
               <w:rPr>
                 <w:rFonts w:ascii="Courier New" w:hAnsi="Courier New" w:cs="Courier New"/>
               </w:rPr>
+              <w:lastRenderedPageBreak/>
               <w:t>String</w:t>
             </w:r>
           </w:p>
@@ -9076,7 +10972,6 @@
           <w:rFonts w:ascii="Courier New" w:hAnsi="Courier New" w:cs="Courier New"/>
           <w:u w:val="single"/>
         </w:rPr>
-        <w:lastRenderedPageBreak/>
         <w:t>Field Summary</w:t>
       </w:r>
     </w:p>
@@ -9506,6 +11401,7 @@
               <w:rPr>
                 <w:rFonts w:ascii="Courier New" w:hAnsi="Courier New" w:cs="Courier New"/>
               </w:rPr>
+              <w:lastRenderedPageBreak/>
               <w:t xml:space="preserve">private </w:t>
             </w:r>
             <w:proofErr w:type="spellStart"/>
@@ -9726,37 +11622,23 @@
                 <w:rFonts w:ascii="Courier New" w:hAnsi="Courier New" w:cs="Courier New"/>
                 <w:color w:val="000000"/>
               </w:rPr>
-              <w:t xml:space="preserve"> object </w:t>
-            </w:r>
+              <w:t xml:space="preserve"> object with the necessary </w:t>
+            </w:r>
+            <w:proofErr w:type="spellStart"/>
             <w:r>
               <w:rPr>
                 <w:rFonts w:ascii="Courier New" w:hAnsi="Courier New" w:cs="Courier New"/>
                 <w:color w:val="000000"/>
               </w:rPr>
-              <w:t xml:space="preserve">with the necessary </w:t>
-            </w:r>
-            <w:proofErr w:type="spellStart"/>
+              <w:t>HashMap</w:t>
+            </w:r>
+            <w:proofErr w:type="spellEnd"/>
             <w:r>
               <w:rPr>
                 <w:rFonts w:ascii="Courier New" w:hAnsi="Courier New" w:cs="Courier New"/>
                 <w:color w:val="000000"/>
               </w:rPr>
-              <w:t>HashMap</w:t>
-            </w:r>
-            <w:proofErr w:type="spellEnd"/>
-            <w:r>
-              <w:rPr>
-                <w:rFonts w:ascii="Courier New" w:hAnsi="Courier New" w:cs="Courier New"/>
-                <w:color w:val="000000"/>
-              </w:rPr>
-              <w:t xml:space="preserve"> and Stacks.</w:t>
-            </w:r>
-            <w:r>
-              <w:rPr>
-                <w:rFonts w:ascii="Courier New" w:hAnsi="Courier New" w:cs="Courier New"/>
-                <w:color w:val="000000"/>
-              </w:rPr>
-              <w:t xml:space="preserve"> </w:t>
+              <w:t xml:space="preserve"> and Stacks. </w:t>
             </w:r>
           </w:p>
         </w:tc>
@@ -10419,7 +12301,6 @@
               <w:rPr>
                 <w:rFonts w:ascii="Courier New" w:hAnsi="Courier New" w:cs="Courier New"/>
               </w:rPr>
-              <w:lastRenderedPageBreak/>
               <w:t>void</w:t>
             </w:r>
           </w:p>
@@ -11137,6 +13018,7 @@
               <w:rPr>
                 <w:rFonts w:ascii="Courier New" w:hAnsi="Courier New" w:cs="Courier New"/>
               </w:rPr>
+              <w:lastRenderedPageBreak/>
               <w:t xml:space="preserve">return </w:t>
             </w:r>
             <w:proofErr w:type="spellStart"/>
@@ -11168,6 +13050,7 @@
               <w:rPr>
                 <w:rFonts w:ascii="Courier New" w:hAnsi="Courier New" w:cs="Courier New"/>
               </w:rPr>
+              <w:lastRenderedPageBreak/>
               <w:t>void</w:t>
             </w:r>
           </w:p>
@@ -11342,7 +13225,7 @@
 </file>
 
 <file path=word/styles.xml><?xml version="1.0" encoding="utf-8"?>
-<w:styles xmlns:mc="http://schemas.openxmlformats.org/markup-compatibility/2006" xmlns:r="http://schemas.openxmlformats.org/officeDocument/2006/relationships" xmlns:w="http://schemas.openxmlformats.org/wordprocessingml/2006/main" xmlns:w14="http://schemas.microsoft.com/office/word/2010/wordml" xmlns:w15="http://schemas.microsoft.com/office/word/2012/wordml" mc:Ignorable="w14 w15">
+<w:styles xmlns:mc="http://schemas.openxmlformats.org/markup-compatibility/2006" xmlns:r="http://schemas.openxmlformats.org/officeDocument/2006/relationships" xmlns:w="http://schemas.openxmlformats.org/wordprocessingml/2006/main" xmlns:w14="http://schemas.microsoft.com/office/word/2010/wordml" mc:Ignorable="w14">
   <w:docDefaults>
     <w:rPrDefault>
       <w:rPr>
@@ -11358,378 +13241,144 @@
       </w:pPr>
     </w:pPrDefault>
   </w:docDefaults>
-  <w:latentStyles w:defLockedState="0" w:defUIPriority="99" w:defSemiHidden="0" w:defUnhideWhenUsed="0" w:defQFormat="0" w:count="371">
-    <w:lsdException w:name="Normal" w:uiPriority="0" w:qFormat="1"/>
-    <w:lsdException w:name="heading 1" w:uiPriority="9" w:qFormat="1"/>
-    <w:lsdException w:name="heading 2" w:semiHidden="1" w:uiPriority="9" w:unhideWhenUsed="1" w:qFormat="1"/>
-    <w:lsdException w:name="heading 3" w:semiHidden="1" w:uiPriority="9" w:unhideWhenUsed="1" w:qFormat="1"/>
-    <w:lsdException w:name="heading 4" w:semiHidden="1" w:uiPriority="9" w:unhideWhenUsed="1" w:qFormat="1"/>
-    <w:lsdException w:name="heading 5" w:semiHidden="1" w:uiPriority="9" w:unhideWhenUsed="1" w:qFormat="1"/>
-    <w:lsdException w:name="heading 6" w:semiHidden="1" w:uiPriority="9" w:unhideWhenUsed="1" w:qFormat="1"/>
-    <w:lsdException w:name="heading 7" w:semiHidden="1" w:uiPriority="9" w:unhideWhenUsed="1" w:qFormat="1"/>
-    <w:lsdException w:name="heading 8" w:semiHidden="1" w:uiPriority="9" w:unhideWhenUsed="1" w:qFormat="1"/>
-    <w:lsdException w:name="heading 9" w:semiHidden="1" w:uiPriority="9" w:unhideWhenUsed="1" w:qFormat="1"/>
-    <w:lsdException w:name="index 1" w:semiHidden="1" w:unhideWhenUsed="1"/>
-    <w:lsdException w:name="index 2" w:semiHidden="1" w:unhideWhenUsed="1"/>
-    <w:lsdException w:name="index 3" w:semiHidden="1" w:unhideWhenUsed="1"/>
-    <w:lsdException w:name="index 4" w:semiHidden="1" w:unhideWhenUsed="1"/>
-    <w:lsdException w:name="index 5" w:semiHidden="1" w:unhideWhenUsed="1"/>
-    <w:lsdException w:name="index 6" w:semiHidden="1" w:unhideWhenUsed="1"/>
-    <w:lsdException w:name="index 7" w:semiHidden="1" w:unhideWhenUsed="1"/>
-    <w:lsdException w:name="index 8" w:semiHidden="1" w:unhideWhenUsed="1"/>
-    <w:lsdException w:name="index 9" w:semiHidden="1" w:unhideWhenUsed="1"/>
-    <w:lsdException w:name="toc 1" w:semiHidden="1" w:uiPriority="39" w:unhideWhenUsed="1"/>
-    <w:lsdException w:name="toc 2" w:semiHidden="1" w:uiPriority="39" w:unhideWhenUsed="1"/>
-    <w:lsdException w:name="toc 3" w:semiHidden="1" w:uiPriority="39" w:unhideWhenUsed="1"/>
-    <w:lsdException w:name="toc 4" w:semiHidden="1" w:uiPriority="39" w:unhideWhenUsed="1"/>
-    <w:lsdException w:name="toc 5" w:semiHidden="1" w:uiPriority="39" w:unhideWhenUsed="1"/>
-    <w:lsdException w:name="toc 6" w:semiHidden="1" w:uiPriority="39" w:unhideWhenUsed="1"/>
-    <w:lsdException w:name="toc 7" w:semiHidden="1" w:uiPriority="39" w:unhideWhenUsed="1"/>
-    <w:lsdException w:name="toc 8" w:semiHidden="1" w:uiPriority="39" w:unhideWhenUsed="1"/>
-    <w:lsdException w:name="toc 9" w:semiHidden="1" w:uiPriority="39" w:unhideWhenUsed="1"/>
-    <w:lsdException w:name="Normal Indent" w:semiHidden="1" w:unhideWhenUsed="1"/>
-    <w:lsdException w:name="footnote text" w:semiHidden="1" w:unhideWhenUsed="1"/>
-    <w:lsdException w:name="annotation text" w:semiHidden="1" w:unhideWhenUsed="1"/>
-    <w:lsdException w:name="header" w:semiHidden="1" w:unhideWhenUsed="1"/>
-    <w:lsdException w:name="footer" w:semiHidden="1" w:unhideWhenUsed="1"/>
-    <w:lsdException w:name="index heading" w:semiHidden="1" w:unhideWhenUsed="1"/>
-    <w:lsdException w:name="caption" w:semiHidden="1" w:uiPriority="35" w:unhideWhenUsed="1" w:qFormat="1"/>
-    <w:lsdException w:name="table of figures" w:semiHidden="1" w:unhideWhenUsed="1"/>
-    <w:lsdException w:name="envelope address" w:semiHidden="1" w:unhideWhenUsed="1"/>
-    <w:lsdException w:name="envelope return" w:semiHidden="1" w:unhideWhenUsed="1"/>
-    <w:lsdException w:name="footnote reference" w:semiHidden="1" w:unhideWhenUsed="1"/>
-    <w:lsdException w:name="annotation reference" w:semiHidden="1" w:unhideWhenUsed="1"/>
-    <w:lsdException w:name="line number" w:semiHidden="1" w:unhideWhenUsed="1"/>
-    <w:lsdException w:name="page number" w:semiHidden="1" w:unhideWhenUsed="1"/>
-    <w:lsdException w:name="endnote reference" w:semiHidden="1" w:unhideWhenUsed="1"/>
-    <w:lsdException w:name="endnote text" w:semiHidden="1" w:unhideWhenUsed="1"/>
-    <w:lsdException w:name="table of authorities" w:semiHidden="1" w:unhideWhenUsed="1"/>
-    <w:lsdException w:name="macro" w:semiHidden="1" w:unhideWhenUsed="1"/>
-    <w:lsdException w:name="toa heading" w:semiHidden="1" w:unhideWhenUsed="1"/>
-    <w:lsdException w:name="List" w:semiHidden="1" w:unhideWhenUsed="1"/>
-    <w:lsdException w:name="List Bullet" w:semiHidden="1" w:unhideWhenUsed="1"/>
-    <w:lsdException w:name="List Number" w:semiHidden="1" w:unhideWhenUsed="1"/>
-    <w:lsdException w:name="List 2" w:semiHidden="1" w:unhideWhenUsed="1"/>
-    <w:lsdException w:name="List 3" w:semiHidden="1" w:unhideWhenUsed="1"/>
-    <w:lsdException w:name="List 4" w:semiHidden="1" w:unhideWhenUsed="1"/>
-    <w:lsdException w:name="List 5" w:semiHidden="1" w:unhideWhenUsed="1"/>
-    <w:lsdException w:name="List Bullet 2" w:semiHidden="1" w:unhideWhenUsed="1"/>
-    <w:lsdException w:name="List Bullet 3" w:semiHidden="1" w:unhideWhenUsed="1"/>
-    <w:lsdException w:name="List Bullet 4" w:semiHidden="1" w:unhideWhenUsed="1"/>
-    <w:lsdException w:name="List Bullet 5" w:semiHidden="1" w:unhideWhenUsed="1"/>
-    <w:lsdException w:name="List Number 2" w:semiHidden="1" w:unhideWhenUsed="1"/>
-    <w:lsdException w:name="List Number 3" w:semiHidden="1" w:unhideWhenUsed="1"/>
-    <w:lsdException w:name="List Number 4" w:semiHidden="1" w:unhideWhenUsed="1"/>
-    <w:lsdException w:name="List Number 5" w:semiHidden="1" w:unhideWhenUsed="1"/>
-    <w:lsdException w:name="Title" w:uiPriority="10" w:qFormat="1"/>
-    <w:lsdException w:name="Closing" w:semiHidden="1" w:unhideWhenUsed="1"/>
-    <w:lsdException w:name="Signature" w:semiHidden="1" w:unhideWhenUsed="1"/>
-    <w:lsdException w:name="Default Paragraph Font" w:semiHidden="1" w:uiPriority="1" w:unhideWhenUsed="1"/>
-    <w:lsdException w:name="Body Text" w:semiHidden="1" w:unhideWhenUsed="1"/>
-    <w:lsdException w:name="Body Text Indent" w:semiHidden="1" w:unhideWhenUsed="1"/>
-    <w:lsdException w:name="List Continue" w:semiHidden="1" w:unhideWhenUsed="1"/>
-    <w:lsdException w:name="List Continue 2" w:semiHidden="1" w:unhideWhenUsed="1"/>
-    <w:lsdException w:name="List Continue 3" w:semiHidden="1" w:unhideWhenUsed="1"/>
-    <w:lsdException w:name="List Continue 4" w:semiHidden="1" w:unhideWhenUsed="1"/>
-    <w:lsdException w:name="List Continue 5" w:semiHidden="1" w:unhideWhenUsed="1"/>
-    <w:lsdException w:name="Message Header" w:semiHidden="1" w:unhideWhenUsed="1"/>
-    <w:lsdException w:name="Subtitle" w:uiPriority="11" w:qFormat="1"/>
-    <w:lsdException w:name="Salutation" w:semiHidden="1" w:unhideWhenUsed="1"/>
-    <w:lsdException w:name="Date" w:semiHidden="1" w:unhideWhenUsed="1"/>
-    <w:lsdException w:name="Body Text First Indent" w:semiHidden="1" w:unhideWhenUsed="1"/>
-    <w:lsdException w:name="Body Text First Indent 2" w:semiHidden="1" w:unhideWhenUsed="1"/>
-    <w:lsdException w:name="Note Heading" w:semiHidden="1" w:unhideWhenUsed="1"/>
-    <w:lsdException w:name="Body Text 2" w:semiHidden="1" w:unhideWhenUsed="1"/>
-    <w:lsdException w:name="Body Text 3" w:semiHidden="1" w:unhideWhenUsed="1"/>
-    <w:lsdException w:name="Body Text Indent 2" w:semiHidden="1" w:unhideWhenUsed="1"/>
-    <w:lsdException w:name="Body Text Indent 3" w:semiHidden="1" w:unhideWhenUsed="1"/>
-    <w:lsdException w:name="Block Text" w:semiHidden="1" w:unhideWhenUsed="1"/>
-    <w:lsdException w:name="Hyperlink" w:semiHidden="1" w:unhideWhenUsed="1"/>
-    <w:lsdException w:name="FollowedHyperlink" w:semiHidden="1" w:unhideWhenUsed="1"/>
-    <w:lsdException w:name="Strong" w:uiPriority="22" w:qFormat="1"/>
-    <w:lsdException w:name="Emphasis" w:uiPriority="20" w:qFormat="1"/>
-    <w:lsdException w:name="Document Map" w:semiHidden="1" w:unhideWhenUsed="1"/>
-    <w:lsdException w:name="Plain Text" w:semiHidden="1" w:unhideWhenUsed="1"/>
-    <w:lsdException w:name="E-mail Signature" w:semiHidden="1" w:unhideWhenUsed="1"/>
-    <w:lsdException w:name="HTML Top of Form" w:semiHidden="1" w:unhideWhenUsed="1"/>
-    <w:lsdException w:name="HTML Bottom of Form" w:semiHidden="1" w:unhideWhenUsed="1"/>
-    <w:lsdException w:name="Normal (Web)" w:semiHidden="1" w:unhideWhenUsed="1"/>
-    <w:lsdException w:name="HTML Acronym" w:semiHidden="1" w:unhideWhenUsed="1"/>
-    <w:lsdException w:name="HTML Address" w:semiHidden="1" w:unhideWhenUsed="1"/>
-    <w:lsdException w:name="HTML Cite" w:semiHidden="1" w:unhideWhenUsed="1"/>
-    <w:lsdException w:name="HTML Code" w:semiHidden="1" w:unhideWhenUsed="1"/>
-    <w:lsdException w:name="HTML Definition" w:semiHidden="1" w:unhideWhenUsed="1"/>
-    <w:lsdException w:name="HTML Keyboard" w:semiHidden="1" w:unhideWhenUsed="1"/>
-    <w:lsdException w:name="HTML Preformatted" w:semiHidden="1" w:unhideWhenUsed="1"/>
-    <w:lsdException w:name="HTML Sample" w:semiHidden="1" w:unhideWhenUsed="1"/>
-    <w:lsdException w:name="HTML Typewriter" w:semiHidden="1" w:unhideWhenUsed="1"/>
-    <w:lsdException w:name="HTML Variable" w:semiHidden="1" w:unhideWhenUsed="1"/>
-    <w:lsdException w:name="Normal Table" w:semiHidden="1" w:unhideWhenUsed="1"/>
-    <w:lsdException w:name="annotation subject" w:semiHidden="1" w:unhideWhenUsed="1"/>
-    <w:lsdException w:name="No List" w:semiHidden="1" w:unhideWhenUsed="1"/>
-    <w:lsdException w:name="Outline List 1" w:semiHidden="1" w:unhideWhenUsed="1"/>
-    <w:lsdException w:name="Outline List 2" w:semiHidden="1" w:unhideWhenUsed="1"/>
-    <w:lsdException w:name="Outline List 3" w:semiHidden="1" w:unhideWhenUsed="1"/>
-    <w:lsdException w:name="Table Simple 1" w:semiHidden="1" w:unhideWhenUsed="1"/>
-    <w:lsdException w:name="Table Simple 2" w:semiHidden="1" w:unhideWhenUsed="1"/>
-    <w:lsdException w:name="Table Simple 3" w:semiHidden="1" w:unhideWhenUsed="1"/>
-    <w:lsdException w:name="Table Classic 1" w:semiHidden="1" w:unhideWhenUsed="1"/>
-    <w:lsdException w:name="Table Classic 2" w:semiHidden="1" w:unhideWhenUsed="1"/>
-    <w:lsdException w:name="Table Classic 3" w:semiHidden="1" w:unhideWhenUsed="1"/>
-    <w:lsdException w:name="Table Classic 4" w:semiHidden="1" w:unhideWhenUsed="1"/>
-    <w:lsdException w:name="Table Colorful 1" w:semiHidden="1" w:unhideWhenUsed="1"/>
-    <w:lsdException w:name="Table Colorful 2" w:semiHidden="1" w:unhideWhenUsed="1"/>
-    <w:lsdException w:name="Table Colorful 3" w:semiHidden="1" w:unhideWhenUsed="1"/>
-    <w:lsdException w:name="Table Columns 1" w:semiHidden="1" w:unhideWhenUsed="1"/>
-    <w:lsdException w:name="Table Columns 2" w:semiHidden="1" w:unhideWhenUsed="1"/>
-    <w:lsdException w:name="Table Columns 3" w:semiHidden="1" w:unhideWhenUsed="1"/>
-    <w:lsdException w:name="Table Columns 4" w:semiHidden="1" w:unhideWhenUsed="1"/>
-    <w:lsdException w:name="Table Columns 5" w:semiHidden="1" w:unhideWhenUsed="1"/>
-    <w:lsdException w:name="Table Grid 1" w:semiHidden="1" w:unhideWhenUsed="1"/>
-    <w:lsdException w:name="Table Grid 2" w:semiHidden="1" w:unhideWhenUsed="1"/>
-    <w:lsdException w:name="Table Grid 3" w:semiHidden="1" w:unhideWhenUsed="1"/>
-    <w:lsdException w:name="Table Grid 4" w:semiHidden="1" w:unhideWhenUsed="1"/>
-    <w:lsdException w:name="Table Grid 5" w:semiHidden="1" w:unhideWhenUsed="1"/>
-    <w:lsdException w:name="Table Grid 6" w:semiHidden="1" w:unhideWhenUsed="1"/>
-    <w:lsdException w:name="Table Grid 7" w:semiHidden="1" w:unhideWhenUsed="1"/>
-    <w:lsdException w:name="Table Grid 8" w:semiHidden="1" w:unhideWhenUsed="1"/>
-    <w:lsdException w:name="Table List 1" w:semiHidden="1" w:unhideWhenUsed="1"/>
-    <w:lsdException w:name="Table List 2" w:semiHidden="1" w:unhideWhenUsed="1"/>
-    <w:lsdException w:name="Table List 3" w:semiHidden="1" w:unhideWhenUsed="1"/>
-    <w:lsdException w:name="Table List 4" w:semiHidden="1" w:unhideWhenUsed="1"/>
-    <w:lsdException w:name="Table List 5" w:semiHidden="1" w:unhideWhenUsed="1"/>
-    <w:lsdException w:name="Table List 6" w:semiHidden="1" w:unhideWhenUsed="1"/>
-    <w:lsdException w:name="Table List 7" w:semiHidden="1" w:unhideWhenUsed="1"/>
-    <w:lsdException w:name="Table List 8" w:semiHidden="1" w:unhideWhenUsed="1"/>
-    <w:lsdException w:name="Table 3D effects 1" w:semiHidden="1" w:unhideWhenUsed="1"/>
-    <w:lsdException w:name="Table 3D effects 2" w:semiHidden="1" w:unhideWhenUsed="1"/>
-    <w:lsdException w:name="Table 3D effects 3" w:semiHidden="1" w:unhideWhenUsed="1"/>
-    <w:lsdException w:name="Table Contemporary" w:semiHidden="1" w:unhideWhenUsed="1"/>
-    <w:lsdException w:name="Table Elegant" w:semiHidden="1" w:unhideWhenUsed="1"/>
-    <w:lsdException w:name="Table Professional" w:semiHidden="1" w:unhideWhenUsed="1"/>
-    <w:lsdException w:name="Table Subtle 1" w:semiHidden="1" w:unhideWhenUsed="1"/>
-    <w:lsdException w:name="Table Subtle 2" w:semiHidden="1" w:unhideWhenUsed="1"/>
-    <w:lsdException w:name="Table Web 1" w:semiHidden="1" w:unhideWhenUsed="1"/>
-    <w:lsdException w:name="Table Web 2" w:semiHidden="1" w:unhideWhenUsed="1"/>
-    <w:lsdException w:name="Table Web 3" w:semiHidden="1" w:unhideWhenUsed="1"/>
-    <w:lsdException w:name="Balloon Text" w:semiHidden="1" w:unhideWhenUsed="1"/>
-    <w:lsdException w:name="Table Grid" w:uiPriority="39"/>
-    <w:lsdException w:name="Table Theme" w:semiHidden="1" w:unhideWhenUsed="1"/>
-    <w:lsdException w:name="Placeholder Text" w:semiHidden="1"/>
-    <w:lsdException w:name="No Spacing" w:uiPriority="1" w:qFormat="1"/>
-    <w:lsdException w:name="Light Shading" w:uiPriority="60"/>
-    <w:lsdException w:name="Light List" w:uiPriority="61"/>
-    <w:lsdException w:name="Light Grid" w:uiPriority="62"/>
-    <w:lsdException w:name="Medium Shading 1" w:uiPriority="63"/>
-    <w:lsdException w:name="Medium Shading 2" w:uiPriority="64"/>
-    <w:lsdException w:name="Medium List 1" w:uiPriority="65"/>
-    <w:lsdException w:name="Medium List 2" w:uiPriority="66"/>
-    <w:lsdException w:name="Medium Grid 1" w:uiPriority="67"/>
-    <w:lsdException w:name="Medium Grid 2" w:uiPriority="68"/>
-    <w:lsdException w:name="Medium Grid 3" w:uiPriority="69"/>
-    <w:lsdException w:name="Dark List" w:uiPriority="70"/>
-    <w:lsdException w:name="Colorful Shading" w:uiPriority="71"/>
-    <w:lsdException w:name="Colorful List" w:uiPriority="72"/>
-    <w:lsdException w:name="Colorful Grid" w:uiPriority="73"/>
-    <w:lsdException w:name="Light Shading Accent 1" w:uiPriority="60"/>
-    <w:lsdException w:name="Light List Accent 1" w:uiPriority="61"/>
-    <w:lsdException w:name="Light Grid Accent 1" w:uiPriority="62"/>
-    <w:lsdException w:name="Medium Shading 1 Accent 1" w:uiPriority="63"/>
-    <w:lsdException w:name="Medium Shading 2 Accent 1" w:uiPriority="64"/>
-    <w:lsdException w:name="Medium List 1 Accent 1" w:uiPriority="65"/>
-    <w:lsdException w:name="Revision" w:semiHidden="1"/>
-    <w:lsdException w:name="List Paragraph" w:uiPriority="34" w:qFormat="1"/>
-    <w:lsdException w:name="Quote" w:uiPriority="29" w:qFormat="1"/>
-    <w:lsdException w:name="Intense Quote" w:uiPriority="30" w:qFormat="1"/>
-    <w:lsdException w:name="Medium List 2 Accent 1" w:uiPriority="66"/>
-    <w:lsdException w:name="Medium Grid 1 Accent 1" w:uiPriority="67"/>
-    <w:lsdException w:name="Medium Grid 2 Accent 1" w:uiPriority="68"/>
-    <w:lsdException w:name="Medium Grid 3 Accent 1" w:uiPriority="69"/>
-    <w:lsdException w:name="Dark List Accent 1" w:uiPriority="70"/>
-    <w:lsdException w:name="Colorful Shading Accent 1" w:uiPriority="71"/>
-    <w:lsdException w:name="Colorful List Accent 1" w:uiPriority="72"/>
-    <w:lsdException w:name="Colorful Grid Accent 1" w:uiPriority="73"/>
-    <w:lsdException w:name="Light Shading Accent 2" w:uiPriority="60"/>
-    <w:lsdException w:name="Light List Accent 2" w:uiPriority="61"/>
-    <w:lsdException w:name="Light Grid Accent 2" w:uiPriority="62"/>
-    <w:lsdException w:name="Medium Shading 1 Accent 2" w:uiPriority="63"/>
-    <w:lsdException w:name="Medium Shading 2 Accent 2" w:uiPriority="64"/>
-    <w:lsdException w:name="Medium List 1 Accent 2" w:uiPriority="65"/>
-    <w:lsdException w:name="Medium List 2 Accent 2" w:uiPriority="66"/>
-    <w:lsdException w:name="Medium Grid 1 Accent 2" w:uiPriority="67"/>
-    <w:lsdException w:name="Medium Grid 2 Accent 2" w:uiPriority="68"/>
-    <w:lsdException w:name="Medium Grid 3 Accent 2" w:uiPriority="69"/>
-    <w:lsdException w:name="Dark List Accent 2" w:uiPriority="70"/>
-    <w:lsdException w:name="Colorful Shading Accent 2" w:uiPriority="71"/>
-    <w:lsdException w:name="Colorful List Accent 2" w:uiPriority="72"/>
-    <w:lsdException w:name="Colorful Grid Accent 2" w:uiPriority="73"/>
-    <w:lsdException w:name="Light Shading Accent 3" w:uiPriority="60"/>
-    <w:lsdException w:name="Light List Accent 3" w:uiPriority="61"/>
-    <w:lsdException w:name="Light Grid Accent 3" w:uiPriority="62"/>
-    <w:lsdException w:name="Medium Shading 1 Accent 3" w:uiPriority="63"/>
-    <w:lsdException w:name="Medium Shading 2 Accent 3" w:uiPriority="64"/>
-    <w:lsdException w:name="Medium List 1 Accent 3" w:uiPriority="65"/>
-    <w:lsdException w:name="Medium List 2 Accent 3" w:uiPriority="66"/>
-    <w:lsdException w:name="Medium Grid 1 Accent 3" w:uiPriority="67"/>
-    <w:lsdException w:name="Medium Grid 2 Accent 3" w:uiPriority="68"/>
-    <w:lsdException w:name="Medium Grid 3 Accent 3" w:uiPriority="69"/>
-    <w:lsdException w:name="Dark List Accent 3" w:uiPriority="70"/>
-    <w:lsdException w:name="Colorful Shading Accent 3" w:uiPriority="71"/>
-    <w:lsdException w:name="Colorful List Accent 3" w:uiPriority="72"/>
-    <w:lsdException w:name="Colorful Grid Accent 3" w:uiPriority="73"/>
-    <w:lsdException w:name="Light Shading Accent 4" w:uiPriority="60"/>
-    <w:lsdException w:name="Light List Accent 4" w:uiPriority="61"/>
-    <w:lsdException w:name="Light Grid Accent 4" w:uiPriority="62"/>
-    <w:lsdException w:name="Medium Shading 1 Accent 4" w:uiPriority="63"/>
-    <w:lsdException w:name="Medium Shading 2 Accent 4" w:uiPriority="64"/>
-    <w:lsdException w:name="Medium List 1 Accent 4" w:uiPriority="65"/>
-    <w:lsdException w:name="Medium List 2 Accent 4" w:uiPriority="66"/>
-    <w:lsdException w:name="Medium Grid 1 Accent 4" w:uiPriority="67"/>
-    <w:lsdException w:name="Medium Grid 2 Accent 4" w:uiPriority="68"/>
-    <w:lsdException w:name="Medium Grid 3 Accent 4" w:uiPriority="69"/>
-    <w:lsdException w:name="Dark List Accent 4" w:uiPriority="70"/>
-    <w:lsdException w:name="Colorful Shading Accent 4" w:uiPriority="71"/>
-    <w:lsdException w:name="Colorful List Accent 4" w:uiPriority="72"/>
-    <w:lsdException w:name="Colorful Grid Accent 4" w:uiPriority="73"/>
-    <w:lsdException w:name="Light Shading Accent 5" w:uiPriority="60"/>
-    <w:lsdException w:name="Light List Accent 5" w:uiPriority="61"/>
-    <w:lsdException w:name="Light Grid Accent 5" w:uiPriority="62"/>
-    <w:lsdException w:name="Medium Shading 1 Accent 5" w:uiPriority="63"/>
-    <w:lsdException w:name="Medium Shading 2 Accent 5" w:uiPriority="64"/>
-    <w:lsdException w:name="Medium List 1 Accent 5" w:uiPriority="65"/>
-    <w:lsdException w:name="Medium List 2 Accent 5" w:uiPriority="66"/>
-    <w:lsdException w:name="Medium Grid 1 Accent 5" w:uiPriority="67"/>
-    <w:lsdException w:name="Medium Grid 2 Accent 5" w:uiPriority="68"/>
-    <w:lsdException w:name="Medium Grid 3 Accent 5" w:uiPriority="69"/>
-    <w:lsdException w:name="Dark List Accent 5" w:uiPriority="70"/>
-    <w:lsdException w:name="Colorful Shading Accent 5" w:uiPriority="71"/>
-    <w:lsdException w:name="Colorful List Accent 5" w:uiPriority="72"/>
-    <w:lsdException w:name="Colorful Grid Accent 5" w:uiPriority="73"/>
-    <w:lsdException w:name="Light Shading Accent 6" w:uiPriority="60"/>
-    <w:lsdException w:name="Light List Accent 6" w:uiPriority="61"/>
-    <w:lsdException w:name="Light Grid Accent 6" w:uiPriority="62"/>
-    <w:lsdException w:name="Medium Shading 1 Accent 6" w:uiPriority="63"/>
-    <w:lsdException w:name="Medium Shading 2 Accent 6" w:uiPriority="64"/>
-    <w:lsdException w:name="Medium List 1 Accent 6" w:uiPriority="65"/>
-    <w:lsdException w:name="Medium List 2 Accent 6" w:uiPriority="66"/>
-    <w:lsdException w:name="Medium Grid 1 Accent 6" w:uiPriority="67"/>
-    <w:lsdException w:name="Medium Grid 2 Accent 6" w:uiPriority="68"/>
-    <w:lsdException w:name="Medium Grid 3 Accent 6" w:uiPriority="69"/>
-    <w:lsdException w:name="Dark List Accent 6" w:uiPriority="70"/>
-    <w:lsdException w:name="Colorful Shading Accent 6" w:uiPriority="71"/>
-    <w:lsdException w:name="Colorful List Accent 6" w:uiPriority="72"/>
-    <w:lsdException w:name="Colorful Grid Accent 6" w:uiPriority="73"/>
-    <w:lsdException w:name="Subtle Emphasis" w:uiPriority="19" w:qFormat="1"/>
-    <w:lsdException w:name="Intense Emphasis" w:uiPriority="21" w:qFormat="1"/>
-    <w:lsdException w:name="Subtle Reference" w:uiPriority="31" w:qFormat="1"/>
-    <w:lsdException w:name="Intense Reference" w:uiPriority="32" w:qFormat="1"/>
-    <w:lsdException w:name="Book Title" w:uiPriority="33" w:qFormat="1"/>
-    <w:lsdException w:name="Bibliography" w:semiHidden="1" w:uiPriority="37" w:unhideWhenUsed="1"/>
-    <w:lsdException w:name="TOC Heading" w:semiHidden="1" w:uiPriority="39" w:unhideWhenUsed="1" w:qFormat="1"/>
-    <w:lsdException w:name="Plain Table 1" w:uiPriority="41"/>
-    <w:lsdException w:name="Plain Table 2" w:uiPriority="42"/>
-    <w:lsdException w:name="Plain Table 3" w:uiPriority="43"/>
-    <w:lsdException w:name="Plain Table 4" w:uiPriority="44"/>
-    <w:lsdException w:name="Plain Table 5" w:uiPriority="45"/>
-    <w:lsdException w:name="Grid Table Light" w:uiPriority="40"/>
-    <w:lsdException w:name="Grid Table 1 Light" w:uiPriority="46"/>
-    <w:lsdException w:name="Grid Table 2" w:uiPriority="47"/>
-    <w:lsdException w:name="Grid Table 3" w:uiPriority="48"/>
-    <w:lsdException w:name="Grid Table 4" w:uiPriority="49"/>
-    <w:lsdException w:name="Grid Table 5 Dark" w:uiPriority="50"/>
-    <w:lsdException w:name="Grid Table 6 Colorful" w:uiPriority="51"/>
-    <w:lsdException w:name="Grid Table 7 Colorful" w:uiPriority="52"/>
-    <w:lsdException w:name="Grid Table 1 Light Accent 1" w:uiPriority="46"/>
-    <w:lsdException w:name="Grid Table 2 Accent 1" w:uiPriority="47"/>
-    <w:lsdException w:name="Grid Table 3 Accent 1" w:uiPriority="48"/>
-    <w:lsdException w:name="Grid Table 4 Accent 1" w:uiPriority="49"/>
-    <w:lsdException w:name="Grid Table 5 Dark Accent 1" w:uiPriority="50"/>
-    <w:lsdException w:name="Grid Table 6 Colorful Accent 1" w:uiPriority="51"/>
-    <w:lsdException w:name="Grid Table 7 Colorful Accent 1" w:uiPriority="52"/>
-    <w:lsdException w:name="Grid Table 1 Light Accent 2" w:uiPriority="46"/>
-    <w:lsdException w:name="Grid Table 2 Accent 2" w:uiPriority="47"/>
-    <w:lsdException w:name="Grid Table 3 Accent 2" w:uiPriority="48"/>
-    <w:lsdException w:name="Grid Table 4 Accent 2" w:uiPriority="49"/>
-    <w:lsdException w:name="Grid Table 5 Dark Accent 2" w:uiPriority="50"/>
-    <w:lsdException w:name="Grid Table 6 Colorful Accent 2" w:uiPriority="51"/>
-    <w:lsdException w:name="Grid Table 7 Colorful Accent 2" w:uiPriority="52"/>
-    <w:lsdException w:name="Grid Table 1 Light Accent 3" w:uiPriority="46"/>
-    <w:lsdException w:name="Grid Table 2 Accent 3" w:uiPriority="47"/>
-    <w:lsdException w:name="Grid Table 3 Accent 3" w:uiPriority="48"/>
-    <w:lsdException w:name="Grid Table 4 Accent 3" w:uiPriority="49"/>
-    <w:lsdException w:name="Grid Table 5 Dark Accent 3" w:uiPriority="50"/>
-    <w:lsdException w:name="Grid Table 6 Colorful Accent 3" w:uiPriority="51"/>
-    <w:lsdException w:name="Grid Table 7 Colorful Accent 3" w:uiPriority="52"/>
-    <w:lsdException w:name="Grid Table 1 Light Accent 4" w:uiPriority="46"/>
-    <w:lsdException w:name="Grid Table 2 Accent 4" w:uiPriority="47"/>
-    <w:lsdException w:name="Grid Table 3 Accent 4" w:uiPriority="48"/>
-    <w:lsdException w:name="Grid Table 4 Accent 4" w:uiPriority="49"/>
-    <w:lsdException w:name="Grid Table 5 Dark Accent 4" w:uiPriority="50"/>
-    <w:lsdException w:name="Grid Table 6 Colorful Accent 4" w:uiPriority="51"/>
-    <w:lsdException w:name="Grid Table 7 Colorful Accent 4" w:uiPriority="52"/>
-    <w:lsdException w:name="Grid Table 1 Light Accent 5" w:uiPriority="46"/>
-    <w:lsdException w:name="Grid Table 2 Accent 5" w:uiPriority="47"/>
-    <w:lsdException w:name="Grid Table 3 Accent 5" w:uiPriority="48"/>
-    <w:lsdException w:name="Grid Table 4 Accent 5" w:uiPriority="49"/>
-    <w:lsdException w:name="Grid Table 5 Dark Accent 5" w:uiPriority="50"/>
-    <w:lsdException w:name="Grid Table 6 Colorful Accent 5" w:uiPriority="51"/>
-    <w:lsdException w:name="Grid Table 7 Colorful Accent 5" w:uiPriority="52"/>
-    <w:lsdException w:name="Grid Table 1 Light Accent 6" w:uiPriority="46"/>
-    <w:lsdException w:name="Grid Table 2 Accent 6" w:uiPriority="47"/>
-    <w:lsdException w:name="Grid Table 3 Accent 6" w:uiPriority="48"/>
-    <w:lsdException w:name="Grid Table 4 Accent 6" w:uiPriority="49"/>
-    <w:lsdException w:name="Grid Table 5 Dark Accent 6" w:uiPriority="50"/>
-    <w:lsdException w:name="Grid Table 6 Colorful Accent 6" w:uiPriority="51"/>
-    <w:lsdException w:name="Grid Table 7 Colorful Accent 6" w:uiPriority="52"/>
-    <w:lsdException w:name="List Table 1 Light" w:uiPriority="46"/>
-    <w:lsdException w:name="List Table 2" w:uiPriority="47"/>
-    <w:lsdException w:name="List Table 3" w:uiPriority="48"/>
-    <w:lsdException w:name="List Table 4" w:uiPriority="49"/>
-    <w:lsdException w:name="List Table 5 Dark" w:uiPriority="50"/>
-    <w:lsdException w:name="List Table 6 Colorful" w:uiPriority="51"/>
-    <w:lsdException w:name="List Table 7 Colorful" w:uiPriority="52"/>
-    <w:lsdException w:name="List Table 1 Light Accent 1" w:uiPriority="46"/>
-    <w:lsdException w:name="List Table 2 Accent 1" w:uiPriority="47"/>
-    <w:lsdException w:name="List Table 3 Accent 1" w:uiPriority="48"/>
-    <w:lsdException w:name="List Table 4 Accent 1" w:uiPriority="49"/>
-    <w:lsdException w:name="List Table 5 Dark Accent 1" w:uiPriority="50"/>
-    <w:lsdException w:name="List Table 6 Colorful Accent 1" w:uiPriority="51"/>
-    <w:lsdException w:name="List Table 7 Colorful Accent 1" w:uiPriority="52"/>
-    <w:lsdException w:name="List Table 1 Light Accent 2" w:uiPriority="46"/>
-    <w:lsdException w:name="List Table 2 Accent 2" w:uiPriority="47"/>
-    <w:lsdException w:name="List Table 3 Accent 2" w:uiPriority="48"/>
-    <w:lsdException w:name="List Table 4 Accent 2" w:uiPriority="49"/>
-    <w:lsdException w:name="List Table 5 Dark Accent 2" w:uiPriority="50"/>
-    <w:lsdException w:name="List Table 6 Colorful Accent 2" w:uiPriority="51"/>
-    <w:lsdException w:name="List Table 7 Colorful Accent 2" w:uiPriority="52"/>
-    <w:lsdException w:name="List Table 1 Light Accent 3" w:uiPriority="46"/>
-    <w:lsdException w:name="List Table 2 Accent 3" w:uiPriority="47"/>
-    <w:lsdException w:name="List Table 3 Accent 3" w:uiPriority="48"/>
-    <w:lsdException w:name="List Table 4 Accent 3" w:uiPriority="49"/>
-    <w:lsdException w:name="List Table 5 Dark Accent 3" w:uiPriority="50"/>
-    <w:lsdException w:name="List Table 6 Colorful Accent 3" w:uiPriority="51"/>
-    <w:lsdException w:name="List Table 7 Colorful Accent 3" w:uiPriority="52"/>
-    <w:lsdException w:name="List Table 1 Light Accent 4" w:uiPriority="46"/>
-    <w:lsdException w:name="List Table 2 Accent 4" w:uiPriority="47"/>
-    <w:lsdException w:name="List Table 3 Accent 4" w:uiPriority="48"/>
-    <w:lsdException w:name="List Table 4 Accent 4" w:uiPriority="49"/>
-    <w:lsdException w:name="List Table 5 Dark Accent 4" w:uiPriority="50"/>
-    <w:lsdException w:name="List Table 6 Colorful Accent 4" w:uiPriority="51"/>
-    <w:lsdException w:name="List Table 7 Colorful Accent 4" w:uiPriority="52"/>
-    <w:lsdException w:name="List Table 1 Light Accent 5" w:uiPriority="46"/>
-    <w:lsdException w:name="List Table 2 Accent 5" w:uiPriority="47"/>
-    <w:lsdException w:name="List Table 3 Accent 5" w:uiPriority="48"/>
-    <w:lsdException w:name="List Table 4 Accent 5" w:uiPriority="49"/>
-    <w:lsdException w:name="List Table 5 Dark Accent 5" w:uiPriority="50"/>
-    <w:lsdException w:name="List Table 6 Colorful Accent 5" w:uiPriority="51"/>
-    <w:lsdException w:name="List Table 7 Colorful Accent 5" w:uiPriority="52"/>
-    <w:lsdException w:name="List Table 1 Light Accent 6" w:uiPriority="46"/>
-    <w:lsdException w:name="List Table 2 Accent 6" w:uiPriority="47"/>
-    <w:lsdException w:name="List Table 3 Accent 6" w:uiPriority="48"/>
-    <w:lsdException w:name="List Table 4 Accent 6" w:uiPriority="49"/>
-    <w:lsdException w:name="List Table 5 Dark Accent 6" w:uiPriority="50"/>
-    <w:lsdException w:name="List Table 6 Colorful Accent 6" w:uiPriority="51"/>
-    <w:lsdException w:name="List Table 7 Colorful Accent 6" w:uiPriority="52"/>
+  <w:latentStyles w:defLockedState="0" w:defUIPriority="99" w:defSemiHidden="1" w:defUnhideWhenUsed="1" w:defQFormat="0" w:count="267">
+    <w:lsdException w:name="Normal" w:semiHidden="0" w:uiPriority="0" w:unhideWhenUsed="0" w:qFormat="1"/>
+    <w:lsdException w:name="heading 1" w:semiHidden="0" w:uiPriority="9" w:unhideWhenUsed="0" w:qFormat="1"/>
+    <w:lsdException w:name="heading 2" w:uiPriority="9" w:qFormat="1"/>
+    <w:lsdException w:name="heading 3" w:uiPriority="9" w:qFormat="1"/>
+    <w:lsdException w:name="heading 4" w:uiPriority="9" w:qFormat="1"/>
+    <w:lsdException w:name="heading 5" w:uiPriority="9" w:qFormat="1"/>
+    <w:lsdException w:name="heading 6" w:uiPriority="9" w:qFormat="1"/>
+    <w:lsdException w:name="heading 7" w:uiPriority="9" w:qFormat="1"/>
+    <w:lsdException w:name="heading 8" w:uiPriority="9" w:qFormat="1"/>
+    <w:lsdException w:name="heading 9" w:uiPriority="9" w:qFormat="1"/>
+    <w:lsdException w:name="toc 1" w:uiPriority="39"/>
+    <w:lsdException w:name="toc 2" w:uiPriority="39"/>
+    <w:lsdException w:name="toc 3" w:uiPriority="39"/>
+    <w:lsdException w:name="toc 4" w:uiPriority="39"/>
+    <w:lsdException w:name="toc 5" w:uiPriority="39"/>
+    <w:lsdException w:name="toc 6" w:uiPriority="39"/>
+    <w:lsdException w:name="toc 7" w:uiPriority="39"/>
+    <w:lsdException w:name="toc 8" w:uiPriority="39"/>
+    <w:lsdException w:name="toc 9" w:uiPriority="39"/>
+    <w:lsdException w:name="caption" w:uiPriority="35" w:qFormat="1"/>
+    <w:lsdException w:name="Title" w:semiHidden="0" w:uiPriority="10" w:unhideWhenUsed="0" w:qFormat="1"/>
+    <w:lsdException w:name="Default Paragraph Font" w:uiPriority="1"/>
+    <w:lsdException w:name="Subtitle" w:semiHidden="0" w:uiPriority="11" w:unhideWhenUsed="0" w:qFormat="1"/>
+    <w:lsdException w:name="Strong" w:semiHidden="0" w:uiPriority="22" w:unhideWhenUsed="0" w:qFormat="1"/>
+    <w:lsdException w:name="Emphasis" w:semiHidden="0" w:uiPriority="20" w:unhideWhenUsed="0" w:qFormat="1"/>
+    <w:lsdException w:name="Table Grid" w:semiHidden="0" w:uiPriority="39" w:unhideWhenUsed="0"/>
+    <w:lsdException w:name="Placeholder Text" w:unhideWhenUsed="0"/>
+    <w:lsdException w:name="No Spacing" w:semiHidden="0" w:uiPriority="1" w:unhideWhenUsed="0" w:qFormat="1"/>
+    <w:lsdException w:name="Light Shading" w:semiHidden="0" w:uiPriority="60" w:unhideWhenUsed="0"/>
+    <w:lsdException w:name="Light List" w:semiHidden="0" w:uiPriority="61" w:unhideWhenUsed="0"/>
+    <w:lsdException w:name="Light Grid" w:semiHidden="0" w:uiPriority="62" w:unhideWhenUsed="0"/>
+    <w:lsdException w:name="Medium Shading 1" w:semiHidden="0" w:uiPriority="63" w:unhideWhenUsed="0"/>
+    <w:lsdException w:name="Medium Shading 2" w:semiHidden="0" w:uiPriority="64" w:unhideWhenUsed="0"/>
+    <w:lsdException w:name="Medium List 1" w:semiHidden="0" w:uiPriority="65" w:unhideWhenUsed="0"/>
+    <w:lsdException w:name="Medium List 2" w:semiHidden="0" w:uiPriority="66" w:unhideWhenUsed="0"/>
+    <w:lsdException w:name="Medium Grid 1" w:semiHidden="0" w:uiPriority="67" w:unhideWhenUsed="0"/>
+    <w:lsdException w:name="Medium Grid 2" w:semiHidden="0" w:uiPriority="68" w:unhideWhenUsed="0"/>
+    <w:lsdException w:name="Medium Grid 3" w:semiHidden="0" w:uiPriority="69" w:unhideWhenUsed="0"/>
+    <w:lsdException w:name="Dark List" w:semiHidden="0" w:uiPriority="70" w:unhideWhenUsed="0"/>
+    <w:lsdException w:name="Colorful Shading" w:semiHidden="0" w:uiPriority="71" w:unhideWhenUsed="0"/>
+    <w:lsdException w:name="Colorful List" w:semiHidden="0" w:uiPriority="72" w:unhideWhenUsed="0"/>
+    <w:lsdException w:name="Colorful Grid" w:semiHidden="0" w:uiPriority="73" w:unhideWhenUsed="0"/>
+    <w:lsdException w:name="Light Shading Accent 1" w:semiHidden="0" w:uiPriority="60" w:unhideWhenUsed="0"/>
+    <w:lsdException w:name="Light List Accent 1" w:semiHidden="0" w:uiPriority="61" w:unhideWhenUsed="0"/>
+    <w:lsdException w:name="Light Grid Accent 1" w:semiHidden="0" w:uiPriority="62" w:unhideWhenUsed="0"/>
+    <w:lsdException w:name="Medium Shading 1 Accent 1" w:semiHidden="0" w:uiPriority="63" w:unhideWhenUsed="0"/>
+    <w:lsdException w:name="Medium Shading 2 Accent 1" w:semiHidden="0" w:uiPriority="64" w:unhideWhenUsed="0"/>
+    <w:lsdException w:name="Medium List 1 Accent 1" w:semiHidden="0" w:uiPriority="65" w:unhideWhenUsed="0"/>
+    <w:lsdException w:name="Revision" w:unhideWhenUsed="0"/>
+    <w:lsdException w:name="List Paragraph" w:semiHidden="0" w:uiPriority="34" w:unhideWhenUsed="0" w:qFormat="1"/>
+    <w:lsdException w:name="Quote" w:semiHidden="0" w:uiPriority="29" w:unhideWhenUsed="0" w:qFormat="1"/>
+    <w:lsdException w:name="Intense Quote" w:semiHidden="0" w:uiPriority="30" w:unhideWhenUsed="0" w:qFormat="1"/>
+    <w:lsdException w:name="Medium List 2 Accent 1" w:semiHidden="0" w:uiPriority="66" w:unhideWhenUsed="0"/>
+    <w:lsdException w:name="Medium Grid 1 Accent 1" w:semiHidden="0" w:uiPriority="67" w:unhideWhenUsed="0"/>
+    <w:lsdException w:name="Medium Grid 2 Accent 1" w:semiHidden="0" w:uiPriority="68" w:unhideWhenUsed="0"/>
+    <w:lsdException w:name="Medium Grid 3 Accent 1" w:semiHidden="0" w:uiPriority="69" w:unhideWhenUsed="0"/>
+    <w:lsdException w:name="Dark List Accent 1" w:semiHidden="0" w:uiPriority="70" w:unhideWhenUsed="0"/>
+    <w:lsdException w:name="Colorful Shading Accent 1" w:semiHidden="0" w:uiPriority="71" w:unhideWhenUsed="0"/>
+    <w:lsdException w:name="Colorful List Accent 1" w:semiHidden="0" w:uiPriority="72" w:unhideWhenUsed="0"/>
+    <w:lsdException w:name="Colorful Grid Accent 1" w:semiHidden="0" w:uiPriority="73" w:unhideWhenUsed="0"/>
+    <w:lsdException w:name="Light Shading Accent 2" w:semiHidden="0" w:uiPriority="60" w:unhideWhenUsed="0"/>
+    <w:lsdException w:name="Light List Accent 2" w:semiHidden="0" w:uiPriority="61" w:unhideWhenUsed="0"/>
+    <w:lsdException w:name="Light Grid Accent 2" w:semiHidden="0" w:uiPriority="62" w:unhideWhenUsed="0"/>
+    <w:lsdException w:name="Medium Shading 1 Accent 2" w:semiHidden="0" w:uiPriority="63" w:unhideWhenUsed="0"/>
+    <w:lsdException w:name="Medium Shading 2 Accent 2" w:semiHidden="0" w:uiPriority="64" w:unhideWhenUsed="0"/>
+    <w:lsdException w:name="Medium List 1 Accent 2" w:semiHidden="0" w:uiPriority="65" w:unhideWhenUsed="0"/>
+    <w:lsdException w:name="Medium List 2 Accent 2" w:semiHidden="0" w:uiPriority="66" w:unhideWhenUsed="0"/>
+    <w:lsdException w:name="Medium Grid 1 Accent 2" w:semiHidden="0" w:uiPriority="67" w:unhideWhenUsed="0"/>
+    <w:lsdException w:name="Medium Grid 2 Accent 2" w:semiHidden="0" w:uiPriority="68" w:unhideWhenUsed="0"/>
+    <w:lsdException w:name="Medium Grid 3 Accent 2" w:semiHidden="0" w:uiPriority="69" w:unhideWhenUsed="0"/>
+    <w:lsdException w:name="Dark List Accent 2" w:semiHidden="0" w:uiPriority="70" w:unhideWhenUsed="0"/>
+    <w:lsdException w:name="Colorful Shading Accent 2" w:semiHidden="0" w:uiPriority="71" w:unhideWhenUsed="0"/>
+    <w:lsdException w:name="Colorful List Accent 2" w:semiHidden="0" w:uiPriority="72" w:unhideWhenUsed="0"/>
+    <w:lsdException w:name="Colorful Grid Accent 2" w:semiHidden="0" w:uiPriority="73" w:unhideWhenUsed="0"/>
+    <w:lsdException w:name="Light Shading Accent 3" w:semiHidden="0" w:uiPriority="60" w:unhideWhenUsed="0"/>
+    <w:lsdException w:name="Light List Accent 3" w:semiHidden="0" w:uiPriority="61" w:unhideWhenUsed="0"/>
+    <w:lsdException w:name="Light Grid Accent 3" w:semiHidden="0" w:uiPriority="62" w:unhideWhenUsed="0"/>
+    <w:lsdException w:name="Medium Shading 1 Accent 3" w:semiHidden="0" w:uiPriority="63" w:unhideWhenUsed="0"/>
+    <w:lsdException w:name="Medium Shading 2 Accent 3" w:semiHidden="0" w:uiPriority="64" w:unhideWhenUsed="0"/>
+    <w:lsdException w:name="Medium List 1 Accent 3" w:semiHidden="0" w:uiPriority="65" w:unhideWhenUsed="0"/>
+    <w:lsdException w:name="Medium List 2 Accent 3" w:semiHidden="0" w:uiPriority="66" w:unhideWhenUsed="0"/>
+    <w:lsdException w:name="Medium Grid 1 Accent 3" w:semiHidden="0" w:uiPriority="67" w:unhideWhenUsed="0"/>
+    <w:lsdException w:name="Medium Grid 2 Accent 3" w:semiHidden="0" w:uiPriority="68" w:unhideWhenUsed="0"/>
+    <w:lsdException w:name="Medium Grid 3 Accent 3" w:semiHidden="0" w:uiPriority="69" w:unhideWhenUsed="0"/>
+    <w:lsdException w:name="Dark List Accent 3" w:semiHidden="0" w:uiPriority="70" w:unhideWhenUsed="0"/>
+    <w:lsdException w:name="Colorful Shading Accent 3" w:semiHidden="0" w:uiPriority="71" w:unhideWhenUsed="0"/>
+    <w:lsdException w:name="Colorful List Accent 3" w:semiHidden="0" w:uiPriority="72" w:unhideWhenUsed="0"/>
+    <w:lsdException w:name="Colorful Grid Accent 3" w:semiHidden="0" w:uiPriority="73" w:unhideWhenUsed="0"/>
+    <w:lsdException w:name="Light Shading Accent 4" w:semiHidden="0" w:uiPriority="60" w:unhideWhenUsed="0"/>
+    <w:lsdException w:name="Light List Accent 4" w:semiHidden="0" w:uiPriority="61" w:unhideWhenUsed="0"/>
+    <w:lsdException w:name="Light Grid Accent 4" w:semiHidden="0" w:uiPriority="62" w:unhideWhenUsed="0"/>
+    <w:lsdException w:name="Medium Shading 1 Accent 4" w:semiHidden="0" w:uiPriority="63" w:unhideWhenUsed="0"/>
+    <w:lsdException w:name="Medium Shading 2 Accent 4" w:semiHidden="0" w:uiPriority="64" w:unhideWhenUsed="0"/>
+    <w:lsdException w:name="Medium List 1 Accent 4" w:semiHidden="0" w:uiPriority="65" w:unhideWhenUsed="0"/>
+    <w:lsdException w:name="Medium List 2 Accent 4" w:semiHidden="0" w:uiPriority="66" w:unhideWhenUsed="0"/>
+    <w:lsdException w:name="Medium Grid 1 Accent 4" w:semiHidden="0" w:uiPriority="67" w:unhideWhenUsed="0"/>
+    <w:lsdException w:name="Medium Grid 2 Accent 4" w:semiHidden="0" w:uiPriority="68" w:unhideWhenUsed="0"/>
+    <w:lsdException w:name="Medium Grid 3 Accent 4" w:semiHidden="0" w:uiPriority="69" w:unhideWhenUsed="0"/>
+    <w:lsdException w:name="Dark List Accent 4" w:semiHidden="0" w:uiPriority="70" w:unhideWhenUsed="0"/>
+    <w:lsdException w:name="Colorful Shading Accent 4" w:semiHidden="0" w:uiPriority="71" w:unhideWhenUsed="0"/>
+    <w:lsdException w:name="Colorful List Accent 4" w:semiHidden="0" w:uiPriority="72" w:unhideWhenUsed="0"/>
+    <w:lsdException w:name="Colorful Grid Accent 4" w:semiHidden="0" w:uiPriority="73" w:unhideWhenUsed="0"/>
+    <w:lsdException w:name="Light Shading Accent 5" w:semiHidden="0" w:uiPriority="60" w:unhideWhenUsed="0"/>
+    <w:lsdException w:name="Light List Accent 5" w:semiHidden="0" w:uiPriority="61" w:unhideWhenUsed="0"/>
+    <w:lsdException w:name="Light Grid Accent 5" w:semiHidden="0" w:uiPriority="62" w:unhideWhenUsed="0"/>
+    <w:lsdException w:name="Medium Shading 1 Accent 5" w:semiHidden="0" w:uiPriority="63" w:unhideWhenUsed="0"/>
+    <w:lsdException w:name="Medium Shading 2 Accent 5" w:semiHidden="0" w:uiPriority="64" w:unhideWhenUsed="0"/>
+    <w:lsdException w:name="Medium List 1 Accent 5" w:semiHidden="0" w:uiPriority="65" w:unhideWhenUsed="0"/>
+    <w:lsdException w:name="Medium List 2 Accent 5" w:semiHidden="0" w:uiPriority="66" w:unhideWhenUsed="0"/>
+    <w:lsdException w:name="Medium Grid 1 Accent 5" w:semiHidden="0" w:uiPriority="67" w:unhideWhenUsed="0"/>
+    <w:lsdException w:name="Medium Grid 2 Accent 5" w:semiHidden="0" w:uiPriority="68" w:unhideWhenUsed="0"/>
+    <w:lsdException w:name="Medium Grid 3 Accent 5" w:semiHidden="0" w:uiPriority="69" w:unhideWhenUsed="0"/>
+    <w:lsdException w:name="Dark List Accent 5" w:semiHidden="0" w:uiPriority="70" w:unhideWhenUsed="0"/>
+    <w:lsdException w:name="Colorful Shading Accent 5" w:semiHidden="0" w:uiPriority="71" w:unhideWhenUsed="0"/>
+    <w:lsdException w:name="Colorful List Accent 5" w:semiHidden="0" w:uiPriority="72" w:unhideWhenUsed="0"/>
+    <w:lsdException w:name="Colorful Grid Accent 5" w:semiHidden="0" w:uiPriority="73" w:unhideWhenUsed="0"/>
+    <w:lsdException w:name="Light Shading Accent 6" w:semiHidden="0" w:uiPriority="60" w:unhideWhenUsed="0"/>
+    <w:lsdException w:name="Light List Accent 6" w:semiHidden="0" w:uiPriority="61" w:unhideWhenUsed="0"/>
+    <w:lsdException w:name="Light Grid Accent 6" w:semiHidden="0" w:uiPriority="62" w:unhideWhenUsed="0"/>
+    <w:lsdException w:name="Medium Shading 1 Accent 6" w:semiHidden="0" w:uiPriority="63" w:unhideWhenUsed="0"/>
+    <w:lsdException w:name="Medium Shading 2 Accent 6" w:semiHidden="0" w:uiPriority="64" w:unhideWhenUsed="0"/>
+    <w:lsdException w:name="Medium List 1 Accent 6" w:semiHidden="0" w:uiPriority="65" w:unhideWhenUsed="0"/>
+    <w:lsdException w:name="Medium List 2 Accent 6" w:semiHidden="0" w:uiPriority="66" w:unhideWhenUsed="0"/>
+    <w:lsdException w:name="Medium Grid 1 Accent 6" w:semiHidden="0" w:uiPriority="67" w:unhideWhenUsed="0"/>
+    <w:lsdException w:name="Medium Grid 2 Accent 6" w:semiHidden="0" w:uiPriority="68" w:unhideWhenUsed="0"/>
+    <w:lsdException w:name="Medium Grid 3 Accent 6" w:semiHidden="0" w:uiPriority="69" w:unhideWhenUsed="0"/>
+    <w:lsdException w:name="Dark List Accent 6" w:semiHidden="0" w:uiPriority="70" w:unhideWhenUsed="0"/>
+    <w:lsdException w:name="Colorful Shading Accent 6" w:semiHidden="0" w:uiPriority="71" w:unhideWhenUsed="0"/>
+    <w:lsdException w:name="Colorful List Accent 6" w:semiHidden="0" w:uiPriority="72" w:unhideWhenUsed="0"/>
+    <w:lsdException w:name="Colorful Grid Accent 6" w:semiHidden="0" w:uiPriority="73" w:unhideWhenUsed="0"/>
+    <w:lsdException w:name="Subtle Emphasis" w:semiHidden="0" w:uiPriority="19" w:unhideWhenUsed="0" w:qFormat="1"/>
+    <w:lsdException w:name="Intense Emphasis" w:semiHidden="0" w:uiPriority="21" w:unhideWhenUsed="0" w:qFormat="1"/>
+    <w:lsdException w:name="Subtle Reference" w:semiHidden="0" w:uiPriority="31" w:unhideWhenUsed="0" w:qFormat="1"/>
+    <w:lsdException w:name="Intense Reference" w:semiHidden="0" w:uiPriority="32" w:unhideWhenUsed="0" w:qFormat="1"/>
+    <w:lsdException w:name="Book Title" w:semiHidden="0" w:uiPriority="33" w:unhideWhenUsed="0" w:qFormat="1"/>
+    <w:lsdException w:name="Bibliography" w:uiPriority="37"/>
+    <w:lsdException w:name="TOC Heading" w:uiPriority="39" w:qFormat="1"/>
   </w:latentStyles>
   <w:style w:type="paragraph" w:default="1" w:styleId="Normal">
     <w:name w:val="Normal"/>
@@ -11780,6 +13429,275 @@
         <w:insideV w:val="single" w:sz="4" w:space="0" w:color="auto"/>
       </w:tblBorders>
     </w:tblPr>
+  </w:style>
+  <w:style w:type="paragraph" w:styleId="BalloonText">
+    <w:name w:val="Balloon Text"/>
+    <w:basedOn w:val="Normal"/>
+    <w:link w:val="BalloonTextChar"/>
+    <w:uiPriority w:val="99"/>
+    <w:semiHidden/>
+    <w:unhideWhenUsed/>
+    <w:rsid w:val="003D3C1D"/>
+    <w:pPr>
+      <w:spacing w:after="0" w:line="240" w:lineRule="auto"/>
+    </w:pPr>
+    <w:rPr>
+      <w:rFonts w:ascii="Tahoma" w:hAnsi="Tahoma" w:cs="Tahoma"/>
+      <w:sz w:val="16"/>
+      <w:szCs w:val="16"/>
+    </w:rPr>
+  </w:style>
+  <w:style w:type="character" w:customStyle="1" w:styleId="BalloonTextChar">
+    <w:name w:val="Balloon Text Char"/>
+    <w:basedOn w:val="DefaultParagraphFont"/>
+    <w:link w:val="BalloonText"/>
+    <w:uiPriority w:val="99"/>
+    <w:semiHidden/>
+    <w:rsid w:val="003D3C1D"/>
+    <w:rPr>
+      <w:rFonts w:ascii="Tahoma" w:hAnsi="Tahoma" w:cs="Tahoma"/>
+      <w:sz w:val="16"/>
+      <w:szCs w:val="16"/>
+    </w:rPr>
+  </w:style>
+</w:styles>
+</file>
+
+<file path=word/stylesWithEffects.xml><?xml version="1.0" encoding="utf-8"?>
+<w:styles xmlns:wpc="http://schemas.microsoft.com/office/word/2010/wordprocessingCanvas" xmlns:mc="http://schemas.openxmlformats.org/markup-compatibility/2006" xmlns:o="urn:schemas-microsoft-com:office:office" xmlns:r="http://schemas.openxmlformats.org/officeDocument/2006/relationships" xmlns:m="http://schemas.openxmlformats.org/officeDocument/2006/math" xmlns:v="urn:schemas-microsoft-com:vml" xmlns:wp14="http://schemas.microsoft.com/office/word/2010/wordprocessingDrawing" xmlns:wp="http://schemas.openxmlformats.org/drawingml/2006/wordprocessingDrawing" xmlns:w10="urn:schemas-microsoft-com:office:word" xmlns:w="http://schemas.openxmlformats.org/wordprocessingml/2006/main" xmlns:w14="http://schemas.microsoft.com/office/word/2010/wordml" xmlns:wpg="http://schemas.microsoft.com/office/word/2010/wordprocessingGroup" xmlns:wpi="http://schemas.microsoft.com/office/word/2010/wordprocessingInk" xmlns:wne="http://schemas.microsoft.com/office/word/2006/wordml" xmlns:wps="http://schemas.microsoft.com/office/word/2010/wordprocessingShape" mc:Ignorable="w14 wp14">
+  <w:docDefaults>
+    <w:rPrDefault>
+      <w:rPr>
+        <w:rFonts w:asciiTheme="minorHAnsi" w:eastAsiaTheme="minorHAnsi" w:hAnsiTheme="minorHAnsi" w:cstheme="minorBidi"/>
+        <w:sz w:val="22"/>
+        <w:szCs w:val="22"/>
+        <w:lang w:val="en-SG" w:eastAsia="en-US" w:bidi="ar-SA"/>
+      </w:rPr>
+    </w:rPrDefault>
+    <w:pPrDefault>
+      <w:pPr>
+        <w:spacing w:after="160" w:line="259" w:lineRule="auto"/>
+      </w:pPr>
+    </w:pPrDefault>
+  </w:docDefaults>
+  <w:latentStyles w:defLockedState="0" w:defUIPriority="99" w:defSemiHidden="1" w:defUnhideWhenUsed="1" w:defQFormat="0" w:count="267">
+    <w:lsdException w:name="Normal" w:semiHidden="0" w:uiPriority="0" w:unhideWhenUsed="0" w:qFormat="1"/>
+    <w:lsdException w:name="heading 1" w:semiHidden="0" w:uiPriority="9" w:unhideWhenUsed="0" w:qFormat="1"/>
+    <w:lsdException w:name="heading 2" w:uiPriority="9" w:qFormat="1"/>
+    <w:lsdException w:name="heading 3" w:uiPriority="9" w:qFormat="1"/>
+    <w:lsdException w:name="heading 4" w:uiPriority="9" w:qFormat="1"/>
+    <w:lsdException w:name="heading 5" w:uiPriority="9" w:qFormat="1"/>
+    <w:lsdException w:name="heading 6" w:uiPriority="9" w:qFormat="1"/>
+    <w:lsdException w:name="heading 7" w:uiPriority="9" w:qFormat="1"/>
+    <w:lsdException w:name="heading 8" w:uiPriority="9" w:qFormat="1"/>
+    <w:lsdException w:name="heading 9" w:uiPriority="9" w:qFormat="1"/>
+    <w:lsdException w:name="toc 1" w:uiPriority="39"/>
+    <w:lsdException w:name="toc 2" w:uiPriority="39"/>
+    <w:lsdException w:name="toc 3" w:uiPriority="39"/>
+    <w:lsdException w:name="toc 4" w:uiPriority="39"/>
+    <w:lsdException w:name="toc 5" w:uiPriority="39"/>
+    <w:lsdException w:name="toc 6" w:uiPriority="39"/>
+    <w:lsdException w:name="toc 7" w:uiPriority="39"/>
+    <w:lsdException w:name="toc 8" w:uiPriority="39"/>
+    <w:lsdException w:name="toc 9" w:uiPriority="39"/>
+    <w:lsdException w:name="caption" w:uiPriority="35" w:qFormat="1"/>
+    <w:lsdException w:name="Title" w:semiHidden="0" w:uiPriority="10" w:unhideWhenUsed="0" w:qFormat="1"/>
+    <w:lsdException w:name="Default Paragraph Font" w:uiPriority="1"/>
+    <w:lsdException w:name="Subtitle" w:semiHidden="0" w:uiPriority="11" w:unhideWhenUsed="0" w:qFormat="1"/>
+    <w:lsdException w:name="Strong" w:semiHidden="0" w:uiPriority="22" w:unhideWhenUsed="0" w:qFormat="1"/>
+    <w:lsdException w:name="Emphasis" w:semiHidden="0" w:uiPriority="20" w:unhideWhenUsed="0" w:qFormat="1"/>
+    <w:lsdException w:name="Table Grid" w:semiHidden="0" w:uiPriority="39" w:unhideWhenUsed="0"/>
+    <w:lsdException w:name="Placeholder Text" w:unhideWhenUsed="0"/>
+    <w:lsdException w:name="No Spacing" w:semiHidden="0" w:uiPriority="1" w:unhideWhenUsed="0" w:qFormat="1"/>
+    <w:lsdException w:name="Light Shading" w:semiHidden="0" w:uiPriority="60" w:unhideWhenUsed="0"/>
+    <w:lsdException w:name="Light List" w:semiHidden="0" w:uiPriority="61" w:unhideWhenUsed="0"/>
+    <w:lsdException w:name="Light Grid" w:semiHidden="0" w:uiPriority="62" w:unhideWhenUsed="0"/>
+    <w:lsdException w:name="Medium Shading 1" w:semiHidden="0" w:uiPriority="63" w:unhideWhenUsed="0"/>
+    <w:lsdException w:name="Medium Shading 2" w:semiHidden="0" w:uiPriority="64" w:unhideWhenUsed="0"/>
+    <w:lsdException w:name="Medium List 1" w:semiHidden="0" w:uiPriority="65" w:unhideWhenUsed="0"/>
+    <w:lsdException w:name="Medium List 2" w:semiHidden="0" w:uiPriority="66" w:unhideWhenUsed="0"/>
+    <w:lsdException w:name="Medium Grid 1" w:semiHidden="0" w:uiPriority="67" w:unhideWhenUsed="0"/>
+    <w:lsdException w:name="Medium Grid 2" w:semiHidden="0" w:uiPriority="68" w:unhideWhenUsed="0"/>
+    <w:lsdException w:name="Medium Grid 3" w:semiHidden="0" w:uiPriority="69" w:unhideWhenUsed="0"/>
+    <w:lsdException w:name="Dark List" w:semiHidden="0" w:uiPriority="70" w:unhideWhenUsed="0"/>
+    <w:lsdException w:name="Colorful Shading" w:semiHidden="0" w:uiPriority="71" w:unhideWhenUsed="0"/>
+    <w:lsdException w:name="Colorful List" w:semiHidden="0" w:uiPriority="72" w:unhideWhenUsed="0"/>
+    <w:lsdException w:name="Colorful Grid" w:semiHidden="0" w:uiPriority="73" w:unhideWhenUsed="0"/>
+    <w:lsdException w:name="Light Shading Accent 1" w:semiHidden="0" w:uiPriority="60" w:unhideWhenUsed="0"/>
+    <w:lsdException w:name="Light List Accent 1" w:semiHidden="0" w:uiPriority="61" w:unhideWhenUsed="0"/>
+    <w:lsdException w:name="Light Grid Accent 1" w:semiHidden="0" w:uiPriority="62" w:unhideWhenUsed="0"/>
+    <w:lsdException w:name="Medium Shading 1 Accent 1" w:semiHidden="0" w:uiPriority="63" w:unhideWhenUsed="0"/>
+    <w:lsdException w:name="Medium Shading 2 Accent 1" w:semiHidden="0" w:uiPriority="64" w:unhideWhenUsed="0"/>
+    <w:lsdException w:name="Medium List 1 Accent 1" w:semiHidden="0" w:uiPriority="65" w:unhideWhenUsed="0"/>
+    <w:lsdException w:name="Revision" w:unhideWhenUsed="0"/>
+    <w:lsdException w:name="List Paragraph" w:semiHidden="0" w:uiPriority="34" w:unhideWhenUsed="0" w:qFormat="1"/>
+    <w:lsdException w:name="Quote" w:semiHidden="0" w:uiPriority="29" w:unhideWhenUsed="0" w:qFormat="1"/>
+    <w:lsdException w:name="Intense Quote" w:semiHidden="0" w:uiPriority="30" w:unhideWhenUsed="0" w:qFormat="1"/>
+    <w:lsdException w:name="Medium List 2 Accent 1" w:semiHidden="0" w:uiPriority="66" w:unhideWhenUsed="0"/>
+    <w:lsdException w:name="Medium Grid 1 Accent 1" w:semiHidden="0" w:uiPriority="67" w:unhideWhenUsed="0"/>
+    <w:lsdException w:name="Medium Grid 2 Accent 1" w:semiHidden="0" w:uiPriority="68" w:unhideWhenUsed="0"/>
+    <w:lsdException w:name="Medium Grid 3 Accent 1" w:semiHidden="0" w:uiPriority="69" w:unhideWhenUsed="0"/>
+    <w:lsdException w:name="Dark List Accent 1" w:semiHidden="0" w:uiPriority="70" w:unhideWhenUsed="0"/>
+    <w:lsdException w:name="Colorful Shading Accent 1" w:semiHidden="0" w:uiPriority="71" w:unhideWhenUsed="0"/>
+    <w:lsdException w:name="Colorful List Accent 1" w:semiHidden="0" w:uiPriority="72" w:unhideWhenUsed="0"/>
+    <w:lsdException w:name="Colorful Grid Accent 1" w:semiHidden="0" w:uiPriority="73" w:unhideWhenUsed="0"/>
+    <w:lsdException w:name="Light Shading Accent 2" w:semiHidden="0" w:uiPriority="60" w:unhideWhenUsed="0"/>
+    <w:lsdException w:name="Light List Accent 2" w:semiHidden="0" w:uiPriority="61" w:unhideWhenUsed="0"/>
+    <w:lsdException w:name="Light Grid Accent 2" w:semiHidden="0" w:uiPriority="62" w:unhideWhenUsed="0"/>
+    <w:lsdException w:name="Medium Shading 1 Accent 2" w:semiHidden="0" w:uiPriority="63" w:unhideWhenUsed="0"/>
+    <w:lsdException w:name="Medium Shading 2 Accent 2" w:semiHidden="0" w:uiPriority="64" w:unhideWhenUsed="0"/>
+    <w:lsdException w:name="Medium List 1 Accent 2" w:semiHidden="0" w:uiPriority="65" w:unhideWhenUsed="0"/>
+    <w:lsdException w:name="Medium List 2 Accent 2" w:semiHidden="0" w:uiPriority="66" w:unhideWhenUsed="0"/>
+    <w:lsdException w:name="Medium Grid 1 Accent 2" w:semiHidden="0" w:uiPriority="67" w:unhideWhenUsed="0"/>
+    <w:lsdException w:name="Medium Grid 2 Accent 2" w:semiHidden="0" w:uiPriority="68" w:unhideWhenUsed="0"/>
+    <w:lsdException w:name="Medium Grid 3 Accent 2" w:semiHidden="0" w:uiPriority="69" w:unhideWhenUsed="0"/>
+    <w:lsdException w:name="Dark List Accent 2" w:semiHidden="0" w:uiPriority="70" w:unhideWhenUsed="0"/>
+    <w:lsdException w:name="Colorful Shading Accent 2" w:semiHidden="0" w:uiPriority="71" w:unhideWhenUsed="0"/>
+    <w:lsdException w:name="Colorful List Accent 2" w:semiHidden="0" w:uiPriority="72" w:unhideWhenUsed="0"/>
+    <w:lsdException w:name="Colorful Grid Accent 2" w:semiHidden="0" w:uiPriority="73" w:unhideWhenUsed="0"/>
+    <w:lsdException w:name="Light Shading Accent 3" w:semiHidden="0" w:uiPriority="60" w:unhideWhenUsed="0"/>
+    <w:lsdException w:name="Light List Accent 3" w:semiHidden="0" w:uiPriority="61" w:unhideWhenUsed="0"/>
+    <w:lsdException w:name="Light Grid Accent 3" w:semiHidden="0" w:uiPriority="62" w:unhideWhenUsed="0"/>
+    <w:lsdException w:name="Medium Shading 1 Accent 3" w:semiHidden="0" w:uiPriority="63" w:unhideWhenUsed="0"/>
+    <w:lsdException w:name="Medium Shading 2 Accent 3" w:semiHidden="0" w:uiPriority="64" w:unhideWhenUsed="0"/>
+    <w:lsdException w:name="Medium List 1 Accent 3" w:semiHidden="0" w:uiPriority="65" w:unhideWhenUsed="0"/>
+    <w:lsdException w:name="Medium List 2 Accent 3" w:semiHidden="0" w:uiPriority="66" w:unhideWhenUsed="0"/>
+    <w:lsdException w:name="Medium Grid 1 Accent 3" w:semiHidden="0" w:uiPriority="67" w:unhideWhenUsed="0"/>
+    <w:lsdException w:name="Medium Grid 2 Accent 3" w:semiHidden="0" w:uiPriority="68" w:unhideWhenUsed="0"/>
+    <w:lsdException w:name="Medium Grid 3 Accent 3" w:semiHidden="0" w:uiPriority="69" w:unhideWhenUsed="0"/>
+    <w:lsdException w:name="Dark List Accent 3" w:semiHidden="0" w:uiPriority="70" w:unhideWhenUsed="0"/>
+    <w:lsdException w:name="Colorful Shading Accent 3" w:semiHidden="0" w:uiPriority="71" w:unhideWhenUsed="0"/>
+    <w:lsdException w:name="Colorful List Accent 3" w:semiHidden="0" w:uiPriority="72" w:unhideWhenUsed="0"/>
+    <w:lsdException w:name="Colorful Grid Accent 3" w:semiHidden="0" w:uiPriority="73" w:unhideWhenUsed="0"/>
+    <w:lsdException w:name="Light Shading Accent 4" w:semiHidden="0" w:uiPriority="60" w:unhideWhenUsed="0"/>
+    <w:lsdException w:name="Light List Accent 4" w:semiHidden="0" w:uiPriority="61" w:unhideWhenUsed="0"/>
+    <w:lsdException w:name="Light Grid Accent 4" w:semiHidden="0" w:uiPriority="62" w:unhideWhenUsed="0"/>
+    <w:lsdException w:name="Medium Shading 1 Accent 4" w:semiHidden="0" w:uiPriority="63" w:unhideWhenUsed="0"/>
+    <w:lsdException w:name="Medium Shading 2 Accent 4" w:semiHidden="0" w:uiPriority="64" w:unhideWhenUsed="0"/>
+    <w:lsdException w:name="Medium List 1 Accent 4" w:semiHidden="0" w:uiPriority="65" w:unhideWhenUsed="0"/>
+    <w:lsdException w:name="Medium List 2 Accent 4" w:semiHidden="0" w:uiPriority="66" w:unhideWhenUsed="0"/>
+    <w:lsdException w:name="Medium Grid 1 Accent 4" w:semiHidden="0" w:uiPriority="67" w:unhideWhenUsed="0"/>
+    <w:lsdException w:name="Medium Grid 2 Accent 4" w:semiHidden="0" w:uiPriority="68" w:unhideWhenUsed="0"/>
+    <w:lsdException w:name="Medium Grid 3 Accent 4" w:semiHidden="0" w:uiPriority="69" w:unhideWhenUsed="0"/>
+    <w:lsdException w:name="Dark List Accent 4" w:semiHidden="0" w:uiPriority="70" w:unhideWhenUsed="0"/>
+    <w:lsdException w:name="Colorful Shading Accent 4" w:semiHidden="0" w:uiPriority="71" w:unhideWhenUsed="0"/>
+    <w:lsdException w:name="Colorful List Accent 4" w:semiHidden="0" w:uiPriority="72" w:unhideWhenUsed="0"/>
+    <w:lsdException w:name="Colorful Grid Accent 4" w:semiHidden="0" w:uiPriority="73" w:unhideWhenUsed="0"/>
+    <w:lsdException w:name="Light Shading Accent 5" w:semiHidden="0" w:uiPriority="60" w:unhideWhenUsed="0"/>
+    <w:lsdException w:name="Light List Accent 5" w:semiHidden="0" w:uiPriority="61" w:unhideWhenUsed="0"/>
+    <w:lsdException w:name="Light Grid Accent 5" w:semiHidden="0" w:uiPriority="62" w:unhideWhenUsed="0"/>
+    <w:lsdException w:name="Medium Shading 1 Accent 5" w:semiHidden="0" w:uiPriority="63" w:unhideWhenUsed="0"/>
+    <w:lsdException w:name="Medium Shading 2 Accent 5" w:semiHidden="0" w:uiPriority="64" w:unhideWhenUsed="0"/>
+    <w:lsdException w:name="Medium List 1 Accent 5" w:semiHidden="0" w:uiPriority="65" w:unhideWhenUsed="0"/>
+    <w:lsdException w:name="Medium List 2 Accent 5" w:semiHidden="0" w:uiPriority="66" w:unhideWhenUsed="0"/>
+    <w:lsdException w:name="Medium Grid 1 Accent 5" w:semiHidden="0" w:uiPriority="67" w:unhideWhenUsed="0"/>
+    <w:lsdException w:name="Medium Grid 2 Accent 5" w:semiHidden="0" w:uiPriority="68" w:unhideWhenUsed="0"/>
+    <w:lsdException w:name="Medium Grid 3 Accent 5" w:semiHidden="0" w:uiPriority="69" w:unhideWhenUsed="0"/>
+    <w:lsdException w:name="Dark List Accent 5" w:semiHidden="0" w:uiPriority="70" w:unhideWhenUsed="0"/>
+    <w:lsdException w:name="Colorful Shading Accent 5" w:semiHidden="0" w:uiPriority="71" w:unhideWhenUsed="0"/>
+    <w:lsdException w:name="Colorful List Accent 5" w:semiHidden="0" w:uiPriority="72" w:unhideWhenUsed="0"/>
+    <w:lsdException w:name="Colorful Grid Accent 5" w:semiHidden="0" w:uiPriority="73" w:unhideWhenUsed="0"/>
+    <w:lsdException w:name="Light Shading Accent 6" w:semiHidden="0" w:uiPriority="60" w:unhideWhenUsed="0"/>
+    <w:lsdException w:name="Light List Accent 6" w:semiHidden="0" w:uiPriority="61" w:unhideWhenUsed="0"/>
+    <w:lsdException w:name="Light Grid Accent 6" w:semiHidden="0" w:uiPriority="62" w:unhideWhenUsed="0"/>
+    <w:lsdException w:name="Medium Shading 1 Accent 6" w:semiHidden="0" w:uiPriority="63" w:unhideWhenUsed="0"/>
+    <w:lsdException w:name="Medium Shading 2 Accent 6" w:semiHidden="0" w:uiPriority="64" w:unhideWhenUsed="0"/>
+    <w:lsdException w:name="Medium List 1 Accent 6" w:semiHidden="0" w:uiPriority="65" w:unhideWhenUsed="0"/>
+    <w:lsdException w:name="Medium List 2 Accent 6" w:semiHidden="0" w:uiPriority="66" w:unhideWhenUsed="0"/>
+    <w:lsdException w:name="Medium Grid 1 Accent 6" w:semiHidden="0" w:uiPriority="67" w:unhideWhenUsed="0"/>
+    <w:lsdException w:name="Medium Grid 2 Accent 6" w:semiHidden="0" w:uiPriority="68" w:unhideWhenUsed="0"/>
+    <w:lsdException w:name="Medium Grid 3 Accent 6" w:semiHidden="0" w:uiPriority="69" w:unhideWhenUsed="0"/>
+    <w:lsdException w:name="Dark List Accent 6" w:semiHidden="0" w:uiPriority="70" w:unhideWhenUsed="0"/>
+    <w:lsdException w:name="Colorful Shading Accent 6" w:semiHidden="0" w:uiPriority="71" w:unhideWhenUsed="0"/>
+    <w:lsdException w:name="Colorful List Accent 6" w:semiHidden="0" w:uiPriority="72" w:unhideWhenUsed="0"/>
+    <w:lsdException w:name="Colorful Grid Accent 6" w:semiHidden="0" w:uiPriority="73" w:unhideWhenUsed="0"/>
+    <w:lsdException w:name="Subtle Emphasis" w:semiHidden="0" w:uiPriority="19" w:unhideWhenUsed="0" w:qFormat="1"/>
+    <w:lsdException w:name="Intense Emphasis" w:semiHidden="0" w:uiPriority="21" w:unhideWhenUsed="0" w:qFormat="1"/>
+    <w:lsdException w:name="Subtle Reference" w:semiHidden="0" w:uiPriority="31" w:unhideWhenUsed="0" w:qFormat="1"/>
+    <w:lsdException w:name="Intense Reference" w:semiHidden="0" w:uiPriority="32" w:unhideWhenUsed="0" w:qFormat="1"/>
+    <w:lsdException w:name="Book Title" w:semiHidden="0" w:uiPriority="33" w:unhideWhenUsed="0" w:qFormat="1"/>
+    <w:lsdException w:name="Bibliography" w:uiPriority="37"/>
+    <w:lsdException w:name="TOC Heading" w:uiPriority="39" w:qFormat="1"/>
+  </w:latentStyles>
+  <w:style w:type="paragraph" w:default="1" w:styleId="Normal">
+    <w:name w:val="Normal"/>
+    <w:qFormat/>
+  </w:style>
+  <w:style w:type="character" w:default="1" w:styleId="DefaultParagraphFont">
+    <w:name w:val="Default Paragraph Font"/>
+    <w:uiPriority w:val="1"/>
+    <w:semiHidden/>
+    <w:unhideWhenUsed/>
+  </w:style>
+  <w:style w:type="table" w:default="1" w:styleId="TableNormal">
+    <w:name w:val="Normal Table"/>
+    <w:uiPriority w:val="99"/>
+    <w:semiHidden/>
+    <w:unhideWhenUsed/>
+    <w:tblPr>
+      <w:tblInd w:w="0" w:type="dxa"/>
+      <w:tblCellMar>
+        <w:top w:w="0" w:type="dxa"/>
+        <w:left w:w="108" w:type="dxa"/>
+        <w:bottom w:w="0" w:type="dxa"/>
+        <w:right w:w="108" w:type="dxa"/>
+      </w:tblCellMar>
+    </w:tblPr>
+  </w:style>
+  <w:style w:type="numbering" w:default="1" w:styleId="NoList">
+    <w:name w:val="No List"/>
+    <w:uiPriority w:val="99"/>
+    <w:semiHidden/>
+    <w:unhideWhenUsed/>
+  </w:style>
+  <w:style w:type="table" w:styleId="TableGrid">
+    <w:name w:val="Table Grid"/>
+    <w:basedOn w:val="TableNormal"/>
+    <w:uiPriority w:val="39"/>
+    <w:rsid w:val="004F79C5"/>
+    <w:pPr>
+      <w:spacing w:after="0" w:line="240" w:lineRule="auto"/>
+    </w:pPr>
+    <w:tblPr>
+      <w:tblBorders>
+        <w:top w:val="single" w:sz="4" w:space="0" w:color="auto"/>
+        <w:left w:val="single" w:sz="4" w:space="0" w:color="auto"/>
+        <w:bottom w:val="single" w:sz="4" w:space="0" w:color="auto"/>
+        <w:right w:val="single" w:sz="4" w:space="0" w:color="auto"/>
+        <w:insideH w:val="single" w:sz="4" w:space="0" w:color="auto"/>
+        <w:insideV w:val="single" w:sz="4" w:space="0" w:color="auto"/>
+      </w:tblBorders>
+    </w:tblPr>
+  </w:style>
+  <w:style w:type="paragraph" w:styleId="BalloonText">
+    <w:name w:val="Balloon Text"/>
+    <w:basedOn w:val="Normal"/>
+    <w:link w:val="BalloonTextChar"/>
+    <w:uiPriority w:val="99"/>
+    <w:semiHidden/>
+    <w:unhideWhenUsed/>
+    <w:rsid w:val="003D3C1D"/>
+    <w:pPr>
+      <w:spacing w:after="0" w:line="240" w:lineRule="auto"/>
+    </w:pPr>
+    <w:rPr>
+      <w:rFonts w:ascii="Tahoma" w:hAnsi="Tahoma" w:cs="Tahoma"/>
+      <w:sz w:val="16"/>
+      <w:szCs w:val="16"/>
+    </w:rPr>
+  </w:style>
+  <w:style w:type="character" w:customStyle="1" w:styleId="BalloonTextChar">
+    <w:name w:val="Balloon Text Char"/>
+    <w:basedOn w:val="DefaultParagraphFont"/>
+    <w:link w:val="BalloonText"/>
+    <w:uiPriority w:val="99"/>
+    <w:semiHidden/>
+    <w:rsid w:val="003D3C1D"/>
+    <w:rPr>
+      <w:rFonts w:ascii="Tahoma" w:hAnsi="Tahoma" w:cs="Tahoma"/>
+      <w:sz w:val="16"/>
+      <w:szCs w:val="16"/>
+    </w:rPr>
   </w:style>
 </w:styles>
 </file>
@@ -12039,8 +13957,20 @@
   <a:extraClrSchemeLst/>
   <a:extLst>
     <a:ext uri="{05A4C25C-085E-4340-85A3-A5531E510DB2}">
-      <thm15:themeFamily xmlns:thm15="http://schemas.microsoft.com/office/thememl/2012/main" name="Office Theme" id="{62F939B6-93AF-4DB8-9C6B-D6C7DFDC589F}" vid="{4A3C46E8-61CC-4603-A589-7422A47A8E4A}"/>
+      <thm15:themeFamily xmlns:thm15="http://schemas.microsoft.com/office/thememl/2012/main" xmlns="" name="Office Theme" id="{62F939B6-93AF-4DB8-9C6B-D6C7DFDC589F}" vid="{4A3C46E8-61CC-4603-A589-7422A47A8E4A}"/>
     </a:ext>
   </a:extLst>
 </a:theme>
+</file>
+
+<file path=customXml/item1.xml><?xml version="1.0" encoding="utf-8"?>
+<b:Sources xmlns:b="http://schemas.openxmlformats.org/officeDocument/2006/bibliography" xmlns="http://schemas.openxmlformats.org/officeDocument/2006/bibliography" SelectedStyle="\APA.XSL" StyleName="APA"/>
+</file>
+
+<file path=customXml/itemProps1.xml><?xml version="1.0" encoding="utf-8"?>
+<ds:datastoreItem xmlns:ds="http://schemas.openxmlformats.org/officeDocument/2006/customXml" ds:itemID="{D4B09585-903D-4BC3-8347-6D86F91C13FB}">
+  <ds:schemaRefs>
+    <ds:schemaRef ds:uri="http://schemas.openxmlformats.org/officeDocument/2006/bibliography"/>
+  </ds:schemaRefs>
+</ds:datastoreItem>
 </file>
</xml_diff>

<commit_message>
update OOP component design
LOGIC -> STORAGE
</commit_message>
<xml_diff>
--- a/V0.1.docx
+++ b/V0.1.docx
@@ -157,7 +157,7 @@
       <w:r>
         <w:rPr>
           <w:noProof/>
-          <w:lang w:eastAsia="zh-CN"/>
+          <w:lang w:eastAsia="en-SG"/>
         </w:rPr>
         <mc:AlternateContent>
           <mc:Choice Requires="wps">
@@ -260,7 +260,7 @@
       <w:r>
         <w:rPr>
           <w:noProof/>
-          <w:lang w:eastAsia="zh-CN"/>
+          <w:lang w:eastAsia="en-SG"/>
         </w:rPr>
         <mc:AlternateContent>
           <mc:Choice Requires="wps">
@@ -354,7 +354,7 @@
       <w:r>
         <w:rPr>
           <w:noProof/>
-          <w:lang w:eastAsia="zh-CN"/>
+          <w:lang w:eastAsia="en-SG"/>
         </w:rPr>
         <mc:AlternateContent>
           <mc:Choice Requires="wps">
@@ -451,7 +451,7 @@
         <w:rPr>
           <w:noProof/>
           <w:color w:val="FF0000"/>
-          <w:lang w:eastAsia="zh-CN"/>
+          <w:lang w:eastAsia="en-SG"/>
         </w:rPr>
         <mc:AlternateContent>
           <mc:Choice Requires="wps">
@@ -531,7 +531,7 @@
       <w:r>
         <w:rPr>
           <w:noProof/>
-          <w:lang w:eastAsia="zh-CN"/>
+          <w:lang w:eastAsia="en-SG"/>
         </w:rPr>
         <mc:AlternateContent>
           <mc:Choice Requires="wps">
@@ -609,7 +609,7 @@
       <w:r>
         <w:rPr>
           <w:noProof/>
-          <w:lang w:eastAsia="zh-CN"/>
+          <w:lang w:eastAsia="en-SG"/>
         </w:rPr>
         <mc:AlternateContent>
           <mc:Choice Requires="wps">
@@ -679,7 +679,7 @@
       <w:r>
         <w:rPr>
           <w:noProof/>
-          <w:lang w:eastAsia="zh-CN"/>
+          <w:lang w:eastAsia="en-SG"/>
         </w:rPr>
         <mc:AlternateContent>
           <mc:Choice Requires="wps">
@@ -749,7 +749,7 @@
       <w:r>
         <w:rPr>
           <w:noProof/>
-          <w:lang w:eastAsia="zh-CN"/>
+          <w:lang w:eastAsia="en-SG"/>
         </w:rPr>
         <mc:AlternateContent>
           <mc:Choice Requires="wps">
@@ -825,7 +825,7 @@
       <w:r>
         <w:rPr>
           <w:noProof/>
-          <w:lang w:eastAsia="zh-CN"/>
+          <w:lang w:eastAsia="en-SG"/>
         </w:rPr>
         <mc:AlternateContent>
           <mc:Choice Requires="wps">
@@ -980,164 +980,84 @@
           <w:color w:val="3F7F5F"/>
         </w:rPr>
       </w:pPr>
+    </w:p>
+    <w:p>
+      <w:pPr>
+        <w:rPr>
+          <w:rFonts w:ascii="Consolas" w:hAnsi="Consolas" w:cs="Consolas"/>
+          <w:color w:val="3F7F5F"/>
+        </w:rPr>
+      </w:pPr>
+      <w:r>
+        <w:rPr>
+          <w:rFonts w:ascii="Consolas" w:hAnsi="Consolas" w:cs="Consolas"/>
+          <w:color w:val="3F7F5F"/>
+        </w:rPr>
+        <w:br w:type="page"/>
+      </w:r>
+    </w:p>
+    <w:p>
+      <w:pPr>
+        <w:rPr>
+          <w:rFonts w:ascii="Consolas" w:hAnsi="Consolas" w:cs="Consolas"/>
+          <w:color w:val="3F7F5F"/>
+        </w:rPr>
+      </w:pPr>
+      <w:r>
+        <w:rPr>
+          <w:rFonts w:ascii="Consolas" w:hAnsi="Consolas" w:cs="Consolas"/>
+          <w:color w:val="3F7F5F"/>
+        </w:rPr>
+        <w:lastRenderedPageBreak/>
+        <w:t>ARCHITECTURE DIAGRAM</w:t>
+      </w:r>
+    </w:p>
+    <w:p>
+      <w:pPr>
+        <w:rPr>
+          <w:rFonts w:ascii="Consolas" w:hAnsi="Consolas" w:cs="Consolas"/>
+          <w:color w:val="3F7F5F"/>
+        </w:rPr>
+      </w:pPr>
+    </w:p>
+    <w:p>
+      <w:pPr>
+        <w:rPr>
+          <w:rFonts w:ascii="Consolas" w:hAnsi="Consolas" w:cs="Consolas"/>
+          <w:color w:val="3F7F5F"/>
+        </w:rPr>
+      </w:pPr>
+    </w:p>
+    <w:p>
+      <w:pPr>
+        <w:rPr>
+          <w:rFonts w:ascii="Consolas" w:hAnsi="Consolas" w:cs="Consolas"/>
+          <w:color w:val="3F7F5F"/>
+        </w:rPr>
+      </w:pPr>
+      <w:r>
+        <w:rPr>
+          <w:rFonts w:ascii="Consolas" w:hAnsi="Consolas" w:cs="Consolas"/>
+          <w:color w:val="3F7F5F"/>
+        </w:rPr>
+        <w:t>OOP COMPONENT DESIGN DIAGRAM</w:t>
+      </w:r>
       <w:bookmarkStart w:id="0" w:name="_GoBack"/>
       <w:bookmarkEnd w:id="0"/>
     </w:p>
     <w:p>
-      <w:pPr>
-        <w:rPr>
-          <w:rFonts w:ascii="Consolas" w:hAnsi="Consolas" w:cs="Consolas"/>
-          <w:color w:val="3F7F5F"/>
-        </w:rPr>
-      </w:pPr>
-      <w:r>
-        <w:rPr>
-          <w:rFonts w:ascii="Consolas" w:hAnsi="Consolas" w:cs="Consolas"/>
-          <w:color w:val="3F7F5F"/>
-        </w:rPr>
-        <w:br w:type="page"/>
-      </w:r>
-    </w:p>
-    <w:p>
-      <w:pPr>
-        <w:rPr>
-          <w:rFonts w:ascii="Consolas" w:hAnsi="Consolas" w:cs="Consolas"/>
-          <w:color w:val="3F7F5F"/>
-        </w:rPr>
-      </w:pPr>
-      <w:r>
-        <w:rPr>
-          <w:rFonts w:ascii="Consolas" w:hAnsi="Consolas" w:cs="Consolas"/>
-          <w:color w:val="3F7F5F"/>
-        </w:rPr>
-        <w:lastRenderedPageBreak/>
-        <w:t>ARCHITECTURE DIAGRAM</w:t>
-      </w:r>
-    </w:p>
-    <w:p/>
-    <w:p>
       <w:r>
         <w:rPr>
           <w:noProof/>
-          <w:lang w:eastAsia="zh-CN"/>
+          <w:lang w:eastAsia="en-SG"/>
         </w:rPr>
         <mc:AlternateContent>
           <mc:Choice Requires="wps">
             <w:drawing>
-              <wp:anchor distT="0" distB="0" distL="114300" distR="114300" simplePos="0" relativeHeight="251676672" behindDoc="0" locked="0" layoutInCell="1" allowOverlap="1" wp14:anchorId="6CCD4226" wp14:editId="196F8F03">
+              <wp:anchor distT="0" distB="0" distL="114300" distR="114300" simplePos="0" relativeHeight="251678720" behindDoc="0" locked="0" layoutInCell="1" allowOverlap="1" wp14:anchorId="77A01759" wp14:editId="53ACA2D9">
                 <wp:simplePos x="0" y="0"/>
                 <wp:positionH relativeFrom="column">
-                  <wp:posOffset>3505200</wp:posOffset>
-                </wp:positionH>
-                <wp:positionV relativeFrom="paragraph">
-                  <wp:posOffset>56515</wp:posOffset>
-                </wp:positionV>
-                <wp:extent cx="495300" cy="285750"/>
-                <wp:effectExtent l="0" t="0" r="19050" b="19050"/>
-                <wp:wrapNone/>
-                <wp:docPr id="21" name="Text Box 2"/>
-                <wp:cNvGraphicFramePr>
-                  <a:graphicFrameLocks xmlns:a="http://schemas.openxmlformats.org/drawingml/2006/main"/>
-                </wp:cNvGraphicFramePr>
-                <a:graphic xmlns:a="http://schemas.openxmlformats.org/drawingml/2006/main">
-                  <a:graphicData uri="http://schemas.microsoft.com/office/word/2010/wordprocessingShape">
-                    <wps:wsp>
-                      <wps:cNvSpPr txBox="1">
-                        <a:spLocks noChangeArrowheads="1"/>
-                      </wps:cNvSpPr>
-                      <wps:spPr bwMode="auto">
-                        <a:xfrm>
-                          <a:off x="0" y="0"/>
-                          <a:ext cx="495300" cy="285750"/>
-                        </a:xfrm>
-                        <a:prstGeom prst="rect">
-                          <a:avLst/>
-                        </a:prstGeom>
-                        <a:solidFill>
-                          <a:srgbClr val="FFFFFF"/>
-                        </a:solidFill>
-                        <a:ln w="9525">
-                          <a:solidFill>
-                            <a:srgbClr val="000000"/>
-                          </a:solidFill>
-                          <a:miter lim="800000"/>
-                          <a:headEnd/>
-                          <a:tailEnd/>
-                        </a:ln>
-                      </wps:spPr>
-                      <wps:txbx>
-                        <w:txbxContent>
-                          <w:p>
-                            <w:pPr>
-                              <w:rPr>
-                                <w:b/>
-                              </w:rPr>
-                            </w:pPr>
-                            <w:r>
-                              <w:rPr>
-                                <w:b/>
-                              </w:rPr>
-                              <w:t>Logic</w:t>
-                            </w:r>
-                          </w:p>
-                        </w:txbxContent>
-                      </wps:txbx>
-                      <wps:bodyPr rot="0" vert="horz" wrap="square" lIns="91440" tIns="45720" rIns="91440" bIns="45720" anchor="t" anchorCtr="0">
-                        <a:noAutofit/>
-                      </wps:bodyPr>
-                    </wps:wsp>
-                  </a:graphicData>
-                </a:graphic>
-                <wp14:sizeRelH relativeFrom="margin">
-                  <wp14:pctWidth>0</wp14:pctWidth>
-                </wp14:sizeRelH>
-                <wp14:sizeRelV relativeFrom="margin">
-                  <wp14:pctHeight>0</wp14:pctHeight>
-                </wp14:sizeRelV>
-              </wp:anchor>
-            </w:drawing>
-          </mc:Choice>
-          <mc:Fallback>
-            <w:pict>
-              <v:shapetype id="_x0000_t202" coordsize="21600,21600" o:spt="202" path="m,l,21600r21600,l21600,xe">
-                <v:stroke joinstyle="miter"/>
-                <v:path gradientshapeok="t" o:connecttype="rect"/>
-              </v:shapetype>
-              <v:shape id="Text Box 2" o:spid="_x0000_s1030" type="#_x0000_t202" style="position:absolute;margin-left:276pt;margin-top:4.45pt;width:39pt;height:22.5pt;z-index:251676672;visibility:visible;mso-wrap-style:square;mso-width-percent:0;mso-height-percent:0;mso-wrap-distance-left:9pt;mso-wrap-distance-top:0;mso-wrap-distance-right:9pt;mso-wrap-distance-bottom:0;mso-position-horizontal:absolute;mso-position-horizontal-relative:text;mso-position-vertical:absolute;mso-position-vertical-relative:text;mso-width-percent:0;mso-height-percent:0;mso-width-relative:margin;mso-height-relative:margin;v-text-anchor:top" o:gfxdata="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">
-                <v:textbox>
-                  <w:txbxContent>
-                    <w:p>
-                      <w:pPr>
-                        <w:rPr>
-                          <w:b/>
-                        </w:rPr>
-                      </w:pPr>
-                      <w:r>
-                        <w:rPr>
-                          <w:b/>
-                        </w:rPr>
-                        <w:t>Logic</w:t>
-                      </w:r>
-                    </w:p>
-                  </w:txbxContent>
-                </v:textbox>
-              </v:shape>
-            </w:pict>
-          </mc:Fallback>
-        </mc:AlternateContent>
-      </w:r>
-      <w:r>
-        <w:rPr>
-          <w:noProof/>
-          <w:lang w:eastAsia="zh-CN"/>
-        </w:rPr>
-        <mc:AlternateContent>
-          <mc:Choice Requires="wps">
-            <w:drawing>
-              <wp:anchor distT="0" distB="0" distL="114300" distR="114300" simplePos="0" relativeHeight="251678720" behindDoc="0" locked="0" layoutInCell="1" allowOverlap="1" wp14:anchorId="20634D0D" wp14:editId="1C8FB348">
-                <wp:simplePos x="0" y="0"/>
-                <wp:positionH relativeFrom="column">
-                  <wp:posOffset>608330</wp:posOffset>
+                  <wp:posOffset>570230</wp:posOffset>
                 </wp:positionH>
                 <wp:positionV relativeFrom="paragraph">
                   <wp:posOffset>57150</wp:posOffset>
@@ -1209,7 +1129,11 @@
           </mc:Choice>
           <mc:Fallback>
             <w:pict>
-              <v:shape id="_x0000_s1031" type="#_x0000_t202" style="position:absolute;margin-left:47.9pt;margin-top:4.5pt;width:69pt;height:22.5pt;z-index:251678720;visibility:visible;mso-wrap-style:square;mso-width-percent:0;mso-height-percent:0;mso-wrap-distance-left:9pt;mso-wrap-distance-top:0;mso-wrap-distance-right:9pt;mso-wrap-distance-bottom:0;mso-position-horizontal:absolute;mso-position-horizontal-relative:text;mso-position-vertical:absolute;mso-position-vertical-relative:text;mso-width-percent:0;mso-height-percent:0;mso-width-relative:margin;mso-height-relative:margin;v-text-anchor:top" o:gfxdata="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">
+              <v:shapetype id="_x0000_t202" coordsize="21600,21600" o:spt="202" path="m,l,21600r21600,l21600,xe">
+                <v:stroke joinstyle="miter"/>
+                <v:path gradientshapeok="t" o:connecttype="rect"/>
+              </v:shapetype>
+              <v:shape id="Text Box 2" o:spid="_x0000_s1030" type="#_x0000_t202" style="position:absolute;margin-left:44.9pt;margin-top:4.5pt;width:69pt;height:22.5pt;z-index:251678720;visibility:visible;mso-wrap-style:square;mso-width-percent:0;mso-height-percent:0;mso-wrap-distance-left:9pt;mso-wrap-distance-top:0;mso-wrap-distance-right:9pt;mso-wrap-distance-bottom:0;mso-position-horizontal:absolute;mso-position-horizontal-relative:text;mso-position-vertical:absolute;mso-position-vertical-relative:text;mso-width-percent:0;mso-height-percent:0;mso-width-relative:margin;mso-height-relative:margin;v-text-anchor:top" o:gfxdata="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">
                 <v:textbox>
                   <w:txbxContent>
                     <w:p>
@@ -1232,67 +1156,73 @@
           </mc:Fallback>
         </mc:AlternateContent>
       </w:r>
-    </w:p>
-    <w:p>
       <w:r>
         <w:rPr>
           <w:noProof/>
+          <w:lang w:eastAsia="en-SG"/>
         </w:rPr>
         <mc:AlternateContent>
           <mc:Choice Requires="wps">
             <w:drawing>
-              <wp:anchor distT="0" distB="0" distL="114300" distR="114300" simplePos="0" relativeHeight="251701248" behindDoc="0" locked="0" layoutInCell="1" allowOverlap="1" wp14:anchorId="54AE6191" wp14:editId="40E1E512">
+              <wp:anchor distT="0" distB="0" distL="114300" distR="114300" simplePos="0" relativeHeight="251676672" behindDoc="0" locked="0" layoutInCell="1" allowOverlap="1" wp14:anchorId="20F03FDE" wp14:editId="3BCEE3BE">
                 <wp:simplePos x="0" y="0"/>
                 <wp:positionH relativeFrom="column">
-                  <wp:posOffset>504825</wp:posOffset>
+                  <wp:posOffset>3702050</wp:posOffset>
                 </wp:positionH>
                 <wp:positionV relativeFrom="paragraph">
-                  <wp:posOffset>66675</wp:posOffset>
+                  <wp:posOffset>62865</wp:posOffset>
                 </wp:positionV>
-                <wp:extent cx="1590675" cy="1028700"/>
-                <wp:effectExtent l="0" t="0" r="28575" b="19050"/>
+                <wp:extent cx="495300" cy="285750"/>
+                <wp:effectExtent l="0" t="0" r="19050" b="19050"/>
                 <wp:wrapNone/>
-                <wp:docPr id="289" name="Rounded Rectangle 289"/>
-                <wp:cNvGraphicFramePr/>
+                <wp:docPr id="21" name="Text Box 2"/>
+                <wp:cNvGraphicFramePr>
+                  <a:graphicFrameLocks xmlns:a="http://schemas.openxmlformats.org/drawingml/2006/main"/>
+                </wp:cNvGraphicFramePr>
                 <a:graphic xmlns:a="http://schemas.openxmlformats.org/drawingml/2006/main">
                   <a:graphicData uri="http://schemas.microsoft.com/office/word/2010/wordprocessingShape">
                     <wps:wsp>
-                      <wps:cNvSpPr/>
-                      <wps:spPr>
+                      <wps:cNvSpPr txBox="1">
+                        <a:spLocks noChangeArrowheads="1"/>
+                      </wps:cNvSpPr>
+                      <wps:spPr bwMode="auto">
                         <a:xfrm>
                           <a:off x="0" y="0"/>
-                          <a:ext cx="1590675" cy="1028700"/>
+                          <a:ext cx="495300" cy="285750"/>
                         </a:xfrm>
-                        <a:prstGeom prst="roundRect">
+                        <a:prstGeom prst="rect">
                           <a:avLst/>
                         </a:prstGeom>
-                        <a:noFill/>
+                        <a:solidFill>
+                          <a:srgbClr val="FFFFFF"/>
+                        </a:solidFill>
+                        <a:ln w="9525">
+                          <a:solidFill>
+                            <a:srgbClr val="000000"/>
+                          </a:solidFill>
+                          <a:miter lim="800000"/>
+                          <a:headEnd/>
+                          <a:tailEnd/>
+                        </a:ln>
                       </wps:spPr>
-                      <wps:style>
-                        <a:lnRef idx="2">
-                          <a:schemeClr val="accent1">
-                            <a:shade val="50000"/>
-                          </a:schemeClr>
-                        </a:lnRef>
-                        <a:fillRef idx="1">
-                          <a:schemeClr val="accent1"/>
-                        </a:fillRef>
-                        <a:effectRef idx="0">
-                          <a:schemeClr val="accent1"/>
-                        </a:effectRef>
-                        <a:fontRef idx="minor">
-                          <a:schemeClr val="lt1"/>
-                        </a:fontRef>
-                      </wps:style>
                       <wps:txbx>
                         <w:txbxContent>
-                          <w:p/>
+                          <w:p>
+                            <w:pPr>
+                              <w:rPr>
+                                <w:b/>
+                              </w:rPr>
+                            </w:pPr>
+                            <w:r>
+                              <w:rPr>
+                                <w:b/>
+                              </w:rPr>
+                              <w:t>Logic</w:t>
+                            </w:r>
+                          </w:p>
                         </w:txbxContent>
                       </wps:txbx>
-                      <wps:bodyPr rot="0" spcFirstLastPara="0" vertOverflow="overflow" horzOverflow="overflow" vert="horz" wrap="square" lIns="91440" tIns="45720" rIns="91440" bIns="45720" numCol="1" spcCol="0" rtlCol="0" fromWordArt="0" anchor="ctr" anchorCtr="0" forceAA="0" compatLnSpc="1">
-                        <a:prstTxWarp prst="textNoShape">
-                          <a:avLst/>
-                        </a:prstTxWarp>
+                      <wps:bodyPr rot="0" vert="horz" wrap="square" lIns="91440" tIns="45720" rIns="91440" bIns="45720" anchor="t" anchorCtr="0">
                         <a:noAutofit/>
                       </wps:bodyPr>
                     </wps:wsp>
@@ -1309,33 +1239,46 @@
           </mc:Choice>
           <mc:Fallback>
             <w:pict>
-              <v:roundrect id="Rounded Rectangle 289" o:spid="_x0000_s1032" style="position:absolute;margin-left:39.75pt;margin-top:5.25pt;width:125.25pt;height:81pt;z-index:251701248;visibility:visible;mso-wrap-style:square;mso-width-percent:0;mso-height-percent:0;mso-wrap-distance-left:9pt;mso-wrap-distance-top:0;mso-wrap-distance-right:9pt;mso-wrap-distance-bottom:0;mso-position-horizontal:absolute;mso-position-horizontal-relative:text;mso-position-vertical:absolute;mso-position-vertical-relative:text;mso-width-percent:0;mso-height-percent:0;mso-width-relative:margin;mso-height-relative:margin;v-text-anchor:middle" arcsize="10923f" o:gfxdata="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" filled="f" strokecolor="#1f4d78 [1604]" strokeweight="1pt">
-                <v:stroke joinstyle="miter"/>
+              <v:shape id="_x0000_s1031" type="#_x0000_t202" style="position:absolute;margin-left:291.5pt;margin-top:4.95pt;width:39pt;height:22.5pt;z-index:251676672;visibility:visible;mso-wrap-style:square;mso-width-percent:0;mso-height-percent:0;mso-wrap-distance-left:9pt;mso-wrap-distance-top:0;mso-wrap-distance-right:9pt;mso-wrap-distance-bottom:0;mso-position-horizontal:absolute;mso-position-horizontal-relative:text;mso-position-vertical:absolute;mso-position-vertical-relative:text;mso-width-percent:0;mso-height-percent:0;mso-width-relative:margin;mso-height-relative:margin;v-text-anchor:top" o:gfxdata="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">
                 <v:textbox>
                   <w:txbxContent>
-                    <w:p/>
+                    <w:p>
+                      <w:pPr>
+                        <w:rPr>
+                          <w:b/>
+                        </w:rPr>
+                      </w:pPr>
+                      <w:r>
+                        <w:rPr>
+                          <w:b/>
+                        </w:rPr>
+                        <w:t>Logic</w:t>
+                      </w:r>
+                    </w:p>
                   </w:txbxContent>
                 </v:textbox>
-              </v:roundrect>
+              </v:shape>
             </w:pict>
           </mc:Fallback>
         </mc:AlternateContent>
       </w:r>
+    </w:p>
+    <w:p>
       <w:r>
         <w:rPr>
           <w:noProof/>
-          <w:lang w:eastAsia="zh-CN"/>
+          <w:lang w:eastAsia="en-SG"/>
         </w:rPr>
         <mc:AlternateContent>
           <mc:Choice Requires="wps">
             <w:drawing>
-              <wp:anchor distT="0" distB="0" distL="114300" distR="114300" simplePos="0" relativeHeight="251675648" behindDoc="0" locked="0" layoutInCell="1" allowOverlap="1" wp14:anchorId="351DC4DF" wp14:editId="521676FA">
+              <wp:anchor distT="0" distB="0" distL="114300" distR="114300" simplePos="0" relativeHeight="251675648" behindDoc="0" locked="0" layoutInCell="1" allowOverlap="1" wp14:anchorId="0B03BD6E" wp14:editId="2986CA6D">
                 <wp:simplePos x="0" y="0"/>
                 <wp:positionH relativeFrom="column">
-                  <wp:posOffset>3838575</wp:posOffset>
+                  <wp:posOffset>4092575</wp:posOffset>
                 </wp:positionH>
                 <wp:positionV relativeFrom="paragraph">
-                  <wp:posOffset>189865</wp:posOffset>
+                  <wp:posOffset>196215</wp:posOffset>
                 </wp:positionV>
                 <wp:extent cx="762000" cy="285750"/>
                 <wp:effectExtent l="0" t="0" r="19050" b="19050"/>
@@ -1398,7 +1341,7 @@
           </mc:Choice>
           <mc:Fallback>
             <w:pict>
-              <v:shape id="_x0000_s1033" type="#_x0000_t202" style="position:absolute;margin-left:302.25pt;margin-top:14.95pt;width:60pt;height:22.5pt;z-index:251675648;visibility:visible;mso-wrap-style:square;mso-width-percent:0;mso-height-percent:0;mso-wrap-distance-left:9pt;mso-wrap-distance-top:0;mso-wrap-distance-right:9pt;mso-wrap-distance-bottom:0;mso-position-horizontal:absolute;mso-position-horizontal-relative:text;mso-position-vertical:absolute;mso-position-vertical-relative:text;mso-width-percent:0;mso-height-percent:0;mso-width-relative:margin;mso-height-relative:margin;v-text-anchor:top" o:gfxdata="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">
+              <v:shape id="_x0000_s1032" type="#_x0000_t202" style="position:absolute;margin-left:322.25pt;margin-top:15.45pt;width:60pt;height:22.5pt;z-index:251675648;visibility:visible;mso-wrap-style:square;mso-width-percent:0;mso-height-percent:0;mso-wrap-distance-left:9pt;mso-wrap-distance-top:0;mso-wrap-distance-right:9pt;mso-wrap-distance-bottom:0;mso-position-horizontal:absolute;mso-position-horizontal-relative:text;mso-position-vertical:absolute;mso-position-vertical-relative:text;mso-width-percent:0;mso-height-percent:0;mso-width-relative:margin;mso-height-relative:margin;v-text-anchor:top" o:gfxdata="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">
                 <v:textbox>
                   <w:txbxContent>
                     <w:p>
@@ -1418,14 +1361,15 @@
       <w:r>
         <w:rPr>
           <w:noProof/>
+          <w:lang w:eastAsia="en-SG"/>
         </w:rPr>
         <mc:AlternateContent>
           <mc:Choice Requires="wps">
             <w:drawing>
-              <wp:anchor distT="0" distB="0" distL="114300" distR="114300" simplePos="0" relativeHeight="251677696" behindDoc="0" locked="0" layoutInCell="1" allowOverlap="1" wp14:anchorId="42DF381A" wp14:editId="08780AC6">
+              <wp:anchor distT="0" distB="0" distL="114300" distR="114300" simplePos="0" relativeHeight="251657214" behindDoc="0" locked="0" layoutInCell="1" allowOverlap="1" wp14:anchorId="33108A8B" wp14:editId="1C9FD343">
                 <wp:simplePos x="0" y="0"/>
                 <wp:positionH relativeFrom="column">
-                  <wp:posOffset>3419475</wp:posOffset>
+                  <wp:posOffset>3651250</wp:posOffset>
                 </wp:positionH>
                 <wp:positionV relativeFrom="paragraph">
                   <wp:posOffset>66675</wp:posOffset>
@@ -1448,6 +1392,9 @@
                           <a:avLst/>
                         </a:prstGeom>
                         <a:noFill/>
+                        <a:ln>
+                          <a:prstDash val="lgDash"/>
+                        </a:ln>
                       </wps:spPr>
                       <wps:style>
                         <a:lnRef idx="2">
@@ -1490,8 +1437,8 @@
           </mc:Choice>
           <mc:Fallback>
             <w:pict>
-              <v:roundrect id="Rounded Rectangle 20" o:spid="_x0000_s1034" style="position:absolute;margin-left:269.25pt;margin-top:5.25pt;width:125.25pt;height:81pt;z-index:251677696;visibility:visible;mso-wrap-style:square;mso-width-percent:0;mso-height-percent:0;mso-wrap-distance-left:9pt;mso-wrap-distance-top:0;mso-wrap-distance-right:9pt;mso-wrap-distance-bottom:0;mso-position-horizontal:absolute;mso-position-horizontal-relative:text;mso-position-vertical:absolute;mso-position-vertical-relative:text;mso-width-percent:0;mso-height-percent:0;mso-width-relative:margin;mso-height-relative:margin;v-text-anchor:middle" arcsize="10923f" o:gfxdata="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" filled="f" strokecolor="#1f4d78 [1604]" strokeweight="1pt">
-                <v:stroke joinstyle="miter"/>
+              <v:roundrect id="Rounded Rectangle 20" o:spid="_x0000_s1033" style="position:absolute;margin-left:287.5pt;margin-top:5.25pt;width:125.25pt;height:81pt;z-index:251657214;visibility:visible;mso-wrap-style:square;mso-width-percent:0;mso-height-percent:0;mso-wrap-distance-left:9pt;mso-wrap-distance-top:0;mso-wrap-distance-right:9pt;mso-wrap-distance-bottom:0;mso-position-horizontal:absolute;mso-position-horizontal-relative:text;mso-position-vertical:absolute;mso-position-vertical-relative:text;mso-width-percent:0;mso-height-percent:0;mso-width-relative:margin;mso-height-relative:margin;v-text-anchor:middle" arcsize="10923f" o:gfxdata="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" filled="f" strokecolor="#1f4d78 [1604]" strokeweight="1pt">
+                <v:stroke dashstyle="longDash" joinstyle="miter"/>
                 <v:textbox>
                   <w:txbxContent>
                     <w:p/>
@@ -1502,231 +1449,21 @@
           </mc:Fallback>
         </mc:AlternateContent>
       </w:r>
-    </w:p>
-    <w:p>
       <w:r>
         <w:rPr>
           <w:noProof/>
-          <w:lang w:eastAsia="zh-CN"/>
+          <w:lang w:eastAsia="en-SG"/>
         </w:rPr>
         <mc:AlternateContent>
           <mc:Choice Requires="wps">
             <w:drawing>
-              <wp:anchor distT="0" distB="0" distL="114300" distR="114300" simplePos="0" relativeHeight="251708416" behindDoc="0" locked="0" layoutInCell="1" allowOverlap="1">
+              <wp:anchor distT="0" distB="0" distL="114300" distR="114300" simplePos="0" relativeHeight="251679744" behindDoc="0" locked="0" layoutInCell="1" allowOverlap="1" wp14:anchorId="3A785FDF" wp14:editId="3702C022">
                 <wp:simplePos x="0" y="0"/>
                 <wp:positionH relativeFrom="column">
-                  <wp:posOffset>1619249</wp:posOffset>
+                  <wp:posOffset>976630</wp:posOffset>
                 </wp:positionH>
                 <wp:positionV relativeFrom="paragraph">
-                  <wp:posOffset>133985</wp:posOffset>
-                </wp:positionV>
-                <wp:extent cx="2219325" cy="57150"/>
-                <wp:effectExtent l="0" t="76200" r="9525" b="57150"/>
-                <wp:wrapNone/>
-                <wp:docPr id="297" name="Straight Arrow Connector 297"/>
-                <wp:cNvGraphicFramePr/>
-                <a:graphic xmlns:a="http://schemas.openxmlformats.org/drawingml/2006/main">
-                  <a:graphicData uri="http://schemas.microsoft.com/office/word/2010/wordprocessingShape">
-                    <wps:wsp>
-                      <wps:cNvCnPr/>
-                      <wps:spPr>
-                        <a:xfrm flipV="1">
-                          <a:off x="0" y="0"/>
-                          <a:ext cx="2219325" cy="57150"/>
-                        </a:xfrm>
-                        <a:prstGeom prst="straightConnector1">
-                          <a:avLst/>
-                        </a:prstGeom>
-                        <a:ln>
-                          <a:tailEnd type="arrow"/>
-                        </a:ln>
-                      </wps:spPr>
-                      <wps:style>
-                        <a:lnRef idx="1">
-                          <a:schemeClr val="dk1"/>
-                        </a:lnRef>
-                        <a:fillRef idx="0">
-                          <a:schemeClr val="dk1"/>
-                        </a:fillRef>
-                        <a:effectRef idx="0">
-                          <a:schemeClr val="dk1"/>
-                        </a:effectRef>
-                        <a:fontRef idx="minor">
-                          <a:schemeClr val="tx1"/>
-                        </a:fontRef>
-                      </wps:style>
-                      <wps:bodyPr/>
-                    </wps:wsp>
-                  </a:graphicData>
-                </a:graphic>
-              </wp:anchor>
-            </w:drawing>
-          </mc:Choice>
-          <mc:Fallback>
-            <w:pict>
-              <v:shapetype id="_x0000_t32" coordsize="21600,21600" o:spt="32" o:oned="t" path="m,l21600,21600e" filled="f">
-                <v:path arrowok="t" fillok="f" o:connecttype="none"/>
-                <o:lock v:ext="edit" shapetype="t"/>
-              </v:shapetype>
-              <v:shape id="Straight Arrow Connector 297" o:spid="_x0000_s1026" type="#_x0000_t32" style="position:absolute;margin-left:127.5pt;margin-top:10.55pt;width:174.75pt;height:4.5pt;flip:y;z-index:251708416;visibility:visible;mso-wrap-style:square;mso-wrap-distance-left:9pt;mso-wrap-distance-top:0;mso-wrap-distance-right:9pt;mso-wrap-distance-bottom:0;mso-position-horizontal:absolute;mso-position-horizontal-relative:text;mso-position-vertical:absolute;mso-position-vertical-relative:text" o:gfxdata="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" strokecolor="black [3200]" strokeweight=".5pt">
-                <v:stroke endarrow="open" joinstyle="miter"/>
-              </v:shape>
-            </w:pict>
-          </mc:Fallback>
-        </mc:AlternateContent>
-      </w:r>
-      <w:r>
-        <w:rPr>
-          <w:noProof/>
-          <w:lang w:eastAsia="zh-CN"/>
-        </w:rPr>
-        <mc:AlternateContent>
-          <mc:Choice Requires="wps">
-            <w:drawing>
-              <wp:anchor distT="0" distB="0" distL="114300" distR="114300" simplePos="0" relativeHeight="251704320" behindDoc="0" locked="0" layoutInCell="1" allowOverlap="1" wp14:anchorId="62630AB5" wp14:editId="0C9EB7D8">
-                <wp:simplePos x="0" y="0"/>
-                <wp:positionH relativeFrom="column">
-                  <wp:posOffset>1619250</wp:posOffset>
-                </wp:positionH>
-                <wp:positionV relativeFrom="paragraph">
-                  <wp:posOffset>276860</wp:posOffset>
-                </wp:positionV>
-                <wp:extent cx="2247900" cy="1409700"/>
-                <wp:effectExtent l="0" t="0" r="76200" b="57150"/>
-                <wp:wrapNone/>
-                <wp:docPr id="293" name="Straight Arrow Connector 293"/>
-                <wp:cNvGraphicFramePr/>
-                <a:graphic xmlns:a="http://schemas.openxmlformats.org/drawingml/2006/main">
-                  <a:graphicData uri="http://schemas.microsoft.com/office/word/2010/wordprocessingShape">
-                    <wps:wsp>
-                      <wps:cNvCnPr/>
-                      <wps:spPr>
-                        <a:xfrm>
-                          <a:off x="0" y="0"/>
-                          <a:ext cx="2247900" cy="1409700"/>
-                        </a:xfrm>
-                        <a:prstGeom prst="straightConnector1">
-                          <a:avLst/>
-                        </a:prstGeom>
-                        <a:ln>
-                          <a:tailEnd type="arrow"/>
-                        </a:ln>
-                      </wps:spPr>
-                      <wps:style>
-                        <a:lnRef idx="1">
-                          <a:schemeClr val="dk1"/>
-                        </a:lnRef>
-                        <a:fillRef idx="0">
-                          <a:schemeClr val="dk1"/>
-                        </a:fillRef>
-                        <a:effectRef idx="0">
-                          <a:schemeClr val="dk1"/>
-                        </a:effectRef>
-                        <a:fontRef idx="minor">
-                          <a:schemeClr val="tx1"/>
-                        </a:fontRef>
-                      </wps:style>
-                      <wps:bodyPr/>
-                    </wps:wsp>
-                  </a:graphicData>
-                </a:graphic>
-              </wp:anchor>
-            </w:drawing>
-          </mc:Choice>
-          <mc:Fallback>
-            <w:pict>
-              <v:shape id="Straight Arrow Connector 293" o:spid="_x0000_s1026" type="#_x0000_t32" style="position:absolute;margin-left:127.5pt;margin-top:21.8pt;width:177pt;height:111pt;z-index:251704320;visibility:visible;mso-wrap-style:square;mso-wrap-distance-left:9pt;mso-wrap-distance-top:0;mso-wrap-distance-right:9pt;mso-wrap-distance-bottom:0;mso-position-horizontal:absolute;mso-position-horizontal-relative:text;mso-position-vertical:absolute;mso-position-vertical-relative:text" o:gfxdata="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" strokecolor="black [3200]" strokeweight=".5pt">
-                <v:stroke endarrow="open" joinstyle="miter"/>
-              </v:shape>
-            </w:pict>
-          </mc:Fallback>
-        </mc:AlternateContent>
-      </w:r>
-      <w:r>
-        <w:rPr>
-          <w:noProof/>
-          <w:lang w:eastAsia="zh-CN"/>
-        </w:rPr>
-        <mc:AlternateContent>
-          <mc:Choice Requires="wps">
-            <w:drawing>
-              <wp:anchor distT="0" distB="0" distL="114300" distR="114300" simplePos="0" relativeHeight="251703296" behindDoc="0" locked="0" layoutInCell="1" allowOverlap="1" wp14:anchorId="3FFF9723" wp14:editId="4B55DFFF">
-                <wp:simplePos x="0" y="0"/>
-                <wp:positionH relativeFrom="column">
-                  <wp:posOffset>4219575</wp:posOffset>
-                </wp:positionH>
-                <wp:positionV relativeFrom="paragraph">
-                  <wp:posOffset>191135</wp:posOffset>
-                </wp:positionV>
-                <wp:extent cx="0" cy="219075"/>
-                <wp:effectExtent l="95250" t="0" r="57150" b="66675"/>
-                <wp:wrapNone/>
-                <wp:docPr id="292" name="Straight Arrow Connector 292"/>
-                <wp:cNvGraphicFramePr/>
-                <a:graphic xmlns:a="http://schemas.openxmlformats.org/drawingml/2006/main">
-                  <a:graphicData uri="http://schemas.microsoft.com/office/word/2010/wordprocessingShape">
-                    <wps:wsp>
-                      <wps:cNvCnPr/>
-                      <wps:spPr>
-                        <a:xfrm>
-                          <a:off x="0" y="0"/>
-                          <a:ext cx="0" cy="219075"/>
-                        </a:xfrm>
-                        <a:prstGeom prst="straightConnector1">
-                          <a:avLst/>
-                        </a:prstGeom>
-                        <a:ln>
-                          <a:tailEnd type="arrow"/>
-                        </a:ln>
-                      </wps:spPr>
-                      <wps:style>
-                        <a:lnRef idx="1">
-                          <a:schemeClr val="dk1"/>
-                        </a:lnRef>
-                        <a:fillRef idx="0">
-                          <a:schemeClr val="dk1"/>
-                        </a:fillRef>
-                        <a:effectRef idx="0">
-                          <a:schemeClr val="dk1"/>
-                        </a:effectRef>
-                        <a:fontRef idx="minor">
-                          <a:schemeClr val="tx1"/>
-                        </a:fontRef>
-                      </wps:style>
-                      <wps:bodyPr/>
-                    </wps:wsp>
-                  </a:graphicData>
-                </a:graphic>
-                <wp14:sizeRelH relativeFrom="margin">
-                  <wp14:pctWidth>0</wp14:pctWidth>
-                </wp14:sizeRelH>
-              </wp:anchor>
-            </w:drawing>
-          </mc:Choice>
-          <mc:Fallback>
-            <w:pict>
-              <v:shape id="Straight Arrow Connector 292" o:spid="_x0000_s1026" type="#_x0000_t32" style="position:absolute;margin-left:332.25pt;margin-top:15.05pt;width:0;height:17.25pt;z-index:251703296;visibility:visible;mso-wrap-style:square;mso-width-percent:0;mso-wrap-distance-left:9pt;mso-wrap-distance-top:0;mso-wrap-distance-right:9pt;mso-wrap-distance-bottom:0;mso-position-horizontal:absolute;mso-position-horizontal-relative:text;mso-position-vertical:absolute;mso-position-vertical-relative:text;mso-width-percent:0;mso-width-relative:margin" o:gfxdata="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" strokecolor="black [3200]" strokeweight=".5pt">
-                <v:stroke endarrow="open" joinstyle="miter"/>
-              </v:shape>
-            </w:pict>
-          </mc:Fallback>
-        </mc:AlternateContent>
-      </w:r>
-      <w:r>
-        <w:rPr>
-          <w:noProof/>
-          <w:lang w:eastAsia="zh-CN"/>
-        </w:rPr>
-        <mc:AlternateContent>
-          <mc:Choice Requires="wps">
-            <w:drawing>
-              <wp:anchor distT="0" distB="0" distL="114300" distR="114300" simplePos="0" relativeHeight="251679744" behindDoc="0" locked="0" layoutInCell="1" allowOverlap="1" wp14:anchorId="5EE19C21" wp14:editId="102F96DA">
-                <wp:simplePos x="0" y="0"/>
-                <wp:positionH relativeFrom="column">
-                  <wp:posOffset>932180</wp:posOffset>
-                </wp:positionH>
-                <wp:positionV relativeFrom="paragraph">
-                  <wp:posOffset>76835</wp:posOffset>
+                  <wp:posOffset>203200</wp:posOffset>
                 </wp:positionV>
                 <wp:extent cx="685800" cy="285750"/>
                 <wp:effectExtent l="0" t="0" r="19050" b="19050"/>
@@ -1787,7 +1524,7 @@
           </mc:Choice>
           <mc:Fallback>
             <w:pict>
-              <v:shape id="_x0000_s1035" type="#_x0000_t202" style="position:absolute;margin-left:73.4pt;margin-top:6.05pt;width:54pt;height:22.5pt;z-index:251679744;visibility:visible;mso-wrap-style:square;mso-width-percent:0;mso-height-percent:0;mso-wrap-distance-left:9pt;mso-wrap-distance-top:0;mso-wrap-distance-right:9pt;mso-wrap-distance-bottom:0;mso-position-horizontal:absolute;mso-position-horizontal-relative:text;mso-position-vertical:absolute;mso-position-vertical-relative:text;mso-width-percent:0;mso-height-percent:0;mso-width-relative:margin;mso-height-relative:margin;v-text-anchor:top" o:gfxdata="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">
+              <v:shape id="_x0000_s1034" type="#_x0000_t202" style="position:absolute;margin-left:76.9pt;margin-top:16pt;width:54pt;height:22.5pt;z-index:251679744;visibility:visible;mso-wrap-style:square;mso-width-percent:0;mso-height-percent:0;mso-wrap-distance-left:9pt;mso-wrap-distance-top:0;mso-wrap-distance-right:9pt;mso-wrap-distance-bottom:0;mso-position-horizontal:absolute;mso-position-horizontal-relative:text;mso-position-vertical:absolute;mso-position-vertical-relative:text;mso-width-percent:0;mso-height-percent:0;mso-width-relative:margin;mso-height-relative:margin;v-text-anchor:top" o:gfxdata="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">
                 <v:textbox>
                   <w:txbxContent>
                     <w:p>
@@ -1802,25 +1539,409 @@
           </mc:Fallback>
         </mc:AlternateContent>
       </w:r>
-    </w:p>
-    <w:p>
       <w:r>
         <w:rPr>
           <w:noProof/>
-          <w:lang w:eastAsia="zh-CN"/>
+          <w:lang w:eastAsia="en-SG"/>
         </w:rPr>
         <mc:AlternateContent>
           <mc:Choice Requires="wps">
             <w:drawing>
-              <wp:anchor distT="0" distB="0" distL="114300" distR="114300" simplePos="0" relativeHeight="251707392" behindDoc="0" locked="0" layoutInCell="1" allowOverlap="1">
+              <wp:anchor distT="0" distB="0" distL="114300" distR="114300" simplePos="0" relativeHeight="251658239" behindDoc="0" locked="0" layoutInCell="1" allowOverlap="1" wp14:anchorId="7F91B52F" wp14:editId="13E0CE4D">
                 <wp:simplePos x="0" y="0"/>
                 <wp:positionH relativeFrom="column">
-                  <wp:posOffset>1323975</wp:posOffset>
+                  <wp:posOffset>504825</wp:posOffset>
                 </wp:positionH>
                 <wp:positionV relativeFrom="paragraph">
-                  <wp:posOffset>76835</wp:posOffset>
+                  <wp:posOffset>66675</wp:posOffset>
                 </wp:positionV>
-                <wp:extent cx="0" cy="1200150"/>
+                <wp:extent cx="1590675" cy="1028700"/>
+                <wp:effectExtent l="0" t="0" r="28575" b="19050"/>
+                <wp:wrapNone/>
+                <wp:docPr id="289" name="Rounded Rectangle 289"/>
+                <wp:cNvGraphicFramePr/>
+                <a:graphic xmlns:a="http://schemas.openxmlformats.org/drawingml/2006/main">
+                  <a:graphicData uri="http://schemas.microsoft.com/office/word/2010/wordprocessingShape">
+                    <wps:wsp>
+                      <wps:cNvSpPr/>
+                      <wps:spPr>
+                        <a:xfrm>
+                          <a:off x="0" y="0"/>
+                          <a:ext cx="1590675" cy="1028700"/>
+                        </a:xfrm>
+                        <a:prstGeom prst="roundRect">
+                          <a:avLst/>
+                        </a:prstGeom>
+                        <a:noFill/>
+                        <a:ln>
+                          <a:prstDash val="lgDash"/>
+                        </a:ln>
+                      </wps:spPr>
+                      <wps:style>
+                        <a:lnRef idx="2">
+                          <a:schemeClr val="accent1">
+                            <a:shade val="50000"/>
+                          </a:schemeClr>
+                        </a:lnRef>
+                        <a:fillRef idx="1">
+                          <a:schemeClr val="accent1"/>
+                        </a:fillRef>
+                        <a:effectRef idx="0">
+                          <a:schemeClr val="accent1"/>
+                        </a:effectRef>
+                        <a:fontRef idx="minor">
+                          <a:schemeClr val="lt1"/>
+                        </a:fontRef>
+                      </wps:style>
+                      <wps:txbx>
+                        <w:txbxContent>
+                          <w:p/>
+                        </w:txbxContent>
+                      </wps:txbx>
+                      <wps:bodyPr rot="0" spcFirstLastPara="0" vertOverflow="overflow" horzOverflow="overflow" vert="horz" wrap="square" lIns="91440" tIns="45720" rIns="91440" bIns="45720" numCol="1" spcCol="0" rtlCol="0" fromWordArt="0" anchor="ctr" anchorCtr="0" forceAA="0" compatLnSpc="1">
+                        <a:prstTxWarp prst="textNoShape">
+                          <a:avLst/>
+                        </a:prstTxWarp>
+                        <a:noAutofit/>
+                      </wps:bodyPr>
+                    </wps:wsp>
+                  </a:graphicData>
+                </a:graphic>
+                <wp14:sizeRelH relativeFrom="margin">
+                  <wp14:pctWidth>0</wp14:pctWidth>
+                </wp14:sizeRelH>
+                <wp14:sizeRelV relativeFrom="margin">
+                  <wp14:pctHeight>0</wp14:pctHeight>
+                </wp14:sizeRelV>
+              </wp:anchor>
+            </w:drawing>
+          </mc:Choice>
+          <mc:Fallback>
+            <w:pict>
+              <v:roundrect id="Rounded Rectangle 289" o:spid="_x0000_s1035" style="position:absolute;margin-left:39.75pt;margin-top:5.25pt;width:125.25pt;height:81pt;z-index:251658239;visibility:visible;mso-wrap-style:square;mso-width-percent:0;mso-height-percent:0;mso-wrap-distance-left:9pt;mso-wrap-distance-top:0;mso-wrap-distance-right:9pt;mso-wrap-distance-bottom:0;mso-position-horizontal:absolute;mso-position-horizontal-relative:text;mso-position-vertical:absolute;mso-position-vertical-relative:text;mso-width-percent:0;mso-height-percent:0;mso-width-relative:margin;mso-height-relative:margin;v-text-anchor:middle" arcsize="10923f" o:gfxdata="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" filled="f" strokecolor="#1f4d78 [1604]" strokeweight="1pt">
+                <v:stroke dashstyle="longDash" joinstyle="miter"/>
+                <v:textbox>
+                  <w:txbxContent>
+                    <w:p/>
+                  </w:txbxContent>
+                </v:textbox>
+              </v:roundrect>
+            </w:pict>
+          </mc:Fallback>
+        </mc:AlternateContent>
+      </w:r>
+    </w:p>
+    <w:p>
+      <w:r>
+        <w:rPr>
+          <w:noProof/>
+          <w:lang w:eastAsia="en-SG"/>
+        </w:rPr>
+        <mc:AlternateContent>
+          <mc:Choice Requires="wps">
+            <w:drawing>
+              <wp:anchor distT="0" distB="0" distL="114300" distR="114300" simplePos="0" relativeHeight="251710464" behindDoc="0" locked="0" layoutInCell="1" allowOverlap="1" wp14:anchorId="7907DEB9" wp14:editId="3DF8543F">
+                <wp:simplePos x="0" y="0"/>
+                <wp:positionH relativeFrom="column">
+                  <wp:posOffset>4673600</wp:posOffset>
+                </wp:positionH>
+                <wp:positionV relativeFrom="paragraph">
+                  <wp:posOffset>192405</wp:posOffset>
+                </wp:positionV>
+                <wp:extent cx="0" cy="1841500"/>
+                <wp:effectExtent l="95250" t="0" r="76200" b="63500"/>
+                <wp:wrapNone/>
+                <wp:docPr id="8" name="Straight Arrow Connector 8"/>
+                <wp:cNvGraphicFramePr/>
+                <a:graphic xmlns:a="http://schemas.openxmlformats.org/drawingml/2006/main">
+                  <a:graphicData uri="http://schemas.microsoft.com/office/word/2010/wordprocessingShape">
+                    <wps:wsp>
+                      <wps:cNvCnPr/>
+                      <wps:spPr>
+                        <a:xfrm>
+                          <a:off x="0" y="0"/>
+                          <a:ext cx="0" cy="1841500"/>
+                        </a:xfrm>
+                        <a:prstGeom prst="straightConnector1">
+                          <a:avLst/>
+                        </a:prstGeom>
+                        <a:ln>
+                          <a:tailEnd type="arrow"/>
+                        </a:ln>
+                      </wps:spPr>
+                      <wps:style>
+                        <a:lnRef idx="1">
+                          <a:schemeClr val="dk1"/>
+                        </a:lnRef>
+                        <a:fillRef idx="0">
+                          <a:schemeClr val="dk1"/>
+                        </a:fillRef>
+                        <a:effectRef idx="0">
+                          <a:schemeClr val="dk1"/>
+                        </a:effectRef>
+                        <a:fontRef idx="minor">
+                          <a:schemeClr val="tx1"/>
+                        </a:fontRef>
+                      </wps:style>
+                      <wps:bodyPr/>
+                    </wps:wsp>
+                  </a:graphicData>
+                </a:graphic>
+                <wp14:sizeRelH relativeFrom="margin">
+                  <wp14:pctWidth>0</wp14:pctWidth>
+                </wp14:sizeRelH>
+                <wp14:sizeRelV relativeFrom="margin">
+                  <wp14:pctHeight>0</wp14:pctHeight>
+                </wp14:sizeRelV>
+              </wp:anchor>
+            </w:drawing>
+          </mc:Choice>
+          <mc:Fallback>
+            <w:pict>
+              <v:shapetype id="_x0000_t32" coordsize="21600,21600" o:spt="32" o:oned="t" path="m,l21600,21600e" filled="f">
+                <v:path arrowok="t" fillok="f" o:connecttype="none"/>
+                <o:lock v:ext="edit" shapetype="t"/>
+              </v:shapetype>
+              <v:shape id="Straight Arrow Connector 8" o:spid="_x0000_s1026" type="#_x0000_t32" style="position:absolute;margin-left:368pt;margin-top:15.15pt;width:0;height:145pt;z-index:251710464;visibility:visible;mso-wrap-style:square;mso-width-percent:0;mso-height-percent:0;mso-wrap-distance-left:9pt;mso-wrap-distance-top:0;mso-wrap-distance-right:9pt;mso-wrap-distance-bottom:0;mso-position-horizontal:absolute;mso-position-horizontal-relative:text;mso-position-vertical:absolute;mso-position-vertical-relative:text;mso-width-percent:0;mso-height-percent:0;mso-width-relative:margin;mso-height-relative:margin" o:gfxdata="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" strokecolor="black [3200]" strokeweight=".5pt">
+                <v:stroke endarrow="open" joinstyle="miter"/>
+              </v:shape>
+            </w:pict>
+          </mc:Fallback>
+        </mc:AlternateContent>
+      </w:r>
+      <w:r>
+        <w:rPr>
+          <w:noProof/>
+          <w:lang w:eastAsia="en-SG"/>
+        </w:rPr>
+        <mc:AlternateContent>
+          <mc:Choice Requires="wps">
+            <w:drawing>
+              <wp:anchor distT="0" distB="0" distL="114300" distR="114300" simplePos="0" relativeHeight="251708416" behindDoc="0" locked="0" layoutInCell="1" allowOverlap="1" wp14:anchorId="0244CAF4" wp14:editId="242AAD9C">
+                <wp:simplePos x="0" y="0"/>
+                <wp:positionH relativeFrom="column">
+                  <wp:posOffset>1663700</wp:posOffset>
+                </wp:positionH>
+                <wp:positionV relativeFrom="paragraph">
+                  <wp:posOffset>40005</wp:posOffset>
+                </wp:positionV>
+                <wp:extent cx="2432050" cy="0"/>
+                <wp:effectExtent l="0" t="76200" r="25400" b="114300"/>
+                <wp:wrapNone/>
+                <wp:docPr id="297" name="Straight Arrow Connector 297"/>
+                <wp:cNvGraphicFramePr/>
+                <a:graphic xmlns:a="http://schemas.openxmlformats.org/drawingml/2006/main">
+                  <a:graphicData uri="http://schemas.microsoft.com/office/word/2010/wordprocessingShape">
+                    <wps:wsp>
+                      <wps:cNvCnPr/>
+                      <wps:spPr>
+                        <a:xfrm>
+                          <a:off x="0" y="0"/>
+                          <a:ext cx="2432050" cy="0"/>
+                        </a:xfrm>
+                        <a:prstGeom prst="straightConnector1">
+                          <a:avLst/>
+                        </a:prstGeom>
+                        <a:ln>
+                          <a:tailEnd type="arrow"/>
+                        </a:ln>
+                      </wps:spPr>
+                      <wps:style>
+                        <a:lnRef idx="1">
+                          <a:schemeClr val="dk1"/>
+                        </a:lnRef>
+                        <a:fillRef idx="0">
+                          <a:schemeClr val="dk1"/>
+                        </a:fillRef>
+                        <a:effectRef idx="0">
+                          <a:schemeClr val="dk1"/>
+                        </a:effectRef>
+                        <a:fontRef idx="minor">
+                          <a:schemeClr val="tx1"/>
+                        </a:fontRef>
+                      </wps:style>
+                      <wps:bodyPr/>
+                    </wps:wsp>
+                  </a:graphicData>
+                </a:graphic>
+                <wp14:sizeRelH relativeFrom="margin">
+                  <wp14:pctWidth>0</wp14:pctWidth>
+                </wp14:sizeRelH>
+                <wp14:sizeRelV relativeFrom="margin">
+                  <wp14:pctHeight>0</wp14:pctHeight>
+                </wp14:sizeRelV>
+              </wp:anchor>
+            </w:drawing>
+          </mc:Choice>
+          <mc:Fallback>
+            <w:pict>
+              <v:shape id="Straight Arrow Connector 297" o:spid="_x0000_s1026" type="#_x0000_t32" style="position:absolute;margin-left:131pt;margin-top:3.15pt;width:191.5pt;height:0;z-index:251708416;visibility:visible;mso-wrap-style:square;mso-width-percent:0;mso-height-percent:0;mso-wrap-distance-left:9pt;mso-wrap-distance-top:0;mso-wrap-distance-right:9pt;mso-wrap-distance-bottom:0;mso-position-horizontal:absolute;mso-position-horizontal-relative:text;mso-position-vertical:absolute;mso-position-vertical-relative:text;mso-width-percent:0;mso-height-percent:0;mso-width-relative:margin;mso-height-relative:margin" o:gfxdata="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" strokecolor="black [3200]" strokeweight=".5pt">
+                <v:stroke endarrow="open" joinstyle="miter"/>
+              </v:shape>
+            </w:pict>
+          </mc:Fallback>
+        </mc:AlternateContent>
+      </w:r>
+      <w:r>
+        <w:rPr>
+          <w:noProof/>
+          <w:lang w:eastAsia="en-SG"/>
+        </w:rPr>
+        <mc:AlternateContent>
+          <mc:Choice Requires="wps">
+            <w:drawing>
+              <wp:anchor distT="0" distB="0" distL="114300" distR="114300" simplePos="0" relativeHeight="251703296" behindDoc="0" locked="0" layoutInCell="1" allowOverlap="1" wp14:anchorId="641EB3A3" wp14:editId="08DE607D">
+                <wp:simplePos x="0" y="0"/>
+                <wp:positionH relativeFrom="column">
+                  <wp:posOffset>4232275</wp:posOffset>
+                </wp:positionH>
+                <wp:positionV relativeFrom="paragraph">
+                  <wp:posOffset>191135</wp:posOffset>
+                </wp:positionV>
+                <wp:extent cx="0" cy="219075"/>
+                <wp:effectExtent l="95250" t="0" r="57150" b="66675"/>
+                <wp:wrapNone/>
+                <wp:docPr id="292" name="Straight Arrow Connector 292"/>
+                <wp:cNvGraphicFramePr/>
+                <a:graphic xmlns:a="http://schemas.openxmlformats.org/drawingml/2006/main">
+                  <a:graphicData uri="http://schemas.microsoft.com/office/word/2010/wordprocessingShape">
+                    <wps:wsp>
+                      <wps:cNvCnPr/>
+                      <wps:spPr>
+                        <a:xfrm>
+                          <a:off x="0" y="0"/>
+                          <a:ext cx="0" cy="219075"/>
+                        </a:xfrm>
+                        <a:prstGeom prst="straightConnector1">
+                          <a:avLst/>
+                        </a:prstGeom>
+                        <a:ln>
+                          <a:tailEnd type="arrow"/>
+                        </a:ln>
+                      </wps:spPr>
+                      <wps:style>
+                        <a:lnRef idx="1">
+                          <a:schemeClr val="dk1"/>
+                        </a:lnRef>
+                        <a:fillRef idx="0">
+                          <a:schemeClr val="dk1"/>
+                        </a:fillRef>
+                        <a:effectRef idx="0">
+                          <a:schemeClr val="dk1"/>
+                        </a:effectRef>
+                        <a:fontRef idx="minor">
+                          <a:schemeClr val="tx1"/>
+                        </a:fontRef>
+                      </wps:style>
+                      <wps:bodyPr/>
+                    </wps:wsp>
+                  </a:graphicData>
+                </a:graphic>
+                <wp14:sizeRelH relativeFrom="margin">
+                  <wp14:pctWidth>0</wp14:pctWidth>
+                </wp14:sizeRelH>
+              </wp:anchor>
+            </w:drawing>
+          </mc:Choice>
+          <mc:Fallback>
+            <w:pict>
+              <v:shape id="Straight Arrow Connector 292" o:spid="_x0000_s1026" type="#_x0000_t32" style="position:absolute;margin-left:333.25pt;margin-top:15.05pt;width:0;height:17.25pt;z-index:251703296;visibility:visible;mso-wrap-style:square;mso-width-percent:0;mso-wrap-distance-left:9pt;mso-wrap-distance-top:0;mso-wrap-distance-right:9pt;mso-wrap-distance-bottom:0;mso-position-horizontal:absolute;mso-position-horizontal-relative:text;mso-position-vertical:absolute;mso-position-vertical-relative:text;mso-width-percent:0;mso-width-relative:margin" o:gfxdata="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" strokecolor="black [3200]" strokeweight=".5pt">
+                <v:stroke endarrow="open" joinstyle="miter"/>
+              </v:shape>
+            </w:pict>
+          </mc:Fallback>
+        </mc:AlternateContent>
+      </w:r>
+      <w:r>
+        <w:rPr>
+          <w:noProof/>
+          <w:lang w:eastAsia="en-SG"/>
+        </w:rPr>
+        <mc:AlternateContent>
+          <mc:Choice Requires="wps">
+            <w:drawing>
+              <wp:anchor distT="0" distB="0" distL="114300" distR="114300" simplePos="0" relativeHeight="251704320" behindDoc="0" locked="0" layoutInCell="1" allowOverlap="1" wp14:anchorId="562860F1" wp14:editId="661BECF8">
+                <wp:simplePos x="0" y="0"/>
+                <wp:positionH relativeFrom="column">
+                  <wp:posOffset>1663700</wp:posOffset>
+                </wp:positionH>
+                <wp:positionV relativeFrom="paragraph">
+                  <wp:posOffset>205105</wp:posOffset>
+                </wp:positionV>
+                <wp:extent cx="2336800" cy="1828800"/>
+                <wp:effectExtent l="0" t="0" r="82550" b="57150"/>
+                <wp:wrapNone/>
+                <wp:docPr id="293" name="Straight Arrow Connector 293"/>
+                <wp:cNvGraphicFramePr/>
+                <a:graphic xmlns:a="http://schemas.openxmlformats.org/drawingml/2006/main">
+                  <a:graphicData uri="http://schemas.microsoft.com/office/word/2010/wordprocessingShape">
+                    <wps:wsp>
+                      <wps:cNvCnPr/>
+                      <wps:spPr>
+                        <a:xfrm>
+                          <a:off x="0" y="0"/>
+                          <a:ext cx="2336800" cy="1828800"/>
+                        </a:xfrm>
+                        <a:prstGeom prst="straightConnector1">
+                          <a:avLst/>
+                        </a:prstGeom>
+                        <a:ln>
+                          <a:tailEnd type="arrow"/>
+                        </a:ln>
+                      </wps:spPr>
+                      <wps:style>
+                        <a:lnRef idx="1">
+                          <a:schemeClr val="dk1"/>
+                        </a:lnRef>
+                        <a:fillRef idx="0">
+                          <a:schemeClr val="dk1"/>
+                        </a:fillRef>
+                        <a:effectRef idx="0">
+                          <a:schemeClr val="dk1"/>
+                        </a:effectRef>
+                        <a:fontRef idx="minor">
+                          <a:schemeClr val="tx1"/>
+                        </a:fontRef>
+                      </wps:style>
+                      <wps:bodyPr/>
+                    </wps:wsp>
+                  </a:graphicData>
+                </a:graphic>
+                <wp14:sizeRelH relativeFrom="margin">
+                  <wp14:pctWidth>0</wp14:pctWidth>
+                </wp14:sizeRelH>
+                <wp14:sizeRelV relativeFrom="margin">
+                  <wp14:pctHeight>0</wp14:pctHeight>
+                </wp14:sizeRelV>
+              </wp:anchor>
+            </w:drawing>
+          </mc:Choice>
+          <mc:Fallback>
+            <w:pict>
+              <v:shape id="Straight Arrow Connector 293" o:spid="_x0000_s1026" type="#_x0000_t32" style="position:absolute;margin-left:131pt;margin-top:16.15pt;width:184pt;height:2in;z-index:251704320;visibility:visible;mso-wrap-style:square;mso-width-percent:0;mso-height-percent:0;mso-wrap-distance-left:9pt;mso-wrap-distance-top:0;mso-wrap-distance-right:9pt;mso-wrap-distance-bottom:0;mso-position-horizontal:absolute;mso-position-horizontal-relative:text;mso-position-vertical:absolute;mso-position-vertical-relative:text;mso-width-percent:0;mso-height-percent:0;mso-width-relative:margin;mso-height-relative:margin" o:gfxdata="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" strokecolor="black [3200]" strokeweight=".5pt">
+                <v:stroke endarrow="open" joinstyle="miter"/>
+              </v:shape>
+            </w:pict>
+          </mc:Fallback>
+        </mc:AlternateContent>
+      </w:r>
+      <w:r>
+        <w:rPr>
+          <w:noProof/>
+          <w:lang w:eastAsia="en-SG"/>
+        </w:rPr>
+        <mc:AlternateContent>
+          <mc:Choice Requires="wps">
+            <w:drawing>
+              <wp:anchor distT="0" distB="0" distL="114300" distR="114300" simplePos="0" relativeHeight="251707392" behindDoc="0" locked="0" layoutInCell="1" allowOverlap="1" wp14:anchorId="585EC3C1" wp14:editId="46889EE6">
+                <wp:simplePos x="0" y="0"/>
+                <wp:positionH relativeFrom="column">
+                  <wp:posOffset>1327150</wp:posOffset>
+                </wp:positionH>
+                <wp:positionV relativeFrom="paragraph">
+                  <wp:posOffset>192405</wp:posOffset>
+                </wp:positionV>
+                <wp:extent cx="0" cy="1371600"/>
                 <wp:effectExtent l="95250" t="0" r="57150" b="57150"/>
                 <wp:wrapNone/>
                 <wp:docPr id="296" name="Straight Arrow Connector 296"/>
@@ -1832,7 +1953,7 @@
                       <wps:spPr>
                         <a:xfrm>
                           <a:off x="0" y="0"/>
-                          <a:ext cx="0" cy="1200150"/>
+                          <a:ext cx="0" cy="1371600"/>
                         </a:xfrm>
                         <a:prstGeom prst="straightConnector1">
                           <a:avLst/>
@@ -1862,30 +1983,35 @@
                     </wps:wsp>
                   </a:graphicData>
                 </a:graphic>
+                <wp14:sizeRelV relativeFrom="margin">
+                  <wp14:pctHeight>0</wp14:pctHeight>
+                </wp14:sizeRelV>
               </wp:anchor>
             </w:drawing>
           </mc:Choice>
           <mc:Fallback>
             <w:pict>
-              <v:shape id="Straight Arrow Connector 296" o:spid="_x0000_s1026" type="#_x0000_t32" style="position:absolute;margin-left:104.25pt;margin-top:6.05pt;width:0;height:94.5pt;z-index:251707392;visibility:visible;mso-wrap-style:square;mso-wrap-distance-left:9pt;mso-wrap-distance-top:0;mso-wrap-distance-right:9pt;mso-wrap-distance-bottom:0;mso-position-horizontal:absolute;mso-position-horizontal-relative:text;mso-position-vertical:absolute;mso-position-vertical-relative:text" o:gfxdata="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" strokecolor="black [3213]" strokeweight=".5pt">
+              <v:shape id="Straight Arrow Connector 296" o:spid="_x0000_s1026" type="#_x0000_t32" style="position:absolute;margin-left:104.5pt;margin-top:15.15pt;width:0;height:108pt;z-index:251707392;visibility:visible;mso-wrap-style:square;mso-height-percent:0;mso-wrap-distance-left:9pt;mso-wrap-distance-top:0;mso-wrap-distance-right:9pt;mso-wrap-distance-bottom:0;mso-position-horizontal:absolute;mso-position-horizontal-relative:text;mso-position-vertical:absolute;mso-position-vertical-relative:text;mso-height-percent:0;mso-height-relative:margin" o:gfxdata="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" strokecolor="black [3213]" strokeweight=".5pt">
                 <v:stroke endarrow="open" joinstyle="miter"/>
               </v:shape>
             </w:pict>
           </mc:Fallback>
         </mc:AlternateContent>
       </w:r>
+    </w:p>
+    <w:p>
       <w:r>
         <w:rPr>
           <w:noProof/>
-          <w:lang w:eastAsia="zh-CN"/>
+          <w:lang w:eastAsia="en-SG"/>
         </w:rPr>
         <mc:AlternateContent>
           <mc:Choice Requires="wps">
             <w:drawing>
-              <wp:anchor distT="0" distB="0" distL="114300" distR="114300" simplePos="0" relativeHeight="251674624" behindDoc="0" locked="0" layoutInCell="1" allowOverlap="1" wp14:anchorId="7CD4988F" wp14:editId="02EDAD20">
+              <wp:anchor distT="0" distB="0" distL="114300" distR="114300" simplePos="0" relativeHeight="251674624" behindDoc="0" locked="0" layoutInCell="1" allowOverlap="1" wp14:anchorId="074E6A1C" wp14:editId="66495643">
                 <wp:simplePos x="0" y="0"/>
                 <wp:positionH relativeFrom="column">
-                  <wp:posOffset>4000500</wp:posOffset>
+                  <wp:posOffset>3968750</wp:posOffset>
                 </wp:positionH>
                 <wp:positionV relativeFrom="paragraph">
                   <wp:posOffset>123825</wp:posOffset>
@@ -1952,7 +2078,7 @@
           </mc:Choice>
           <mc:Fallback>
             <w:pict>
-              <v:shape id="_x0000_s1036" type="#_x0000_t202" style="position:absolute;margin-left:315pt;margin-top:9.75pt;width:40.5pt;height:22.5pt;z-index:251674624;visibility:visible;mso-wrap-style:square;mso-width-percent:0;mso-height-percent:0;mso-wrap-distance-left:9pt;mso-wrap-distance-top:0;mso-wrap-distance-right:9pt;mso-wrap-distance-bottom:0;mso-position-horizontal:absolute;mso-position-horizontal-relative:text;mso-position-vertical:absolute;mso-position-vertical-relative:text;mso-width-percent:0;mso-height-percent:0;mso-width-relative:margin;mso-height-relative:margin;v-text-anchor:top" o:gfxdata="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">
+              <v:shape id="_x0000_s1036" type="#_x0000_t202" style="position:absolute;margin-left:312.5pt;margin-top:9.75pt;width:40.5pt;height:22.5pt;z-index:251674624;visibility:visible;mso-wrap-style:square;mso-width-percent:0;mso-height-percent:0;mso-wrap-distance-left:9pt;mso-wrap-distance-top:0;mso-wrap-distance-right:9pt;mso-wrap-distance-bottom:0;mso-position-horizontal:absolute;mso-position-horizontal-relative:text;mso-position-vertical:absolute;mso-position-vertical-relative:text;mso-width-percent:0;mso-height-percent:0;mso-width-relative:margin;mso-height-relative:margin;v-text-anchor:top" o:gfxdata="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">
                 <v:textbox>
                   <w:txbxContent>
                     <w:p>
@@ -1976,12 +2102,12 @@
       <w:r>
         <w:rPr>
           <w:noProof/>
-          <w:lang w:eastAsia="zh-CN"/>
+          <w:lang w:eastAsia="en-SG"/>
         </w:rPr>
         <mc:AlternateContent>
           <mc:Choice Requires="wps">
             <w:drawing>
-              <wp:anchor distT="0" distB="0" distL="114300" distR="114300" simplePos="0" relativeHeight="251684864" behindDoc="0" locked="0" layoutInCell="1" allowOverlap="1" wp14:anchorId="4F968694" wp14:editId="5CB5C44A">
+              <wp:anchor distT="0" distB="0" distL="114300" distR="114300" simplePos="0" relativeHeight="251684864" behindDoc="0" locked="0" layoutInCell="1" allowOverlap="1" wp14:anchorId="6DD0C506" wp14:editId="7D236C84">
                 <wp:simplePos x="0" y="0"/>
                 <wp:positionH relativeFrom="column">
                   <wp:posOffset>114300</wp:posOffset>
@@ -2079,21 +2205,130 @@
           </mc:Fallback>
         </mc:AlternateContent>
       </w:r>
+    </w:p>
+    <w:p>
       <w:r>
         <w:rPr>
           <w:noProof/>
-          <w:lang w:eastAsia="zh-CN"/>
+          <w:lang w:eastAsia="en-SG"/>
         </w:rPr>
         <mc:AlternateContent>
           <mc:Choice Requires="wps">
             <w:drawing>
-              <wp:anchor distT="0" distB="0" distL="114300" distR="114300" simplePos="0" relativeHeight="251697152" behindDoc="0" locked="0" layoutInCell="1" allowOverlap="1" wp14:anchorId="7F445DBA" wp14:editId="7CCC95AA">
+              <wp:anchor distT="0" distB="0" distL="114300" distR="114300" simplePos="0" relativeHeight="251682816" behindDoc="0" locked="0" layoutInCell="1" allowOverlap="1" wp14:anchorId="5306EF2D" wp14:editId="4C12687D">
                 <wp:simplePos x="0" y="0"/>
                 <wp:positionH relativeFrom="column">
-                  <wp:posOffset>3562350</wp:posOffset>
+                  <wp:posOffset>-28575</wp:posOffset>
                 </wp:positionH>
                 <wp:positionV relativeFrom="paragraph">
-                  <wp:posOffset>257810</wp:posOffset>
+                  <wp:posOffset>238760</wp:posOffset>
+                </wp:positionV>
+                <wp:extent cx="2628900" cy="1495425"/>
+                <wp:effectExtent l="0" t="0" r="19050" b="28575"/>
+                <wp:wrapNone/>
+                <wp:docPr id="23" name="Rounded Rectangle 23"/>
+                <wp:cNvGraphicFramePr/>
+                <a:graphic xmlns:a="http://schemas.openxmlformats.org/drawingml/2006/main">
+                  <a:graphicData uri="http://schemas.microsoft.com/office/word/2010/wordprocessingShape">
+                    <wps:wsp>
+                      <wps:cNvSpPr/>
+                      <wps:spPr>
+                        <a:xfrm>
+                          <a:off x="0" y="0"/>
+                          <a:ext cx="2628900" cy="1495425"/>
+                        </a:xfrm>
+                        <a:prstGeom prst="roundRect">
+                          <a:avLst/>
+                        </a:prstGeom>
+                        <a:noFill/>
+                        <a:ln>
+                          <a:prstDash val="lgDash"/>
+                        </a:ln>
+                      </wps:spPr>
+                      <wps:style>
+                        <a:lnRef idx="2">
+                          <a:schemeClr val="accent1">
+                            <a:shade val="50000"/>
+                          </a:schemeClr>
+                        </a:lnRef>
+                        <a:fillRef idx="1">
+                          <a:schemeClr val="accent1"/>
+                        </a:fillRef>
+                        <a:effectRef idx="0">
+                          <a:schemeClr val="accent1"/>
+                        </a:effectRef>
+                        <a:fontRef idx="minor">
+                          <a:schemeClr val="lt1"/>
+                        </a:fontRef>
+                      </wps:style>
+                      <wps:txbx>
+                        <w:txbxContent>
+                          <w:p>
+                            <w:pPr>
+                              <w:jc w:val="center"/>
+                            </w:pPr>
+                          </w:p>
+                        </w:txbxContent>
+                      </wps:txbx>
+                      <wps:bodyPr rot="0" spcFirstLastPara="0" vertOverflow="overflow" horzOverflow="overflow" vert="horz" wrap="square" lIns="91440" tIns="45720" rIns="91440" bIns="45720" numCol="1" spcCol="0" rtlCol="0" fromWordArt="0" anchor="ctr" anchorCtr="0" forceAA="0" compatLnSpc="1">
+                        <a:prstTxWarp prst="textNoShape">
+                          <a:avLst/>
+                        </a:prstTxWarp>
+                        <a:noAutofit/>
+                      </wps:bodyPr>
+                    </wps:wsp>
+                  </a:graphicData>
+                </a:graphic>
+                <wp14:sizeRelH relativeFrom="margin">
+                  <wp14:pctWidth>0</wp14:pctWidth>
+                </wp14:sizeRelH>
+                <wp14:sizeRelV relativeFrom="margin">
+                  <wp14:pctHeight>0</wp14:pctHeight>
+                </wp14:sizeRelV>
+              </wp:anchor>
+            </w:drawing>
+          </mc:Choice>
+          <mc:Fallback>
+            <w:pict>
+              <v:roundrect id="Rounded Rectangle 23" o:spid="_x0000_s1038" style="position:absolute;margin-left:-2.25pt;margin-top:18.8pt;width:207pt;height:117.75pt;z-index:251682816;visibility:visible;mso-wrap-style:square;mso-width-percent:0;mso-height-percent:0;mso-wrap-distance-left:9pt;mso-wrap-distance-top:0;mso-wrap-distance-right:9pt;mso-wrap-distance-bottom:0;mso-position-horizontal:absolute;mso-position-horizontal-relative:text;mso-position-vertical:absolute;mso-position-vertical-relative:text;mso-width-percent:0;mso-height-percent:0;mso-width-relative:margin;mso-height-relative:margin;v-text-anchor:middle" arcsize="10923f" o:gfxdata="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" filled="f" strokecolor="#1f4d78 [1604]" strokeweight="1pt">
+                <v:stroke dashstyle="longDash" joinstyle="miter"/>
+                <v:textbox>
+                  <w:txbxContent>
+                    <w:p>
+                      <w:pPr>
+                        <w:jc w:val="center"/>
+                      </w:pPr>
+                    </w:p>
+                  </w:txbxContent>
+                </v:textbox>
+              </v:roundrect>
+            </w:pict>
+          </mc:Fallback>
+        </mc:AlternateContent>
+      </w:r>
+    </w:p>
+    <w:p>
+      <w:pPr>
+        <w:rPr>
+          <w:rFonts w:ascii="Consolas" w:hAnsi="Consolas" w:cs="Consolas"/>
+          <w:color w:val="3F7F5F"/>
+        </w:rPr>
+      </w:pPr>
+      <w:r>
+        <w:rPr>
+          <w:noProof/>
+          <w:lang w:eastAsia="en-SG"/>
+        </w:rPr>
+        <mc:AlternateContent>
+          <mc:Choice Requires="wps">
+            <w:drawing>
+              <wp:anchor distT="0" distB="0" distL="114300" distR="114300" simplePos="0" relativeHeight="251697152" behindDoc="0" locked="0" layoutInCell="1" allowOverlap="1" wp14:anchorId="793F66C3" wp14:editId="10564180">
+                <wp:simplePos x="0" y="0"/>
+                <wp:positionH relativeFrom="column">
+                  <wp:posOffset>3702050</wp:posOffset>
+                </wp:positionH>
+                <wp:positionV relativeFrom="paragraph">
+                  <wp:posOffset>16510</wp:posOffset>
                 </wp:positionV>
                 <wp:extent cx="685800" cy="285750"/>
                 <wp:effectExtent l="0" t="0" r="19050" b="19050"/>
@@ -2163,7 +2398,7 @@
           </mc:Choice>
           <mc:Fallback>
             <w:pict>
-              <v:shape id="_x0000_s1038" type="#_x0000_t202" style="position:absolute;margin-left:280.5pt;margin-top:20.3pt;width:54pt;height:22.5pt;z-index:251697152;visibility:visible;mso-wrap-style:square;mso-width-percent:0;mso-height-percent:0;mso-wrap-distance-left:9pt;mso-wrap-distance-top:0;mso-wrap-distance-right:9pt;mso-wrap-distance-bottom:0;mso-position-horizontal:absolute;mso-position-horizontal-relative:text;mso-position-vertical:absolute;mso-position-vertical-relative:text;mso-width-percent:0;mso-height-percent:0;mso-width-relative:margin;mso-height-relative:margin;v-text-anchor:top" o:gfxdata="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">
+              <v:shape id="_x0000_s1039" type="#_x0000_t202" style="position:absolute;margin-left:291.5pt;margin-top:1.3pt;width:54pt;height:22.5pt;z-index:251697152;visibility:visible;mso-wrap-style:square;mso-width-percent:0;mso-height-percent:0;mso-wrap-distance-left:9pt;mso-wrap-distance-top:0;mso-wrap-distance-right:9pt;mso-wrap-distance-bottom:0;mso-position-horizontal:absolute;mso-position-horizontal-relative:text;mso-position-vertical:absolute;mso-position-vertical-relative:text;mso-width-percent:0;mso-height-percent:0;mso-width-relative:margin;mso-height-relative:margin;v-text-anchor:top" o:gfxdata="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">
                 <v:textbox>
                   <w:txbxContent>
                     <w:p>
@@ -2187,207 +2422,15 @@
           </mc:Fallback>
         </mc:AlternateContent>
       </w:r>
-    </w:p>
-    <w:p>
       <w:r>
         <w:rPr>
           <w:noProof/>
+          <w:lang w:eastAsia="en-SG"/>
         </w:rPr>
         <mc:AlternateContent>
           <mc:Choice Requires="wps">
             <w:drawing>
-              <wp:anchor distT="0" distB="0" distL="114300" distR="114300" simplePos="0" relativeHeight="251699200" behindDoc="0" locked="0" layoutInCell="1" allowOverlap="1" wp14:anchorId="20629768" wp14:editId="01573CC3">
-                <wp:simplePos x="0" y="0"/>
-                <wp:positionH relativeFrom="column">
-                  <wp:posOffset>3476625</wp:posOffset>
-                </wp:positionH>
-                <wp:positionV relativeFrom="paragraph">
-                  <wp:posOffset>267335</wp:posOffset>
-                </wp:positionV>
-                <wp:extent cx="1590675" cy="1028700"/>
-                <wp:effectExtent l="0" t="0" r="28575" b="19050"/>
-                <wp:wrapNone/>
-                <wp:docPr id="288" name="Rounded Rectangle 288"/>
-                <wp:cNvGraphicFramePr/>
-                <a:graphic xmlns:a="http://schemas.openxmlformats.org/drawingml/2006/main">
-                  <a:graphicData uri="http://schemas.microsoft.com/office/word/2010/wordprocessingShape">
-                    <wps:wsp>
-                      <wps:cNvSpPr/>
-                      <wps:spPr>
-                        <a:xfrm>
-                          <a:off x="0" y="0"/>
-                          <a:ext cx="1590675" cy="1028700"/>
-                        </a:xfrm>
-                        <a:prstGeom prst="roundRect">
-                          <a:avLst/>
-                        </a:prstGeom>
-                        <a:noFill/>
-                      </wps:spPr>
-                      <wps:style>
-                        <a:lnRef idx="2">
-                          <a:schemeClr val="accent1">
-                            <a:shade val="50000"/>
-                          </a:schemeClr>
-                        </a:lnRef>
-                        <a:fillRef idx="1">
-                          <a:schemeClr val="accent1"/>
-                        </a:fillRef>
-                        <a:effectRef idx="0">
-                          <a:schemeClr val="accent1"/>
-                        </a:effectRef>
-                        <a:fontRef idx="minor">
-                          <a:schemeClr val="lt1"/>
-                        </a:fontRef>
-                      </wps:style>
-                      <wps:txbx>
-                        <w:txbxContent>
-                          <w:p/>
-                        </w:txbxContent>
-                      </wps:txbx>
-                      <wps:bodyPr rot="0" spcFirstLastPara="0" vertOverflow="overflow" horzOverflow="overflow" vert="horz" wrap="square" lIns="91440" tIns="45720" rIns="91440" bIns="45720" numCol="1" spcCol="0" rtlCol="0" fromWordArt="0" anchor="ctr" anchorCtr="0" forceAA="0" compatLnSpc="1">
-                        <a:prstTxWarp prst="textNoShape">
-                          <a:avLst/>
-                        </a:prstTxWarp>
-                        <a:noAutofit/>
-                      </wps:bodyPr>
-                    </wps:wsp>
-                  </a:graphicData>
-                </a:graphic>
-                <wp14:sizeRelH relativeFrom="margin">
-                  <wp14:pctWidth>0</wp14:pctWidth>
-                </wp14:sizeRelH>
-                <wp14:sizeRelV relativeFrom="margin">
-                  <wp14:pctHeight>0</wp14:pctHeight>
-                </wp14:sizeRelV>
-              </wp:anchor>
-            </w:drawing>
-          </mc:Choice>
-          <mc:Fallback>
-            <w:pict>
-              <v:roundrect id="Rounded Rectangle 288" o:spid="_x0000_s1039" style="position:absolute;margin-left:273.75pt;margin-top:21.05pt;width:125.25pt;height:81pt;z-index:251699200;visibility:visible;mso-wrap-style:square;mso-width-percent:0;mso-height-percent:0;mso-wrap-distance-left:9pt;mso-wrap-distance-top:0;mso-wrap-distance-right:9pt;mso-wrap-distance-bottom:0;mso-position-horizontal:absolute;mso-position-horizontal-relative:text;mso-position-vertical:absolute;mso-position-vertical-relative:text;mso-width-percent:0;mso-height-percent:0;mso-width-relative:margin;mso-height-relative:margin;v-text-anchor:middle" arcsize="10923f" o:gfxdata="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" filled="f" strokecolor="#1f4d78 [1604]" strokeweight="1pt">
-                <v:stroke joinstyle="miter"/>
-                <v:textbox>
-                  <w:txbxContent>
-                    <w:p/>
-                  </w:txbxContent>
-                </v:textbox>
-              </v:roundrect>
-            </w:pict>
-          </mc:Fallback>
-        </mc:AlternateContent>
-      </w:r>
-      <w:r>
-        <w:rPr>
-          <w:noProof/>
-        </w:rPr>
-        <mc:AlternateContent>
-          <mc:Choice Requires="wps">
-            <w:drawing>
-              <wp:anchor distT="0" distB="0" distL="114300" distR="114300" simplePos="0" relativeHeight="251682816" behindDoc="0" locked="0" layoutInCell="1" allowOverlap="1" wp14:anchorId="0AC2BF5D" wp14:editId="6C3400F1">
-                <wp:simplePos x="0" y="0"/>
-                <wp:positionH relativeFrom="column">
-                  <wp:posOffset>-28575</wp:posOffset>
-                </wp:positionH>
-                <wp:positionV relativeFrom="paragraph">
-                  <wp:posOffset>238760</wp:posOffset>
-                </wp:positionV>
-                <wp:extent cx="2628900" cy="1495425"/>
-                <wp:effectExtent l="0" t="0" r="19050" b="28575"/>
-                <wp:wrapNone/>
-                <wp:docPr id="23" name="Rounded Rectangle 23"/>
-                <wp:cNvGraphicFramePr/>
-                <a:graphic xmlns:a="http://schemas.openxmlformats.org/drawingml/2006/main">
-                  <a:graphicData uri="http://schemas.microsoft.com/office/word/2010/wordprocessingShape">
-                    <wps:wsp>
-                      <wps:cNvSpPr/>
-                      <wps:spPr>
-                        <a:xfrm>
-                          <a:off x="0" y="0"/>
-                          <a:ext cx="2628900" cy="1495425"/>
-                        </a:xfrm>
-                        <a:prstGeom prst="roundRect">
-                          <a:avLst/>
-                        </a:prstGeom>
-                        <a:noFill/>
-                      </wps:spPr>
-                      <wps:style>
-                        <a:lnRef idx="2">
-                          <a:schemeClr val="accent1">
-                            <a:shade val="50000"/>
-                          </a:schemeClr>
-                        </a:lnRef>
-                        <a:fillRef idx="1">
-                          <a:schemeClr val="accent1"/>
-                        </a:fillRef>
-                        <a:effectRef idx="0">
-                          <a:schemeClr val="accent1"/>
-                        </a:effectRef>
-                        <a:fontRef idx="minor">
-                          <a:schemeClr val="lt1"/>
-                        </a:fontRef>
-                      </wps:style>
-                      <wps:txbx>
-                        <w:txbxContent>
-                          <w:p>
-                            <w:pPr>
-                              <w:jc w:val="center"/>
-                            </w:pPr>
-                          </w:p>
-                        </w:txbxContent>
-                      </wps:txbx>
-                      <wps:bodyPr rot="0" spcFirstLastPara="0" vertOverflow="overflow" horzOverflow="overflow" vert="horz" wrap="square" lIns="91440" tIns="45720" rIns="91440" bIns="45720" numCol="1" spcCol="0" rtlCol="0" fromWordArt="0" anchor="ctr" anchorCtr="0" forceAA="0" compatLnSpc="1">
-                        <a:prstTxWarp prst="textNoShape">
-                          <a:avLst/>
-                        </a:prstTxWarp>
-                        <a:noAutofit/>
-                      </wps:bodyPr>
-                    </wps:wsp>
-                  </a:graphicData>
-                </a:graphic>
-                <wp14:sizeRelH relativeFrom="margin">
-                  <wp14:pctWidth>0</wp14:pctWidth>
-                </wp14:sizeRelH>
-                <wp14:sizeRelV relativeFrom="margin">
-                  <wp14:pctHeight>0</wp14:pctHeight>
-                </wp14:sizeRelV>
-              </wp:anchor>
-            </w:drawing>
-          </mc:Choice>
-          <mc:Fallback>
-            <w:pict>
-              <v:roundrect id="Rounded Rectangle 23" o:spid="_x0000_s1040" style="position:absolute;margin-left:-2.25pt;margin-top:18.8pt;width:207pt;height:117.75pt;z-index:251682816;visibility:visible;mso-wrap-style:square;mso-width-percent:0;mso-height-percent:0;mso-wrap-distance-left:9pt;mso-wrap-distance-top:0;mso-wrap-distance-right:9pt;mso-wrap-distance-bottom:0;mso-position-horizontal:absolute;mso-position-horizontal-relative:text;mso-position-vertical:absolute;mso-position-vertical-relative:text;mso-width-percent:0;mso-height-percent:0;mso-width-relative:margin;mso-height-relative:margin;v-text-anchor:middle" arcsize="10923f" o:gfxdata="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" filled="f" strokecolor="#1f4d78 [1604]" strokeweight="1pt">
-                <v:stroke joinstyle="miter"/>
-                <v:textbox>
-                  <w:txbxContent>
-                    <w:p>
-                      <w:pPr>
-                        <w:jc w:val="center"/>
-                      </w:pPr>
-                    </w:p>
-                  </w:txbxContent>
-                </v:textbox>
-              </v:roundrect>
-            </w:pict>
-          </mc:Fallback>
-        </mc:AlternateContent>
-      </w:r>
-    </w:p>
-    <w:p>
-      <w:pPr>
-        <w:rPr>
-          <w:rFonts w:ascii="Consolas" w:hAnsi="Consolas" w:cs="Consolas"/>
-          <w:color w:val="3F7F5F"/>
-        </w:rPr>
-      </w:pPr>
-      <w:r>
-        <w:rPr>
-          <w:noProof/>
-          <w:lang w:eastAsia="zh-CN"/>
-        </w:rPr>
-        <mc:AlternateContent>
-          <mc:Choice Requires="wps">
-            <w:drawing>
-              <wp:anchor distT="0" distB="0" distL="114300" distR="114300" simplePos="0" relativeHeight="251686912" behindDoc="0" locked="0" layoutInCell="1" allowOverlap="1" wp14:anchorId="5D476DEA" wp14:editId="1850911D">
+              <wp:anchor distT="0" distB="0" distL="114300" distR="114300" simplePos="0" relativeHeight="251686912" behindDoc="0" locked="0" layoutInCell="1" allowOverlap="1" wp14:anchorId="581B8C50" wp14:editId="33E2B779">
                 <wp:simplePos x="0" y="0"/>
                 <wp:positionH relativeFrom="column">
                   <wp:posOffset>913765</wp:posOffset>
@@ -2456,7 +2499,7 @@
           </mc:Choice>
           <mc:Fallback>
             <w:pict>
-              <v:shape id="_x0000_s1041" type="#_x0000_t202" style="position:absolute;margin-left:71.95pt;margin-top:10.55pt;width:63.75pt;height:22.5pt;z-index:251686912;visibility:visible;mso-wrap-style:square;mso-width-percent:0;mso-height-percent:0;mso-wrap-distance-left:9pt;mso-wrap-distance-top:0;mso-wrap-distance-right:9pt;mso-wrap-distance-bottom:0;mso-position-horizontal:absolute;mso-position-horizontal-relative:text;mso-position-vertical:absolute;mso-position-vertical-relative:text;mso-width-percent:0;mso-height-percent:0;mso-width-relative:margin;mso-height-relative:margin;v-text-anchor:top" o:gfxdata="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">
+              <v:shape id="_x0000_s1040" type="#_x0000_t202" style="position:absolute;margin-left:71.95pt;margin-top:10.55pt;width:63.75pt;height:22.5pt;z-index:251686912;visibility:visible;mso-wrap-style:square;mso-width-percent:0;mso-height-percent:0;mso-wrap-distance-left:9pt;mso-wrap-distance-top:0;mso-wrap-distance-right:9pt;mso-wrap-distance-bottom:0;mso-position-horizontal:absolute;mso-position-horizontal-relative:text;mso-position-vertical:absolute;mso-position-vertical-relative:text;mso-width-percent:0;mso-height-percent:0;mso-width-relative:margin;mso-height-relative:margin;v-text-anchor:top" o:gfxdata="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">
                 <v:textbox>
                   <w:txbxContent>
                     <w:p>
@@ -2473,21 +2516,266 @@
           </mc:Fallback>
         </mc:AlternateContent>
       </w:r>
+    </w:p>
+    <w:p>
+      <w:pPr>
+        <w:rPr>
+          <w:rFonts w:ascii="Consolas" w:hAnsi="Consolas" w:cs="Consolas"/>
+          <w:color w:val="3F7F5F"/>
+        </w:rPr>
+      </w:pPr>
       <w:r>
         <w:rPr>
           <w:noProof/>
-          <w:lang w:eastAsia="zh-CN"/>
+          <w:lang w:eastAsia="en-SG"/>
         </w:rPr>
         <mc:AlternateContent>
           <mc:Choice Requires="wps">
             <w:drawing>
-              <wp:anchor distT="0" distB="0" distL="114300" distR="114300" simplePos="0" relativeHeight="251695104" behindDoc="0" locked="0" layoutInCell="1" allowOverlap="1" wp14:anchorId="2EE10B11" wp14:editId="0A72482C">
+              <wp:anchor distT="0" distB="0" distL="114300" distR="114300" simplePos="0" relativeHeight="251656189" behindDoc="0" locked="0" layoutInCell="1" allowOverlap="1" wp14:anchorId="1BA571B4" wp14:editId="3507CA94">
                 <wp:simplePos x="0" y="0"/>
                 <wp:positionH relativeFrom="column">
-                  <wp:posOffset>3867150</wp:posOffset>
+                  <wp:posOffset>3651250</wp:posOffset>
                 </wp:positionH>
                 <wp:positionV relativeFrom="paragraph">
-                  <wp:posOffset>257810</wp:posOffset>
+                  <wp:posOffset>20955</wp:posOffset>
+                </wp:positionV>
+                <wp:extent cx="1590675" cy="1028700"/>
+                <wp:effectExtent l="0" t="0" r="28575" b="19050"/>
+                <wp:wrapNone/>
+                <wp:docPr id="288" name="Rounded Rectangle 288"/>
+                <wp:cNvGraphicFramePr/>
+                <a:graphic xmlns:a="http://schemas.openxmlformats.org/drawingml/2006/main">
+                  <a:graphicData uri="http://schemas.microsoft.com/office/word/2010/wordprocessingShape">
+                    <wps:wsp>
+                      <wps:cNvSpPr/>
+                      <wps:spPr>
+                        <a:xfrm>
+                          <a:off x="0" y="0"/>
+                          <a:ext cx="1590675" cy="1028700"/>
+                        </a:xfrm>
+                        <a:prstGeom prst="roundRect">
+                          <a:avLst/>
+                        </a:prstGeom>
+                        <a:noFill/>
+                        <a:ln>
+                          <a:prstDash val="lgDash"/>
+                        </a:ln>
+                      </wps:spPr>
+                      <wps:style>
+                        <a:lnRef idx="2">
+                          <a:schemeClr val="accent1">
+                            <a:shade val="50000"/>
+                          </a:schemeClr>
+                        </a:lnRef>
+                        <a:fillRef idx="1">
+                          <a:schemeClr val="accent1"/>
+                        </a:fillRef>
+                        <a:effectRef idx="0">
+                          <a:schemeClr val="accent1"/>
+                        </a:effectRef>
+                        <a:fontRef idx="minor">
+                          <a:schemeClr val="lt1"/>
+                        </a:fontRef>
+                      </wps:style>
+                      <wps:txbx>
+                        <w:txbxContent>
+                          <w:p/>
+                        </w:txbxContent>
+                      </wps:txbx>
+                      <wps:bodyPr rot="0" spcFirstLastPara="0" vertOverflow="overflow" horzOverflow="overflow" vert="horz" wrap="square" lIns="91440" tIns="45720" rIns="91440" bIns="45720" numCol="1" spcCol="0" rtlCol="0" fromWordArt="0" anchor="ctr" anchorCtr="0" forceAA="0" compatLnSpc="1">
+                        <a:prstTxWarp prst="textNoShape">
+                          <a:avLst/>
+                        </a:prstTxWarp>
+                        <a:noAutofit/>
+                      </wps:bodyPr>
+                    </wps:wsp>
+                  </a:graphicData>
+                </a:graphic>
+                <wp14:sizeRelH relativeFrom="margin">
+                  <wp14:pctWidth>0</wp14:pctWidth>
+                </wp14:sizeRelH>
+                <wp14:sizeRelV relativeFrom="margin">
+                  <wp14:pctHeight>0</wp14:pctHeight>
+                </wp14:sizeRelV>
+              </wp:anchor>
+            </w:drawing>
+          </mc:Choice>
+          <mc:Fallback>
+            <w:pict>
+              <v:roundrect id="Rounded Rectangle 288" o:spid="_x0000_s1041" style="position:absolute;margin-left:287.5pt;margin-top:1.65pt;width:125.25pt;height:81pt;z-index:251656189;visibility:visible;mso-wrap-style:square;mso-width-percent:0;mso-height-percent:0;mso-wrap-distance-left:9pt;mso-wrap-distance-top:0;mso-wrap-distance-right:9pt;mso-wrap-distance-bottom:0;mso-position-horizontal:absolute;mso-position-horizontal-relative:text;mso-position-vertical:absolute;mso-position-vertical-relative:text;mso-width-percent:0;mso-height-percent:0;mso-width-relative:margin;mso-height-relative:margin;v-text-anchor:middle" arcsize="10923f" o:gfxdata="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" filled="f" strokecolor="#1f4d78 [1604]" strokeweight="1pt">
+                <v:stroke dashstyle="longDash" joinstyle="miter"/>
+                <v:textbox>
+                  <w:txbxContent>
+                    <w:p/>
+                  </w:txbxContent>
+                </v:textbox>
+              </v:roundrect>
+            </w:pict>
+          </mc:Fallback>
+        </mc:AlternateContent>
+      </w:r>
+      <w:r>
+        <w:rPr>
+          <w:rFonts w:ascii="Consolas" w:hAnsi="Consolas" w:cs="Consolas"/>
+          <w:noProof/>
+          <w:color w:val="3F7F5F"/>
+          <w:lang w:eastAsia="en-SG"/>
+        </w:rPr>
+        <mc:AlternateContent>
+          <mc:Choice Requires="wps">
+            <w:drawing>
+              <wp:anchor distT="0" distB="0" distL="114300" distR="114300" simplePos="0" relativeHeight="251706368" behindDoc="0" locked="0" layoutInCell="1" allowOverlap="1" wp14:anchorId="06F34E7C" wp14:editId="3F169FCC">
+                <wp:simplePos x="0" y="0"/>
+                <wp:positionH relativeFrom="column">
+                  <wp:posOffset>1581150</wp:posOffset>
+                </wp:positionH>
+                <wp:positionV relativeFrom="paragraph">
+                  <wp:posOffset>141605</wp:posOffset>
+                </wp:positionV>
+                <wp:extent cx="238125" cy="304800"/>
+                <wp:effectExtent l="0" t="0" r="66675" b="57150"/>
+                <wp:wrapNone/>
+                <wp:docPr id="295" name="Straight Arrow Connector 295"/>
+                <wp:cNvGraphicFramePr/>
+                <a:graphic xmlns:a="http://schemas.openxmlformats.org/drawingml/2006/main">
+                  <a:graphicData uri="http://schemas.microsoft.com/office/word/2010/wordprocessingShape">
+                    <wps:wsp>
+                      <wps:cNvCnPr/>
+                      <wps:spPr>
+                        <a:xfrm>
+                          <a:off x="0" y="0"/>
+                          <a:ext cx="238125" cy="304800"/>
+                        </a:xfrm>
+                        <a:prstGeom prst="straightConnector1">
+                          <a:avLst/>
+                        </a:prstGeom>
+                        <a:ln>
+                          <a:tailEnd type="arrow"/>
+                        </a:ln>
+                      </wps:spPr>
+                      <wps:style>
+                        <a:lnRef idx="1">
+                          <a:schemeClr val="dk1"/>
+                        </a:lnRef>
+                        <a:fillRef idx="0">
+                          <a:schemeClr val="dk1"/>
+                        </a:fillRef>
+                        <a:effectRef idx="0">
+                          <a:schemeClr val="dk1"/>
+                        </a:effectRef>
+                        <a:fontRef idx="minor">
+                          <a:schemeClr val="tx1"/>
+                        </a:fontRef>
+                      </wps:style>
+                      <wps:bodyPr/>
+                    </wps:wsp>
+                  </a:graphicData>
+                </a:graphic>
+              </wp:anchor>
+            </w:drawing>
+          </mc:Choice>
+          <mc:Fallback>
+            <w:pict>
+              <v:shape id="Straight Arrow Connector 295" o:spid="_x0000_s1026" type="#_x0000_t32" style="position:absolute;margin-left:124.5pt;margin-top:11.15pt;width:18.75pt;height:24pt;z-index:251706368;visibility:visible;mso-wrap-style:square;mso-wrap-distance-left:9pt;mso-wrap-distance-top:0;mso-wrap-distance-right:9pt;mso-wrap-distance-bottom:0;mso-position-horizontal:absolute;mso-position-horizontal-relative:text;mso-position-vertical:absolute;mso-position-vertical-relative:text" o:gfxdata="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" strokecolor="black [3200]" strokeweight=".5pt">
+                <v:stroke endarrow="open" joinstyle="miter"/>
+              </v:shape>
+            </w:pict>
+          </mc:Fallback>
+        </mc:AlternateContent>
+      </w:r>
+      <w:r>
+        <w:rPr>
+          <w:rFonts w:ascii="Consolas" w:hAnsi="Consolas" w:cs="Consolas"/>
+          <w:noProof/>
+          <w:color w:val="3F7F5F"/>
+          <w:lang w:eastAsia="en-SG"/>
+        </w:rPr>
+        <mc:AlternateContent>
+          <mc:Choice Requires="wps">
+            <w:drawing>
+              <wp:anchor distT="0" distB="0" distL="114300" distR="114300" simplePos="0" relativeHeight="251705344" behindDoc="0" locked="0" layoutInCell="1" allowOverlap="1" wp14:anchorId="61FD2A27" wp14:editId="4846FA3A">
+                <wp:simplePos x="0" y="0"/>
+                <wp:positionH relativeFrom="column">
+                  <wp:posOffset>933450</wp:posOffset>
+                </wp:positionH>
+                <wp:positionV relativeFrom="paragraph">
+                  <wp:posOffset>141605</wp:posOffset>
+                </wp:positionV>
+                <wp:extent cx="152400" cy="304800"/>
+                <wp:effectExtent l="38100" t="0" r="19050" b="57150"/>
+                <wp:wrapNone/>
+                <wp:docPr id="294" name="Straight Arrow Connector 294"/>
+                <wp:cNvGraphicFramePr/>
+                <a:graphic xmlns:a="http://schemas.openxmlformats.org/drawingml/2006/main">
+                  <a:graphicData uri="http://schemas.microsoft.com/office/word/2010/wordprocessingShape">
+                    <wps:wsp>
+                      <wps:cNvCnPr/>
+                      <wps:spPr>
+                        <a:xfrm flipH="1">
+                          <a:off x="0" y="0"/>
+                          <a:ext cx="152400" cy="304800"/>
+                        </a:xfrm>
+                        <a:prstGeom prst="straightConnector1">
+                          <a:avLst/>
+                        </a:prstGeom>
+                        <a:ln>
+                          <a:tailEnd type="arrow"/>
+                        </a:ln>
+                      </wps:spPr>
+                      <wps:style>
+                        <a:lnRef idx="1">
+                          <a:schemeClr val="dk1"/>
+                        </a:lnRef>
+                        <a:fillRef idx="0">
+                          <a:schemeClr val="dk1"/>
+                        </a:fillRef>
+                        <a:effectRef idx="0">
+                          <a:schemeClr val="dk1"/>
+                        </a:effectRef>
+                        <a:fontRef idx="minor">
+                          <a:schemeClr val="tx1"/>
+                        </a:fontRef>
+                      </wps:style>
+                      <wps:bodyPr/>
+                    </wps:wsp>
+                  </a:graphicData>
+                </a:graphic>
+              </wp:anchor>
+            </w:drawing>
+          </mc:Choice>
+          <mc:Fallback>
+            <w:pict>
+              <v:shape id="Straight Arrow Connector 294" o:spid="_x0000_s1026" type="#_x0000_t32" style="position:absolute;margin-left:73.5pt;margin-top:11.15pt;width:12pt;height:24pt;flip:x;z-index:251705344;visibility:visible;mso-wrap-style:square;mso-wrap-distance-left:9pt;mso-wrap-distance-top:0;mso-wrap-distance-right:9pt;mso-wrap-distance-bottom:0;mso-position-horizontal:absolute;mso-position-horizontal-relative:text;mso-position-vertical:absolute;mso-position-vertical-relative:text" o:gfxdata="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" strokecolor="black [3200]" strokeweight=".5pt">
+                <v:stroke endarrow="open" joinstyle="miter"/>
+              </v:shape>
+            </w:pict>
+          </mc:Fallback>
+        </mc:AlternateContent>
+      </w:r>
+    </w:p>
+    <w:p>
+      <w:pPr>
+        <w:rPr>
+          <w:rFonts w:ascii="Consolas" w:hAnsi="Consolas" w:cs="Consolas"/>
+          <w:color w:val="3F7F5F"/>
+        </w:rPr>
+      </w:pPr>
+      <w:r>
+        <w:rPr>
+          <w:noProof/>
+          <w:lang w:eastAsia="en-SG"/>
+        </w:rPr>
+        <mc:AlternateContent>
+          <mc:Choice Requires="wps">
+            <w:drawing>
+              <wp:anchor distT="0" distB="0" distL="114300" distR="114300" simplePos="0" relativeHeight="251695104" behindDoc="0" locked="0" layoutInCell="1" allowOverlap="1" wp14:anchorId="094AF5BE" wp14:editId="1BC23AD7">
+                <wp:simplePos x="0" y="0"/>
+                <wp:positionH relativeFrom="column">
+                  <wp:posOffset>4000500</wp:posOffset>
+                </wp:positionH>
+                <wp:positionV relativeFrom="paragraph">
+                  <wp:posOffset>51435</wp:posOffset>
                 </wp:positionV>
                 <wp:extent cx="857250" cy="285750"/>
                 <wp:effectExtent l="0" t="0" r="19050" b="19050"/>
@@ -2550,7 +2838,7 @@
           </mc:Choice>
           <mc:Fallback>
             <w:pict>
-              <v:shape id="_x0000_s1042" type="#_x0000_t202" style="position:absolute;margin-left:304.5pt;margin-top:20.3pt;width:67.5pt;height:22.5pt;z-index:251695104;visibility:visible;mso-wrap-style:square;mso-width-percent:0;mso-height-percent:0;mso-wrap-distance-left:9pt;mso-wrap-distance-top:0;mso-wrap-distance-right:9pt;mso-wrap-distance-bottom:0;mso-position-horizontal:absolute;mso-position-horizontal-relative:text;mso-position-vertical:absolute;mso-position-vertical-relative:text;mso-width-percent:0;mso-height-percent:0;mso-width-relative:margin;mso-height-relative:margin;v-text-anchor:top" o:gfxdata="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">
+              <v:shape id="_x0000_s1042" type="#_x0000_t202" style="position:absolute;margin-left:315pt;margin-top:4.05pt;width:67.5pt;height:22.5pt;z-index:251695104;visibility:visible;mso-wrap-style:square;mso-width-percent:0;mso-height-percent:0;mso-wrap-distance-left:9pt;mso-wrap-distance-top:0;mso-wrap-distance-right:9pt;mso-wrap-distance-bottom:0;mso-position-horizontal:absolute;mso-position-horizontal-relative:text;mso-position-vertical:absolute;mso-position-vertical-relative:text;mso-width-percent:0;mso-height-percent:0;mso-width-relative:margin;mso-height-relative:margin;v-text-anchor:top" o:gfxdata="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">
                 <v:textbox>
                   <w:txbxContent>
                     <w:p>
@@ -2567,164 +2855,10 @@
           </mc:Fallback>
         </mc:AlternateContent>
       </w:r>
-    </w:p>
-    <w:p>
-      <w:pPr>
-        <w:rPr>
-          <w:rFonts w:ascii="Consolas" w:hAnsi="Consolas" w:cs="Consolas"/>
-          <w:color w:val="3F7F5F"/>
-        </w:rPr>
-      </w:pPr>
-      <w:r>
-        <w:rPr>
-          <w:rFonts w:ascii="Consolas" w:hAnsi="Consolas" w:cs="Consolas"/>
+      <w:r>
+        <w:rPr>
           <w:noProof/>
-          <w:color w:val="3F7F5F"/>
-          <w:lang w:eastAsia="zh-CN"/>
-        </w:rPr>
-        <mc:AlternateContent>
-          <mc:Choice Requires="wps">
-            <w:drawing>
-              <wp:anchor distT="0" distB="0" distL="114300" distR="114300" simplePos="0" relativeHeight="251706368" behindDoc="0" locked="0" layoutInCell="1" allowOverlap="1">
-                <wp:simplePos x="0" y="0"/>
-                <wp:positionH relativeFrom="column">
-                  <wp:posOffset>1581150</wp:posOffset>
-                </wp:positionH>
-                <wp:positionV relativeFrom="paragraph">
-                  <wp:posOffset>141605</wp:posOffset>
-                </wp:positionV>
-                <wp:extent cx="238125" cy="304800"/>
-                <wp:effectExtent l="0" t="0" r="66675" b="57150"/>
-                <wp:wrapNone/>
-                <wp:docPr id="295" name="Straight Arrow Connector 295"/>
-                <wp:cNvGraphicFramePr/>
-                <a:graphic xmlns:a="http://schemas.openxmlformats.org/drawingml/2006/main">
-                  <a:graphicData uri="http://schemas.microsoft.com/office/word/2010/wordprocessingShape">
-                    <wps:wsp>
-                      <wps:cNvCnPr/>
-                      <wps:spPr>
-                        <a:xfrm>
-                          <a:off x="0" y="0"/>
-                          <a:ext cx="238125" cy="304800"/>
-                        </a:xfrm>
-                        <a:prstGeom prst="straightConnector1">
-                          <a:avLst/>
-                        </a:prstGeom>
-                        <a:ln>
-                          <a:tailEnd type="arrow"/>
-                        </a:ln>
-                      </wps:spPr>
-                      <wps:style>
-                        <a:lnRef idx="1">
-                          <a:schemeClr val="dk1"/>
-                        </a:lnRef>
-                        <a:fillRef idx="0">
-                          <a:schemeClr val="dk1"/>
-                        </a:fillRef>
-                        <a:effectRef idx="0">
-                          <a:schemeClr val="dk1"/>
-                        </a:effectRef>
-                        <a:fontRef idx="minor">
-                          <a:schemeClr val="tx1"/>
-                        </a:fontRef>
-                      </wps:style>
-                      <wps:bodyPr/>
-                    </wps:wsp>
-                  </a:graphicData>
-                </a:graphic>
-              </wp:anchor>
-            </w:drawing>
-          </mc:Choice>
-          <mc:Fallback>
-            <w:pict>
-              <v:shape id="Straight Arrow Connector 295" o:spid="_x0000_s1026" type="#_x0000_t32" style="position:absolute;margin-left:124.5pt;margin-top:11.15pt;width:18.75pt;height:24pt;z-index:251706368;visibility:visible;mso-wrap-style:square;mso-wrap-distance-left:9pt;mso-wrap-distance-top:0;mso-wrap-distance-right:9pt;mso-wrap-distance-bottom:0;mso-position-horizontal:absolute;mso-position-horizontal-relative:text;mso-position-vertical:absolute;mso-position-vertical-relative:text" o:gfxdata="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" strokecolor="black [3200]" strokeweight=".5pt">
-                <v:stroke endarrow="open" joinstyle="miter"/>
-              </v:shape>
-            </w:pict>
-          </mc:Fallback>
-        </mc:AlternateContent>
-      </w:r>
-      <w:r>
-        <w:rPr>
-          <w:rFonts w:ascii="Consolas" w:hAnsi="Consolas" w:cs="Consolas"/>
-          <w:noProof/>
-          <w:color w:val="3F7F5F"/>
-          <w:lang w:eastAsia="zh-CN"/>
-        </w:rPr>
-        <mc:AlternateContent>
-          <mc:Choice Requires="wps">
-            <w:drawing>
-              <wp:anchor distT="0" distB="0" distL="114300" distR="114300" simplePos="0" relativeHeight="251705344" behindDoc="0" locked="0" layoutInCell="1" allowOverlap="1">
-                <wp:simplePos x="0" y="0"/>
-                <wp:positionH relativeFrom="column">
-                  <wp:posOffset>933450</wp:posOffset>
-                </wp:positionH>
-                <wp:positionV relativeFrom="paragraph">
-                  <wp:posOffset>141605</wp:posOffset>
-                </wp:positionV>
-                <wp:extent cx="152400" cy="304800"/>
-                <wp:effectExtent l="38100" t="0" r="19050" b="57150"/>
-                <wp:wrapNone/>
-                <wp:docPr id="294" name="Straight Arrow Connector 294"/>
-                <wp:cNvGraphicFramePr/>
-                <a:graphic xmlns:a="http://schemas.openxmlformats.org/drawingml/2006/main">
-                  <a:graphicData uri="http://schemas.microsoft.com/office/word/2010/wordprocessingShape">
-                    <wps:wsp>
-                      <wps:cNvCnPr/>
-                      <wps:spPr>
-                        <a:xfrm flipH="1">
-                          <a:off x="0" y="0"/>
-                          <a:ext cx="152400" cy="304800"/>
-                        </a:xfrm>
-                        <a:prstGeom prst="straightConnector1">
-                          <a:avLst/>
-                        </a:prstGeom>
-                        <a:ln>
-                          <a:tailEnd type="arrow"/>
-                        </a:ln>
-                      </wps:spPr>
-                      <wps:style>
-                        <a:lnRef idx="1">
-                          <a:schemeClr val="dk1"/>
-                        </a:lnRef>
-                        <a:fillRef idx="0">
-                          <a:schemeClr val="dk1"/>
-                        </a:fillRef>
-                        <a:effectRef idx="0">
-                          <a:schemeClr val="dk1"/>
-                        </a:effectRef>
-                        <a:fontRef idx="minor">
-                          <a:schemeClr val="tx1"/>
-                        </a:fontRef>
-                      </wps:style>
-                      <wps:bodyPr/>
-                    </wps:wsp>
-                  </a:graphicData>
-                </a:graphic>
-              </wp:anchor>
-            </w:drawing>
-          </mc:Choice>
-          <mc:Fallback>
-            <w:pict>
-              <v:shape id="Straight Arrow Connector 294" o:spid="_x0000_s1026" type="#_x0000_t32" style="position:absolute;margin-left:73.5pt;margin-top:11.15pt;width:12pt;height:24pt;flip:x;z-index:251705344;visibility:visible;mso-wrap-style:square;mso-wrap-distance-left:9pt;mso-wrap-distance-top:0;mso-wrap-distance-right:9pt;mso-wrap-distance-bottom:0;mso-position-horizontal:absolute;mso-position-horizontal-relative:text;mso-position-vertical:absolute;mso-position-vertical-relative:text" o:gfxdata="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" strokecolor="black [3200]" strokeweight=".5pt">
-                <v:stroke endarrow="open" joinstyle="miter"/>
-              </v:shape>
-            </w:pict>
-          </mc:Fallback>
-        </mc:AlternateContent>
-      </w:r>
-    </w:p>
-    <w:p>
-      <w:pPr>
-        <w:rPr>
-          <w:rFonts w:ascii="Consolas" w:hAnsi="Consolas" w:cs="Consolas"/>
-          <w:color w:val="3F7F5F"/>
-        </w:rPr>
-      </w:pPr>
-      <w:r>
-        <w:rPr>
-          <w:noProof/>
-          <w:lang w:eastAsia="zh-CN"/>
+          <w:lang w:eastAsia="en-SG"/>
         </w:rPr>
         <mc:AlternateContent>
           <mc:Choice Requires="wps">
@@ -2814,7 +2948,7 @@
       <w:r>
         <w:rPr>
           <w:noProof/>
-          <w:lang w:eastAsia="zh-CN"/>
+          <w:lang w:eastAsia="en-SG"/>
         </w:rPr>
         <mc:AlternateContent>
           <mc:Choice Requires="wps">
@@ -3236,7 +3370,14 @@
               <w:rPr>
                 <w:rFonts w:ascii="Courier New" w:hAnsi="Courier New" w:cs="Courier New"/>
               </w:rPr>
-              <w:t>Contains task details that user wants to input.</w:t>
+              <w:t xml:space="preserve">Contains task details that user </w:t>
+            </w:r>
+            <w:r>
+              <w:rPr>
+                <w:rFonts w:ascii="Courier New" w:hAnsi="Courier New" w:cs="Courier New"/>
+              </w:rPr>
+              <w:lastRenderedPageBreak/>
+              <w:t>wants to input.</w:t>
             </w:r>
           </w:p>
         </w:tc>
@@ -3256,6 +3397,7 @@
               <w:rPr>
                 <w:rFonts w:ascii="Courier New" w:hAnsi="Courier New" w:cs="Courier New"/>
               </w:rPr>
+              <w:lastRenderedPageBreak/>
               <w:t xml:space="preserve">private </w:t>
             </w:r>
             <w:proofErr w:type="spellStart"/>
@@ -3317,7 +3459,6 @@
               <w:rPr>
                 <w:rFonts w:ascii="Courier New" w:hAnsi="Courier New" w:cs="Courier New"/>
               </w:rPr>
-              <w:lastRenderedPageBreak/>
               <w:t xml:space="preserve">private </w:t>
             </w:r>
             <w:proofErr w:type="spellStart"/>
@@ -4774,7 +4915,6 @@
           <w:rFonts w:ascii="Courier New" w:hAnsi="Courier New" w:cs="Courier New"/>
           <w:b/>
         </w:rPr>
-        <w:lastRenderedPageBreak/>
         <w:t>Class Task</w:t>
       </w:r>
     </w:p>
@@ -5819,6 +5959,7 @@
               <w:rPr>
                 <w:rFonts w:ascii="Courier New" w:hAnsi="Courier New" w:cs="Courier New"/>
               </w:rPr>
+              <w:lastRenderedPageBreak/>
               <w:t>Modifier and Type</w:t>
             </w:r>
           </w:p>
@@ -5898,7 +6039,6 @@
               <w:rPr>
                 <w:rFonts w:ascii="Courier New" w:hAnsi="Courier New" w:cs="Courier New"/>
               </w:rPr>
-              <w:lastRenderedPageBreak/>
               <w:t xml:space="preserve">return </w:t>
             </w:r>
             <w:proofErr w:type="spellStart"/>
@@ -5927,7 +6067,6 @@
               <w:rPr>
                 <w:rFonts w:ascii="Courier New" w:hAnsi="Courier New" w:cs="Courier New"/>
               </w:rPr>
-              <w:lastRenderedPageBreak/>
               <w:t xml:space="preserve">void </w:t>
             </w:r>
           </w:p>
@@ -7441,6 +7580,7 @@
               <w:rPr>
                 <w:rFonts w:ascii="Courier New" w:hAnsi="Courier New" w:cs="Courier New"/>
               </w:rPr>
+              <w:lastRenderedPageBreak/>
               <w:t>Modifier</w:t>
             </w:r>
           </w:p>
@@ -7516,7 +7656,6 @@
                 <w:rFonts w:ascii="Courier New" w:hAnsi="Courier New" w:cs="Courier New"/>
                 <w:color w:val="000000"/>
               </w:rPr>
-              <w:lastRenderedPageBreak/>
               <w:t>dateAndTime_details</w:t>
             </w:r>
             <w:proofErr w:type="spellEnd"/>
@@ -7572,7 +7711,6 @@
               <w:rPr>
                 <w:rFonts w:ascii="Courier New" w:hAnsi="Courier New" w:cs="Courier New"/>
               </w:rPr>
-              <w:lastRenderedPageBreak/>
               <w:t>public</w:t>
             </w:r>
           </w:p>
@@ -8659,7 +8797,14 @@
               <w:rPr>
                 <w:rFonts w:ascii="Courier New" w:hAnsi="Courier New" w:cs="Courier New"/>
               </w:rPr>
-              <w:t>To validate if the date input is valid. Returns true if valid otherwise false.</w:t>
+              <w:t xml:space="preserve">To validate if the date input is valid. Returns true if valid </w:t>
+            </w:r>
+            <w:r>
+              <w:rPr>
+                <w:rFonts w:ascii="Courier New" w:hAnsi="Courier New" w:cs="Courier New"/>
+              </w:rPr>
+              <w:lastRenderedPageBreak/>
+              <w:t>otherwise false.</w:t>
             </w:r>
           </w:p>
         </w:tc>
@@ -8679,6 +8824,7 @@
               <w:rPr>
                 <w:rFonts w:ascii="Courier New" w:hAnsi="Courier New" w:cs="Courier New"/>
               </w:rPr>
+              <w:lastRenderedPageBreak/>
               <w:t xml:space="preserve">static </w:t>
             </w:r>
             <w:proofErr w:type="spellStart"/>
@@ -8726,7 +8872,6 @@
               <w:rPr>
                 <w:rFonts w:ascii="Courier New" w:hAnsi="Courier New" w:cs="Courier New"/>
               </w:rPr>
-              <w:lastRenderedPageBreak/>
               <w:t>startDate</w:t>
             </w:r>
             <w:proofErr w:type="spellEnd"/>
@@ -8809,7 +8954,6 @@
               <w:rPr>
                 <w:rFonts w:ascii="Courier New" w:hAnsi="Courier New" w:cs="Courier New"/>
               </w:rPr>
-              <w:lastRenderedPageBreak/>
               <w:t xml:space="preserve">static </w:t>
             </w:r>
             <w:proofErr w:type="spellStart"/>
@@ -13420,6 +13564,7 @@
       <w:spacing w:after="0" w:line="240" w:lineRule="auto"/>
     </w:pPr>
     <w:tblPr>
+      <w:tblInd w:w="0" w:type="dxa"/>
       <w:tblBorders>
         <w:top w:val="single" w:sz="4" w:space="0" w:color="auto"/>
         <w:left w:val="single" w:sz="4" w:space="0" w:color="auto"/>
@@ -13428,6 +13573,12 @@
         <w:insideH w:val="single" w:sz="4" w:space="0" w:color="auto"/>
         <w:insideV w:val="single" w:sz="4" w:space="0" w:color="auto"/>
       </w:tblBorders>
+      <w:tblCellMar>
+        <w:top w:w="0" w:type="dxa"/>
+        <w:left w:w="108" w:type="dxa"/>
+        <w:bottom w:w="0" w:type="dxa"/>
+        <w:right w:w="108" w:type="dxa"/>
+      </w:tblCellMar>
     </w:tblPr>
   </w:style>
   <w:style w:type="paragraph" w:styleId="BalloonText">
@@ -13659,6 +13810,7 @@
       <w:spacing w:after="0" w:line="240" w:lineRule="auto"/>
     </w:pPr>
     <w:tblPr>
+      <w:tblInd w:w="0" w:type="dxa"/>
       <w:tblBorders>
         <w:top w:val="single" w:sz="4" w:space="0" w:color="auto"/>
         <w:left w:val="single" w:sz="4" w:space="0" w:color="auto"/>
@@ -13667,6 +13819,12 @@
         <w:insideH w:val="single" w:sz="4" w:space="0" w:color="auto"/>
         <w:insideV w:val="single" w:sz="4" w:space="0" w:color="auto"/>
       </w:tblBorders>
+      <w:tblCellMar>
+        <w:top w:w="0" w:type="dxa"/>
+        <w:left w:w="108" w:type="dxa"/>
+        <w:bottom w:w="0" w:type="dxa"/>
+        <w:right w:w="108" w:type="dxa"/>
+      </w:tblCellMar>
     </w:tblPr>
   </w:style>
   <w:style w:type="paragraph" w:styleId="BalloonText">
@@ -13745,7 +13903,7 @@
     </a:clrScheme>
     <a:fontScheme name="Office">
       <a:majorFont>
-        <a:latin typeface="Calibri Light" panose="020F0302020204030204"/>
+        <a:latin typeface="Calibri Light"/>
         <a:ea typeface=""/>
         <a:cs typeface=""/>
         <a:font script="Jpan" typeface="ＭＳ ゴシック"/>
@@ -13780,7 +13938,7 @@
         <a:font script="Geor" typeface="Sylfaen"/>
       </a:majorFont>
       <a:minorFont>
-        <a:latin typeface="Calibri" panose="020F0502020204030204"/>
+        <a:latin typeface="Calibri"/>
         <a:ea typeface=""/>
         <a:cs typeface=""/>
         <a:font script="Jpan" typeface="ＭＳ 明朝"/>
@@ -13957,7 +14115,7 @@
   <a:extraClrSchemeLst/>
   <a:extLst>
     <a:ext uri="{05A4C25C-085E-4340-85A3-A5531E510DB2}">
-      <thm15:themeFamily xmlns:thm15="http://schemas.microsoft.com/office/thememl/2012/main" xmlns="" name="Office Theme" id="{62F939B6-93AF-4DB8-9C6B-D6C7DFDC589F}" vid="{4A3C46E8-61CC-4603-A589-7422A47A8E4A}"/>
+      <thm15:themeFamily xmlns="" xmlns:thm15="http://schemas.microsoft.com/office/thememl/2012/main" name="Office Theme" id="{62F939B6-93AF-4DB8-9C6B-D6C7DFDC589F}" vid="{4A3C46E8-61CC-4603-A589-7422A47A8E4A}"/>
     </a:ext>
   </a:extLst>
 </a:theme>
@@ -13968,7 +14126,7 @@
 </file>
 
 <file path=customXml/itemProps1.xml><?xml version="1.0" encoding="utf-8"?>
-<ds:datastoreItem xmlns:ds="http://schemas.openxmlformats.org/officeDocument/2006/customXml" ds:itemID="{D4B09585-903D-4BC3-8347-6D86F91C13FB}">
+<ds:datastoreItem xmlns:ds="http://schemas.openxmlformats.org/officeDocument/2006/customXml" ds:itemID="{34EFBB1D-A6A3-4925-9E18-2EB31801A32E}">
   <ds:schemaRefs>
     <ds:schemaRef ds:uri="http://schemas.openxmlformats.org/officeDocument/2006/bibliography"/>
   </ds:schemaRefs>

</xml_diff>